<commit_message>
Amplie la documentacion del protocolo cliente-servidor y admin-servidor
Liste todos los mensajes que se van a transmitir en ambos sentidos por cliente y servidor,
y cliente y admin.

Solo detallé los mensajes de cliente a admin. Queda pendiende detallar el resto
</commit_message>
<xml_diff>
--- a/Documentacion/Documentación/Mensajes Cliente-servidor.docx
+++ b/Documentacion/Documentación/Mensajes Cliente-servidor.docx
@@ -4,11 +4,325 @@
   <w:body>
     <w:p>
       <w:pPr>
+        <w:pStyle w:val="Title"/>
+        <w:jc w:val="center"/>
+        <w:rPr/>
+      </w:pPr>
+      <w:bookmarkStart w:colFirst="0" w:colLast="0" w:name="_lap9rua7s4mb" w:id="0"/>
+      <w:bookmarkEnd w:id="0"/>
+      <w:r>
+        <w:rPr>
+          <w:rtl w:val="0"/>
+        </w:rPr>
+        <w:t xml:space="preserve">Protocolo cliente-servidor y admin-servidor Recetas Divertidas</w:t>
+      </w:r>
+    </w:p>
+    <w:p>
+      <w:pPr>
+        <w:pStyle w:val="Title"/>
+        <w:jc w:val="center"/>
+        <w:rPr/>
+      </w:pPr>
+      <w:bookmarkStart w:colFirst="0" w:colLast="0" w:name="_f9kw9rox2es5" w:id="1"/>
+      <w:bookmarkEnd w:id="1"/>
+      <w:r>
+        <w:rPr>
+          <w:rtl w:val="0"/>
+        </w:rPr>
+      </w:r>
+    </w:p>
+    <w:p>
+      <w:pPr>
+        <w:rPr/>
+      </w:pPr>
+      <w:r>
+        <w:rPr>
+          <w:rtl w:val="0"/>
+        </w:rPr>
+        <w:t xml:space="preserve">En este documento se detallan como van a ser los mensajes que se van a transmitir los sistemas cliente, servidor y administrador del proyecto Recetas Divertidas.</w:t>
+      </w:r>
+    </w:p>
+    <w:p>
+      <w:pPr>
+        <w:rPr/>
+      </w:pPr>
+      <w:r>
+        <w:rPr>
+          <w:rtl w:val="0"/>
+        </w:rPr>
+      </w:r>
+    </w:p>
+    <w:p>
+      <w:pPr>
+        <w:rPr/>
+      </w:pPr>
+      <w:r>
+        <w:rPr>
+          <w:rtl w:val="0"/>
+        </w:rPr>
+        <w:t xml:space="preserve">El documento consta de 4 secciones: cliente a servidor; admin a servidor; servidor a cliente; servidor a admin. En cada una se detalla los mensajes con dirección correspondiente al nombre.</w:t>
+      </w:r>
+    </w:p>
+    <w:p>
+      <w:pPr>
+        <w:rPr/>
+      </w:pPr>
+      <w:r>
+        <w:rPr>
+          <w:rtl w:val="0"/>
+        </w:rPr>
+      </w:r>
+    </w:p>
+    <w:p>
+      <w:pPr>
+        <w:rPr/>
+      </w:pPr>
+      <w:r>
+        <w:rPr>
+          <w:u w:val="single"/>
+          <w:rtl w:val="0"/>
+        </w:rPr>
+        <w:t xml:space="preserve">La estructura de los mensajes es la siguiente</w:t>
+      </w:r>
+      <w:r>
+        <w:rPr>
+          <w:rtl w:val="0"/>
+        </w:rPr>
+        <w:t xml:space="preserve">:</w:t>
+        <w:br w:type="textWrapping"/>
+      </w:r>
+    </w:p>
+    <w:p>
+      <w:pPr>
+        <w:numPr>
+          <w:ilvl w:val="0"/>
+          <w:numId w:val="4"/>
+        </w:numPr>
+        <w:ind w:left="720" w:hanging="360"/>
+        <w:rPr>
+          <w:i w:val="1"/>
+          <w:sz w:val="24"/>
+          <w:szCs w:val="24"/>
+          <w:u w:val="none"/>
+        </w:rPr>
+      </w:pPr>
+      <w:r>
+        <w:rPr>
+          <w:i w:val="1"/>
+          <w:sz w:val="24"/>
+          <w:szCs w:val="24"/>
+          <w:rtl w:val="0"/>
+        </w:rPr>
+        <w:t xml:space="preserve">NOMBRE DEL MENSAJE ([opcional] descripción)</w:t>
+        <w:br w:type="textWrapping"/>
+        <w:t xml:space="preserve">&lt;parámetro 1&gt; ([opcional] descripción)</w:t>
+        <w:br w:type="textWrapping"/>
+        <w:t xml:space="preserve">&lt;parámetro 2&gt; ([opcional] descripción)</w:t>
+        <w:br w:type="textWrapping"/>
+        <w:t xml:space="preserve">…</w:t>
+        <w:br w:type="textWrapping"/>
+        <w:t xml:space="preserve">&lt;parámetro n&gt; ([opcional] descripción)</w:t>
+      </w:r>
+    </w:p>
+    <w:p>
+      <w:pPr>
+        <w:rPr/>
+      </w:pPr>
+      <w:r>
+        <w:rPr>
+          <w:rtl w:val="0"/>
+        </w:rPr>
+      </w:r>
+    </w:p>
+    <w:p>
+      <w:pPr>
+        <w:rPr/>
+      </w:pPr>
+      <w:r>
+        <w:rPr>
+          <w:rtl w:val="0"/>
+        </w:rPr>
+        <w:t xml:space="preserve">Estos mensajes hacen referencia a un array de Strings del lenguaje JAVA, donde el primer elemento del array va a ser el </w:t>
+      </w:r>
+      <w:r>
+        <w:rPr>
+          <w:i w:val="1"/>
+          <w:rtl w:val="0"/>
+        </w:rPr>
+        <w:t xml:space="preserve">NOMBRE DEL MENSAJE</w:t>
+      </w:r>
+      <w:r>
+        <w:rPr>
+          <w:rtl w:val="0"/>
+        </w:rPr>
+        <w:t xml:space="preserve"> y el resto de elementos, los parámetros. Si se desea enviar un mensaje sin parámetros, se envía un array con un solo elemento.</w:t>
+      </w:r>
+    </w:p>
+    <w:p>
+      <w:pPr>
+        <w:rPr/>
+      </w:pPr>
+      <w:r>
+        <w:rPr>
+          <w:rtl w:val="0"/>
+        </w:rPr>
+      </w:r>
+    </w:p>
+    <w:p>
+      <w:pPr>
+        <w:rPr/>
+      </w:pPr>
+      <w:r>
+        <w:rPr>
+          <w:rtl w:val="0"/>
+        </w:rPr>
+        <w:t xml:space="preserve">Si se desea agregar un mensaje más, se pide que se posicione en la categoría que corresponde y manteniendo el orden alfabético.</w:t>
+        <w:br w:type="textWrapping"/>
+      </w:r>
+    </w:p>
+    <w:p>
+      <w:pPr>
+        <w:rPr>
+          <w:b w:val="1"/>
+        </w:rPr>
+      </w:pPr>
+      <w:r>
+        <w:rPr>
+          <w:b w:val="1"/>
+          <w:rtl w:val="0"/>
+        </w:rPr>
+        <w:t xml:space="preserve">Los elementos que están resaltados en amarillo, todavía no han sido implementados. Si están resaltados en celeste se necesita realizar una modificación. Y si no están resaltados, entonces ya fueron implementados</w:t>
+      </w:r>
+    </w:p>
+    <w:p>
+      <w:pPr>
+        <w:rPr/>
+      </w:pPr>
+      <w:r>
+        <w:rPr>
+          <w:rtl w:val="0"/>
+        </w:rPr>
+      </w:r>
+    </w:p>
+    <w:p>
+      <w:pPr>
+        <w:rPr/>
+      </w:pPr>
+      <w:hyperlink w:anchor="jidtoeynvho">
+        <w:r>
+          <w:rPr>
+            <w:color w:val="1155cc"/>
+            <w:u w:val="single"/>
+            <w:rtl w:val="0"/>
+          </w:rPr>
+          <w:t xml:space="preserve">De cliente a servidor</w:t>
+        </w:r>
+      </w:hyperlink>
+      <w:r>
+        <w:rPr>
+          <w:rtl w:val="0"/>
+        </w:rPr>
+        <w:br w:type="textWrapping"/>
+        <w:br w:type="textWrapping"/>
+      </w:r>
+      <w:hyperlink w:anchor="tn5xl88c4djm">
+        <w:r>
+          <w:rPr>
+            <w:color w:val="1155cc"/>
+            <w:u w:val="single"/>
+            <w:rtl w:val="0"/>
+          </w:rPr>
+          <w:t xml:space="preserve">De admin a servidor</w:t>
+        </w:r>
+      </w:hyperlink>
+      <w:r>
+        <w:rPr>
+          <w:rtl w:val="0"/>
+        </w:rPr>
+      </w:r>
+    </w:p>
+    <w:p>
+      <w:pPr>
+        <w:rPr/>
+      </w:pPr>
+      <w:r>
+        <w:rPr>
+          <w:rtl w:val="0"/>
+        </w:rPr>
+      </w:r>
+    </w:p>
+    <w:p>
+      <w:pPr>
+        <w:rPr/>
+      </w:pPr>
+      <w:hyperlink w:anchor="77hn7tg6huhi">
+        <w:r>
+          <w:rPr>
+            <w:color w:val="1155cc"/>
+            <w:u w:val="single"/>
+            <w:rtl w:val="0"/>
+          </w:rPr>
+          <w:t xml:space="preserve">De servidor a cliente</w:t>
+        </w:r>
+      </w:hyperlink>
+      <w:r>
+        <w:rPr>
+          <w:rtl w:val="0"/>
+        </w:rPr>
+      </w:r>
+    </w:p>
+    <w:p>
+      <w:pPr>
+        <w:rPr/>
+      </w:pPr>
+      <w:r>
+        <w:rPr>
+          <w:rtl w:val="0"/>
+        </w:rPr>
+      </w:r>
+    </w:p>
+    <w:p>
+      <w:pPr>
+        <w:rPr/>
+      </w:pPr>
+      <w:hyperlink w:anchor="wvh03cmnw1vi">
+        <w:r>
+          <w:rPr>
+            <w:color w:val="1155cc"/>
+            <w:u w:val="single"/>
+            <w:rtl w:val="0"/>
+          </w:rPr>
+          <w:t xml:space="preserve">De servidor a admin</w:t>
+        </w:r>
+      </w:hyperlink>
+      <w:r>
+        <w:rPr>
+          <w:rtl w:val="0"/>
+        </w:rPr>
+      </w:r>
+    </w:p>
+    <w:p>
+      <w:pPr>
+        <w:rPr/>
+      </w:pPr>
+      <w:r>
+        <w:br w:type="page"/>
+      </w:r>
+      <w:r>
+        <w:rPr>
+          <w:rtl w:val="0"/>
+        </w:rPr>
+      </w:r>
+    </w:p>
+    <w:bookmarkStart w:colFirst="0" w:colLast="0" w:name="jidtoeynvho" w:id="2"/>
+    <w:bookmarkEnd w:id="2"/>
+    <w:p>
+      <w:pPr>
         <w:pStyle w:val="Subtitle"/>
         <w:rPr/>
       </w:pPr>
-      <w:bookmarkStart w:colFirst="0" w:colLast="0" w:name="_lap9rua7s4mb" w:id="0"/>
-      <w:bookmarkEnd w:id="0"/>
+      <w:bookmarkStart w:colFirst="0" w:colLast="0" w:name="_in3k14ip6uzl" w:id="3"/>
+      <w:bookmarkEnd w:id="3"/>
       <w:r>
         <w:rPr>
           <w:rtl w:val="0"/>
@@ -24,14 +338,452 @@
         </w:numPr>
         <w:ind w:left="720" w:hanging="360"/>
         <w:rPr>
-          <w:u w:val="none"/>
-        </w:rPr>
-      </w:pPr>
-      <w:r>
-        <w:rPr>
+          <w:shd w:fill="ffe599" w:val="clear"/>
+        </w:rPr>
+      </w:pPr>
+      <w:r>
+        <w:rPr>
+          <w:shd w:fill="ffe599" w:val="clear"/>
+          <w:rtl w:val="0"/>
+        </w:rPr>
+        <w:t xml:space="preserve">CONSRECETASCAT</w:t>
+        <w:br w:type="textWrapping"/>
+        <w:t xml:space="preserve">&lt;cID&gt; (id de la categoría de recetas)</w:t>
+        <w:br w:type="textWrapping"/>
+        <w:t xml:space="preserve">…</w:t>
+        <w:br w:type="textWrapping"/>
+        <w:t xml:space="preserve">&lt;cID&gt; (id de la categoría de recetas)</w:t>
+        <w:br w:type="textWrapping"/>
+      </w:r>
+    </w:p>
+    <w:p>
+      <w:pPr>
+        <w:numPr>
+          <w:ilvl w:val="0"/>
+          <w:numId w:val="1"/>
+        </w:numPr>
+        <w:ind w:left="720" w:hanging="360"/>
+        <w:rPr>
+          <w:shd w:fill="ffe599" w:val="clear"/>
+        </w:rPr>
+      </w:pPr>
+      <w:r>
+        <w:rPr>
+          <w:shd w:fill="ffe599" w:val="clear"/>
+          <w:rtl w:val="0"/>
+        </w:rPr>
+        <w:t xml:space="preserve">CONSRECETAING</w:t>
+        <w:br w:type="textWrapping"/>
+        <w:t xml:space="preserve">&lt;iID&gt; (id del ingrediente)</w:t>
+        <w:br w:type="textWrapping"/>
+        <w:t xml:space="preserve">…</w:t>
+        <w:br w:type="textWrapping"/>
+        <w:t xml:space="preserve">&lt;iID&gt; (id del ingrediente)</w:t>
+        <w:br w:type="textWrapping"/>
+      </w:r>
+    </w:p>
+    <w:p>
+      <w:pPr>
+        <w:numPr>
+          <w:ilvl w:val="0"/>
+          <w:numId w:val="1"/>
+        </w:numPr>
+        <w:ind w:left="720" w:hanging="360"/>
+        <w:rPr>
+          <w:shd w:fill="ffe599" w:val="clear"/>
+        </w:rPr>
+      </w:pPr>
+      <w:r>
+        <w:rPr>
+          <w:shd w:fill="ffe599" w:val="clear"/>
+          <w:rtl w:val="0"/>
+        </w:rPr>
+        <w:t xml:space="preserve">CONSRECETATEXT</w:t>
+      </w:r>
+      <w:r>
+        <w:rPr>
+          <w:shd w:fill="ffe599" w:val="clear"/>
+          <w:rtl w:val="0"/>
+        </w:rPr>
+        <w:br w:type="textWrapping"/>
+        <w:t xml:space="preserve">&lt;texto&gt; (texto que ingreso el usuario para realizar la búsqueda)</w:t>
+        <w:br w:type="textWrapping"/>
+      </w:r>
+    </w:p>
+    <w:p>
+      <w:pPr>
+        <w:numPr>
+          <w:ilvl w:val="0"/>
+          <w:numId w:val="1"/>
+        </w:numPr>
+        <w:ind w:left="720" w:hanging="360"/>
+        <w:rPr>
+          <w:shd w:fill="ffe599" w:val="clear"/>
+        </w:rPr>
+      </w:pPr>
+      <w:r>
+        <w:rPr>
+          <w:shd w:fill="ffe599" w:val="clear"/>
+          <w:rtl w:val="0"/>
+        </w:rPr>
+        <w:t xml:space="preserve">CALIFICAR</w:t>
+        <w:br w:type="textWrapping"/>
+        <w:t xml:space="preserve">&lt;idReceta&gt;</w:t>
+        <w:br w:type="textWrapping"/>
+        <w:t xml:space="preserve">&lt;nickname&gt;</w:t>
+        <w:br w:type="textWrapping"/>
+        <w:t xml:space="preserve">&lt;</w:t>
+      </w:r>
+      <w:r>
+        <w:rPr>
+          <w:shd w:fill="ffe599" w:val="clear"/>
+          <w:rtl w:val="0"/>
+        </w:rPr>
+        <w:t xml:space="preserve">calificacion</w:t>
+      </w:r>
+      <w:r>
+        <w:rPr>
+          <w:shd w:fill="ffe599" w:val="clear"/>
+          <w:rtl w:val="0"/>
+        </w:rPr>
+        <w:t xml:space="preserve">&gt;</w:t>
+        <w:br w:type="textWrapping"/>
+      </w:r>
+    </w:p>
+    <w:p>
+      <w:pPr>
+        <w:numPr>
+          <w:ilvl w:val="0"/>
+          <w:numId w:val="1"/>
+        </w:numPr>
+        <w:ind w:left="720" w:hanging="360"/>
+        <w:rPr>
+          <w:shd w:fill="ffe599" w:val="clear"/>
+        </w:rPr>
+      </w:pPr>
+      <w:r>
+        <w:rPr>
+          <w:shd w:fill="ffe599" w:val="clear"/>
+          <w:rtl w:val="0"/>
+        </w:rPr>
+        <w:t xml:space="preserve">LISTARCATREC</w:t>
+      </w:r>
+      <w:r>
+        <w:rPr>
+          <w:shd w:fill="ffe599" w:val="clear"/>
+          <w:rtl w:val="0"/>
+        </w:rPr>
+        <w:br w:type="textWrapping"/>
+      </w:r>
+    </w:p>
+    <w:p>
+      <w:pPr>
+        <w:numPr>
+          <w:ilvl w:val="0"/>
+          <w:numId w:val="1"/>
+        </w:numPr>
+        <w:ind w:left="720" w:hanging="360"/>
+        <w:rPr>
+          <w:shd w:fill="ffe599" w:val="clear"/>
+        </w:rPr>
+      </w:pPr>
+      <w:r>
+        <w:rPr>
+          <w:shd w:fill="ffe599" w:val="clear"/>
+          <w:rtl w:val="0"/>
+        </w:rPr>
+        <w:t xml:space="preserve">LISTARCATING</w:t>
+        <w:br w:type="textWrapping"/>
+      </w:r>
+    </w:p>
+    <w:p>
+      <w:pPr>
+        <w:numPr>
+          <w:ilvl w:val="0"/>
+          <w:numId w:val="1"/>
+        </w:numPr>
+        <w:ind w:left="720" w:hanging="360"/>
+        <w:rPr>
+          <w:shd w:fill="ffe599" w:val="clear"/>
+        </w:rPr>
+      </w:pPr>
+      <w:r>
+        <w:rPr>
+          <w:shd w:fill="ffe599" w:val="clear"/>
           <w:rtl w:val="0"/>
         </w:rPr>
         <w:t xml:space="preserve">LOGIN</w:t>
+      </w:r>
+    </w:p>
+    <w:p>
+      <w:pPr>
+        <w:ind w:left="720" w:firstLine="0"/>
+        <w:rPr>
+          <w:shd w:fill="ffe599" w:val="clear"/>
+        </w:rPr>
+      </w:pPr>
+      <w:r>
+        <w:rPr>
+          <w:shd w:fill="ffe599" w:val="clear"/>
+          <w:rtl w:val="0"/>
+        </w:rPr>
+        <w:t xml:space="preserve">&lt;nickname&gt;</w:t>
+        <w:br w:type="textWrapping"/>
+        <w:t xml:space="preserve">&lt;contraseña&gt;</w:t>
+        <w:br w:type="textWrapping"/>
+      </w:r>
+    </w:p>
+    <w:p>
+      <w:pPr>
+        <w:numPr>
+          <w:ilvl w:val="0"/>
+          <w:numId w:val="1"/>
+        </w:numPr>
+        <w:ind w:left="720" w:hanging="360"/>
+        <w:rPr>
+          <w:shd w:fill="ffe599" w:val="clear"/>
+        </w:rPr>
+      </w:pPr>
+      <w:r>
+        <w:rPr>
+          <w:shd w:fill="ffe599" w:val="clear"/>
+          <w:rtl w:val="0"/>
+        </w:rPr>
+        <w:t xml:space="preserve">REGISTRO</w:t>
+        <w:br w:type="textWrapping"/>
+        <w:t xml:space="preserve">&lt;nickname&gt;</w:t>
+        <w:br w:type="textWrapping"/>
+        <w:t xml:space="preserve">&lt;preguntaSeguridad&gt;</w:t>
+        <w:br w:type="textWrapping"/>
+        <w:t xml:space="preserve">&lt;respuestaSeguridad&gt;</w:t>
+        <w:br w:type="textWrapping"/>
+        <w:t xml:space="preserve">&lt;uNombre&gt;</w:t>
+        <w:br w:type="textWrapping"/>
+        <w:t xml:space="preserve">&lt;uApellido&gt;</w:t>
+        <w:br w:type="textWrapping"/>
+        <w:t xml:space="preserve">&lt;uContrasenia&gt;</w:t>
+        <w:br w:type="textWrapping"/>
+        <w:t xml:space="preserve">&lt;uGenero&gt;</w:t>
+        <w:br w:type="textWrapping"/>
+        <w:t xml:space="preserve">&lt;uMail&gt;</w:t>
+        <w:br w:type="textWrapping"/>
+      </w:r>
+    </w:p>
+    <w:p>
+      <w:pPr>
+        <w:numPr>
+          <w:ilvl w:val="0"/>
+          <w:numId w:val="1"/>
+        </w:numPr>
+        <w:ind w:left="720" w:hanging="360"/>
+        <w:rPr>
+          <w:shd w:fill="ffe599" w:val="clear"/>
+        </w:rPr>
+      </w:pPr>
+      <w:r>
+        <w:rPr>
+          <w:shd w:fill="ffe599" w:val="clear"/>
+          <w:rtl w:val="0"/>
+        </w:rPr>
+        <w:t xml:space="preserve">SUBIRRECETA</w:t>
+        <w:br w:type="textWrapping"/>
+        <w:t xml:space="preserve">&lt;nickname&gt; (usuario que lo sube)</w:t>
+        <w:br w:type="textWrapping"/>
+        <w:t xml:space="preserve">&lt;rNombre&gt; (nombre de la receta)</w:t>
+        <w:br w:type="textWrapping"/>
+        <w:t xml:space="preserve">&lt;rDescripcion&gt; (descripción de la receta)</w:t>
+        <w:br w:type="textWrapping"/>
+        <w:t xml:space="preserve">INGREDIENTES</w:t>
+        <w:br w:type="textWrapping"/>
+        <w:t xml:space="preserve">&lt;iID&gt; (id del ingrediente)</w:t>
+        <w:br w:type="textWrapping"/>
+        <w:t xml:space="preserve">&lt;cantidad&gt;</w:t>
+        <w:br w:type="textWrapping"/>
+        <w:t xml:space="preserve">&lt;unidad&gt;</w:t>
+        <w:br w:type="textWrapping"/>
+        <w:t xml:space="preserve">...</w:t>
+        <w:br w:type="textWrapping"/>
+        <w:t xml:space="preserve">&lt;iID&gt;</w:t>
+        <w:br w:type="textWrapping"/>
+        <w:t xml:space="preserve">&lt;cantidad&gt;</w:t>
+        <w:br w:type="textWrapping"/>
+        <w:t xml:space="preserve">&lt;unidad&gt;</w:t>
+        <w:br w:type="textWrapping"/>
+        <w:t xml:space="preserve">CATEGORIASRECETA</w:t>
+        <w:br w:type="textWrapping"/>
+        <w:t xml:space="preserve">&lt;cID&gt; (id categoria receta)</w:t>
+        <w:br w:type="textWrapping"/>
+        <w:t xml:space="preserve">…</w:t>
+        <w:br w:type="textWrapping"/>
+        <w:t xml:space="preserve">&lt;cID&gt;</w:t>
+        <w:br w:type="textWrapping"/>
+        <w:t xml:space="preserve">INICIOMULTIMEDIA</w:t>
+        <w:br w:type="textWrapping"/>
+        <w:t xml:space="preserve">&lt;mLink&gt;</w:t>
+        <w:br w:type="textWrapping"/>
+        <w:t xml:space="preserve">...</w:t>
+        <w:br w:type="textWrapping"/>
+        <w:t xml:space="preserve">&lt;mLink&gt;</w:t>
+      </w:r>
+    </w:p>
+    <w:p>
+      <w:pPr>
+        <w:ind w:left="0" w:firstLine="0"/>
+        <w:rPr/>
+      </w:pPr>
+      <w:r>
+        <w:rPr>
+          <w:rtl w:val="0"/>
+        </w:rPr>
+      </w:r>
+    </w:p>
+    <w:bookmarkStart w:colFirst="0" w:colLast="0" w:name="tn5xl88c4djm" w:id="4"/>
+    <w:bookmarkEnd w:id="4"/>
+    <w:p>
+      <w:pPr>
+        <w:pStyle w:val="Subtitle"/>
+        <w:rPr/>
+      </w:pPr>
+      <w:bookmarkStart w:colFirst="0" w:colLast="0" w:name="_y43reqkr4ljm" w:id="5"/>
+      <w:bookmarkEnd w:id="5"/>
+      <w:r>
+        <w:rPr>
+          <w:rtl w:val="0"/>
+        </w:rPr>
+        <w:t xml:space="preserve">De admin a servidor</w:t>
+      </w:r>
+    </w:p>
+    <w:p>
+      <w:pPr>
+        <w:numPr>
+          <w:ilvl w:val="0"/>
+          <w:numId w:val="2"/>
+        </w:numPr>
+        <w:ind w:left="720" w:hanging="360"/>
+        <w:rPr>
+          <w:shd w:fill="ffe599" w:val="clear"/>
+        </w:rPr>
+      </w:pPr>
+      <w:r>
+        <w:rPr>
+          <w:shd w:fill="ffe599" w:val="clear"/>
+          <w:rtl w:val="0"/>
+        </w:rPr>
+        <w:t xml:space="preserve">BORRARCATING</w:t>
+      </w:r>
+    </w:p>
+    <w:p>
+      <w:pPr>
+        <w:numPr>
+          <w:ilvl w:val="0"/>
+          <w:numId w:val="2"/>
+        </w:numPr>
+        <w:ind w:left="720" w:hanging="360"/>
+        <w:rPr>
+          <w:shd w:fill="ffe599" w:val="clear"/>
+        </w:rPr>
+      </w:pPr>
+      <w:r>
+        <w:rPr>
+          <w:shd w:fill="ffe599" w:val="clear"/>
+          <w:rtl w:val="0"/>
+        </w:rPr>
+        <w:t xml:space="preserve">BORRARCATREC</w:t>
+      </w:r>
+    </w:p>
+    <w:p>
+      <w:pPr>
+        <w:numPr>
+          <w:ilvl w:val="0"/>
+          <w:numId w:val="2"/>
+        </w:numPr>
+        <w:ind w:left="720" w:hanging="360"/>
+        <w:rPr>
+          <w:shd w:fill="ffe599" w:val="clear"/>
+        </w:rPr>
+      </w:pPr>
+      <w:r>
+        <w:rPr>
+          <w:shd w:fill="ffe599" w:val="clear"/>
+          <w:rtl w:val="0"/>
+        </w:rPr>
+        <w:t xml:space="preserve">BORRARREC</w:t>
+      </w:r>
+    </w:p>
+    <w:p>
+      <w:pPr>
+        <w:numPr>
+          <w:ilvl w:val="0"/>
+          <w:numId w:val="2"/>
+        </w:numPr>
+        <w:ind w:left="720" w:hanging="360"/>
+        <w:rPr>
+          <w:shd w:fill="ffe599" w:val="clear"/>
+        </w:rPr>
+      </w:pPr>
+      <w:r>
+        <w:rPr>
+          <w:shd w:fill="ffe599" w:val="clear"/>
+          <w:rtl w:val="0"/>
+        </w:rPr>
+        <w:t xml:space="preserve">BORRARUSUARIO</w:t>
+      </w:r>
+    </w:p>
+    <w:p>
+      <w:pPr>
+        <w:numPr>
+          <w:ilvl w:val="0"/>
+          <w:numId w:val="2"/>
+        </w:numPr>
+        <w:ind w:left="720" w:hanging="360"/>
+        <w:rPr>
+          <w:shd w:fill="ffe599" w:val="clear"/>
+        </w:rPr>
+      </w:pPr>
+      <w:r>
+        <w:rPr>
+          <w:shd w:fill="ffe599" w:val="clear"/>
+          <w:rtl w:val="0"/>
+        </w:rPr>
+        <w:t xml:space="preserve">SUBIRCATING</w:t>
+      </w:r>
+    </w:p>
+    <w:p>
+      <w:pPr>
+        <w:numPr>
+          <w:ilvl w:val="0"/>
+          <w:numId w:val="2"/>
+        </w:numPr>
+        <w:ind w:left="720" w:hanging="360"/>
+        <w:rPr>
+          <w:shd w:fill="ffe599" w:val="clear"/>
+        </w:rPr>
+      </w:pPr>
+      <w:r>
+        <w:rPr>
+          <w:shd w:fill="ffe599" w:val="clear"/>
+          <w:rtl w:val="0"/>
+        </w:rPr>
+        <w:t xml:space="preserve">SUBIRCATREC</w:t>
+      </w:r>
+    </w:p>
+    <w:p>
+      <w:pPr>
+        <w:numPr>
+          <w:ilvl w:val="0"/>
+          <w:numId w:val="2"/>
+        </w:numPr>
+        <w:ind w:left="720" w:hanging="360"/>
+        <w:rPr>
+          <w:shd w:fill="ffe599" w:val="clear"/>
+        </w:rPr>
+      </w:pPr>
+      <w:r>
+        <w:rPr>
+          <w:shd w:fill="ffe599" w:val="clear"/>
+          <w:rtl w:val="0"/>
+        </w:rPr>
+        <w:t xml:space="preserve">SUBIRREC</w:t>
       </w:r>
     </w:p>
     <w:p>
@@ -43,93 +795,546 @@
         <w:rPr>
           <w:rtl w:val="0"/>
         </w:rPr>
-        <w:t xml:space="preserve">&lt;nickname&gt;</w:t>
-        <w:br w:type="textWrapping"/>
-        <w:t xml:space="preserve">&lt;contraseña&gt;</w:t>
-      </w:r>
-    </w:p>
-    <w:p>
-      <w:pPr>
-        <w:numPr>
-          <w:ilvl w:val="0"/>
-          <w:numId w:val="1"/>
+      </w:r>
+    </w:p>
+    <w:bookmarkStart w:colFirst="0" w:colLast="0" w:name="77hn7tg6huhi" w:id="6"/>
+    <w:bookmarkEnd w:id="6"/>
+    <w:p>
+      <w:pPr>
+        <w:pStyle w:val="Subtitle"/>
+        <w:rPr/>
+      </w:pPr>
+      <w:bookmarkStart w:colFirst="0" w:colLast="0" w:name="_12q6rdx7k3fv" w:id="7"/>
+      <w:bookmarkEnd w:id="7"/>
+      <w:r>
+        <w:rPr>
+          <w:rtl w:val="0"/>
+        </w:rPr>
+        <w:t xml:space="preserve">De servidor a cliente</w:t>
+      </w:r>
+    </w:p>
+    <w:p>
+      <w:pPr>
+        <w:numPr>
+          <w:ilvl w:val="0"/>
+          <w:numId w:val="5"/>
+        </w:numPr>
+        <w:ind w:left="720" w:hanging="360"/>
+        <w:rPr>
+          <w:shd w:fill="ffe599" w:val="clear"/>
+        </w:rPr>
+      </w:pPr>
+      <w:r>
+        <w:rPr>
+          <w:shd w:fill="ffe599" w:val="clear"/>
+          <w:rtl w:val="0"/>
+        </w:rPr>
+        <w:t xml:space="preserve">CALIFICARFAIL</w:t>
+      </w:r>
+    </w:p>
+    <w:p>
+      <w:pPr>
+        <w:numPr>
+          <w:ilvl w:val="0"/>
+          <w:numId w:val="5"/>
+        </w:numPr>
+        <w:ind w:left="720" w:hanging="360"/>
+        <w:rPr>
+          <w:shd w:fill="ffe599" w:val="clear"/>
+        </w:rPr>
+      </w:pPr>
+      <w:r>
+        <w:rPr>
+          <w:shd w:fill="ffe599" w:val="clear"/>
+          <w:rtl w:val="0"/>
+        </w:rPr>
+        <w:t xml:space="preserve">CALIFICAROK</w:t>
+      </w:r>
+    </w:p>
+    <w:p>
+      <w:pPr>
+        <w:numPr>
+          <w:ilvl w:val="0"/>
+          <w:numId w:val="5"/>
+        </w:numPr>
+        <w:ind w:left="720" w:hanging="360"/>
+        <w:rPr>
+          <w:shd w:fill="ffe599" w:val="clear"/>
+        </w:rPr>
+      </w:pPr>
+      <w:r>
+        <w:rPr>
+          <w:shd w:fill="ffe599" w:val="clear"/>
+          <w:rtl w:val="0"/>
+        </w:rPr>
+        <w:t xml:space="preserve">LISTCATING</w:t>
+      </w:r>
+    </w:p>
+    <w:p>
+      <w:pPr>
+        <w:numPr>
+          <w:ilvl w:val="0"/>
+          <w:numId w:val="5"/>
         </w:numPr>
         <w:ind w:left="720" w:hanging="360"/>
         <w:rPr>
           <w:u w:val="none"/>
-        </w:rPr>
-      </w:pPr>
-      <w:r>
-        <w:rPr>
-          <w:rtl w:val="0"/>
-        </w:rPr>
-        <w:t xml:space="preserve">REGISTRO</w:t>
-        <w:br w:type="textWrapping"/>
-        <w:t xml:space="preserve">&lt;nickname&gt;</w:t>
-        <w:br w:type="textWrapping"/>
-        <w:t xml:space="preserve">&lt;preguntaSeguridad&gt;</w:t>
-        <w:br w:type="textWrapping"/>
-        <w:t xml:space="preserve">&lt;respuestaSeguridad&gt;</w:t>
-        <w:br w:type="textWrapping"/>
-        <w:t xml:space="preserve">&lt;uNombre&gt;</w:t>
-        <w:br w:type="textWrapping"/>
-        <w:t xml:space="preserve">&lt;uApellido&gt;</w:t>
-        <w:br w:type="textWrapping"/>
-        <w:t xml:space="preserve">&lt;uContrasenia&gt;</w:t>
-        <w:br w:type="textWrapping"/>
-        <w:t xml:space="preserve">&lt;uGenero&gt;</w:t>
-        <w:br w:type="textWrapping"/>
-        <w:t xml:space="preserve">&lt;uMail&gt;</w:t>
-      </w:r>
-    </w:p>
-    <w:p>
-      <w:pPr>
-        <w:numPr>
-          <w:ilvl w:val="0"/>
-          <w:numId w:val="1"/>
+          <w:shd w:fill="ffe599" w:val="clear"/>
+        </w:rPr>
+      </w:pPr>
+      <w:r>
+        <w:rPr>
+          <w:shd w:fill="ffe599" w:val="clear"/>
+          <w:rtl w:val="0"/>
+        </w:rPr>
+        <w:t xml:space="preserve">LISTCATREC</w:t>
+      </w:r>
+    </w:p>
+    <w:p>
+      <w:pPr>
+        <w:numPr>
+          <w:ilvl w:val="0"/>
+          <w:numId w:val="5"/>
+        </w:numPr>
+        <w:ind w:left="720" w:hanging="360"/>
+        <w:rPr>
+          <w:shd w:fill="ffe599" w:val="clear"/>
+        </w:rPr>
+      </w:pPr>
+      <w:r>
+        <w:rPr>
+          <w:shd w:fill="ffe599" w:val="clear"/>
+          <w:rtl w:val="0"/>
+        </w:rPr>
+        <w:t xml:space="preserve">LOGINFAIL</w:t>
+      </w:r>
+    </w:p>
+    <w:p>
+      <w:pPr>
+        <w:numPr>
+          <w:ilvl w:val="0"/>
+          <w:numId w:val="5"/>
+        </w:numPr>
+        <w:ind w:left="720" w:hanging="360"/>
+        <w:rPr>
+          <w:shd w:fill="ffe599" w:val="clear"/>
+        </w:rPr>
+      </w:pPr>
+      <w:r>
+        <w:rPr>
+          <w:shd w:fill="ffe599" w:val="clear"/>
+          <w:rtl w:val="0"/>
+        </w:rPr>
+        <w:t xml:space="preserve">LOGINOK</w:t>
+      </w:r>
+    </w:p>
+    <w:p>
+      <w:pPr>
+        <w:numPr>
+          <w:ilvl w:val="0"/>
+          <w:numId w:val="5"/>
         </w:numPr>
         <w:ind w:left="720" w:hanging="360"/>
         <w:rPr>
           <w:u w:val="none"/>
-        </w:rPr>
-      </w:pPr>
-      <w:r>
-        <w:rPr>
-          <w:rtl w:val="0"/>
-        </w:rPr>
-        <w:t xml:space="preserve">CALIFICAR</w:t>
-        <w:br w:type="textWrapping"/>
-        <w:t xml:space="preserve">&lt;idReceta&gt;</w:t>
-        <w:br w:type="textWrapping"/>
-        <w:t xml:space="preserve">&lt;nickname&gt;</w:t>
-        <w:br w:type="textWrapping"/>
-        <w:t xml:space="preserve">&lt;calificacion&gt;</w:t>
-      </w:r>
-    </w:p>
-    <w:p>
-      <w:pPr>
-        <w:numPr>
-          <w:ilvl w:val="0"/>
-          <w:numId w:val="1"/>
+          <w:shd w:fill="ffe599" w:val="clear"/>
+        </w:rPr>
+      </w:pPr>
+      <w:r>
+        <w:rPr>
+          <w:shd w:fill="ffe599" w:val="clear"/>
+          <w:rtl w:val="0"/>
+        </w:rPr>
+        <w:t xml:space="preserve">REGISTERFAIL</w:t>
+      </w:r>
+    </w:p>
+    <w:p>
+      <w:pPr>
+        <w:numPr>
+          <w:ilvl w:val="0"/>
+          <w:numId w:val="5"/>
         </w:numPr>
         <w:ind w:left="720" w:hanging="360"/>
         <w:rPr>
           <w:u w:val="none"/>
-        </w:rPr>
-      </w:pPr>
-      <w:r>
-        <w:rPr>
-          <w:rtl w:val="0"/>
-        </w:rPr>
-        <w:t xml:space="preserve">SUBIRRECETA</w:t>
-        <w:br w:type="textWrapping"/>
-        <w:t xml:space="preserve">&lt;rNombre&gt;</w:t>
-        <w:br w:type="textWrapping"/>
-        <w:t xml:space="preserve">&lt;rDescripcion&gt;</w:t>
-        <w:br w:type="textWrapping"/>
-        <w:t xml:space="preserve">&lt;&gt;</w:t>
-        <w:br w:type="textWrapping"/>
-        <w:t xml:space="preserve">&lt;&gt;</w:t>
+          <w:shd w:fill="ffe599" w:val="clear"/>
+        </w:rPr>
+      </w:pPr>
+      <w:r>
+        <w:rPr>
+          <w:shd w:fill="ffe599" w:val="clear"/>
+          <w:rtl w:val="0"/>
+        </w:rPr>
+        <w:t xml:space="preserve">REGISTEROK</w:t>
+      </w:r>
+    </w:p>
+    <w:p>
+      <w:pPr>
+        <w:numPr>
+          <w:ilvl w:val="0"/>
+          <w:numId w:val="5"/>
+        </w:numPr>
+        <w:ind w:left="720" w:hanging="360"/>
+        <w:rPr>
+          <w:u w:val="none"/>
+          <w:shd w:fill="ffe599" w:val="clear"/>
+        </w:rPr>
+      </w:pPr>
+      <w:r>
+        <w:rPr>
+          <w:shd w:fill="ffe599" w:val="clear"/>
+          <w:rtl w:val="0"/>
+        </w:rPr>
+        <w:t xml:space="preserve">RESPCONSULTA</w:t>
+      </w:r>
+    </w:p>
+    <w:p>
+      <w:pPr>
+        <w:numPr>
+          <w:ilvl w:val="0"/>
+          <w:numId w:val="5"/>
+        </w:numPr>
+        <w:ind w:left="720" w:hanging="360"/>
+        <w:rPr>
+          <w:u w:val="none"/>
+          <w:shd w:fill="ffe599" w:val="clear"/>
+        </w:rPr>
+      </w:pPr>
+      <w:r>
+        <w:rPr>
+          <w:shd w:fill="ffe599" w:val="clear"/>
+          <w:rtl w:val="0"/>
+        </w:rPr>
+        <w:t xml:space="preserve">SUBIRRECETAFAIL</w:t>
+      </w:r>
+    </w:p>
+    <w:p>
+      <w:pPr>
+        <w:numPr>
+          <w:ilvl w:val="0"/>
+          <w:numId w:val="5"/>
+        </w:numPr>
+        <w:ind w:left="720" w:hanging="360"/>
+        <w:rPr>
+          <w:u w:val="none"/>
+          <w:shd w:fill="ffe599" w:val="clear"/>
+        </w:rPr>
+      </w:pPr>
+      <w:r>
+        <w:rPr>
+          <w:shd w:fill="ffe599" w:val="clear"/>
+          <w:rtl w:val="0"/>
+        </w:rPr>
+        <w:t xml:space="preserve">SUBIRRECETAOK</w:t>
+      </w:r>
+    </w:p>
+    <w:p>
+      <w:pPr>
+        <w:ind w:left="0" w:firstLine="0"/>
+        <w:rPr>
+          <w:shd w:fill="ffe599" w:val="clear"/>
+        </w:rPr>
+      </w:pPr>
+      <w:r>
+        <w:rPr>
+          <w:rtl w:val="0"/>
+        </w:rPr>
+      </w:r>
+    </w:p>
+    <w:bookmarkStart w:colFirst="0" w:colLast="0" w:name="wvh03cmnw1vi" w:id="8"/>
+    <w:bookmarkEnd w:id="8"/>
+    <w:p>
+      <w:pPr>
+        <w:pStyle w:val="Subtitle"/>
+        <w:rPr/>
+      </w:pPr>
+      <w:bookmarkStart w:colFirst="0" w:colLast="0" w:name="_4rif8w8mq5fm" w:id="9"/>
+      <w:bookmarkEnd w:id="9"/>
+      <w:r>
+        <w:rPr>
+          <w:rtl w:val="0"/>
+        </w:rPr>
+        <w:t xml:space="preserve">De servidor a admin</w:t>
+      </w:r>
+    </w:p>
+    <w:p>
+      <w:pPr>
+        <w:numPr>
+          <w:ilvl w:val="0"/>
+          <w:numId w:val="3"/>
+        </w:numPr>
+        <w:ind w:left="720" w:hanging="360"/>
+        <w:rPr>
+          <w:u w:val="none"/>
+          <w:shd w:fill="ffe599" w:val="clear"/>
+        </w:rPr>
+      </w:pPr>
+      <w:r>
+        <w:rPr>
+          <w:shd w:fill="ffe599" w:val="clear"/>
+          <w:rtl w:val="0"/>
+        </w:rPr>
+        <w:t xml:space="preserve">BORRARCATINGFAIL</w:t>
+      </w:r>
+    </w:p>
+    <w:p>
+      <w:pPr>
+        <w:numPr>
+          <w:ilvl w:val="0"/>
+          <w:numId w:val="3"/>
+        </w:numPr>
+        <w:ind w:left="720" w:hanging="360"/>
+        <w:rPr>
+          <w:u w:val="none"/>
+          <w:shd w:fill="ffe599" w:val="clear"/>
+        </w:rPr>
+      </w:pPr>
+      <w:r>
+        <w:rPr>
+          <w:shd w:fill="ffe599" w:val="clear"/>
+          <w:rtl w:val="0"/>
+        </w:rPr>
+        <w:t xml:space="preserve">BORRARCATINGOK</w:t>
+      </w:r>
+    </w:p>
+    <w:p>
+      <w:pPr>
+        <w:numPr>
+          <w:ilvl w:val="0"/>
+          <w:numId w:val="3"/>
+        </w:numPr>
+        <w:ind w:left="720" w:hanging="360"/>
+        <w:rPr>
+          <w:u w:val="none"/>
+          <w:shd w:fill="ffe599" w:val="clear"/>
+        </w:rPr>
+      </w:pPr>
+      <w:r>
+        <w:rPr>
+          <w:shd w:fill="ffe599" w:val="clear"/>
+          <w:rtl w:val="0"/>
+        </w:rPr>
+        <w:t xml:space="preserve">BORRARCATRECFAIL</w:t>
+      </w:r>
+    </w:p>
+    <w:p>
+      <w:pPr>
+        <w:numPr>
+          <w:ilvl w:val="0"/>
+          <w:numId w:val="3"/>
+        </w:numPr>
+        <w:ind w:left="720" w:hanging="360"/>
+        <w:rPr>
+          <w:u w:val="none"/>
+          <w:shd w:fill="ffe599" w:val="clear"/>
+        </w:rPr>
+      </w:pPr>
+      <w:r>
+        <w:rPr>
+          <w:shd w:fill="ffe599" w:val="clear"/>
+          <w:rtl w:val="0"/>
+        </w:rPr>
+        <w:t xml:space="preserve">BORRARCATRECOK</w:t>
+      </w:r>
+    </w:p>
+    <w:p>
+      <w:pPr>
+        <w:numPr>
+          <w:ilvl w:val="0"/>
+          <w:numId w:val="3"/>
+        </w:numPr>
+        <w:ind w:left="720" w:hanging="360"/>
+        <w:rPr>
+          <w:u w:val="none"/>
+          <w:shd w:fill="ffe599" w:val="clear"/>
+        </w:rPr>
+      </w:pPr>
+      <w:r>
+        <w:rPr>
+          <w:shd w:fill="ffe599" w:val="clear"/>
+          <w:rtl w:val="0"/>
+        </w:rPr>
+        <w:t xml:space="preserve">BORRARRECFAIL</w:t>
+      </w:r>
+    </w:p>
+    <w:p>
+      <w:pPr>
+        <w:numPr>
+          <w:ilvl w:val="0"/>
+          <w:numId w:val="3"/>
+        </w:numPr>
+        <w:ind w:left="720" w:hanging="360"/>
+        <w:rPr>
+          <w:u w:val="none"/>
+          <w:shd w:fill="ffe599" w:val="clear"/>
+        </w:rPr>
+      </w:pPr>
+      <w:r>
+        <w:rPr>
+          <w:shd w:fill="ffe599" w:val="clear"/>
+          <w:rtl w:val="0"/>
+        </w:rPr>
+        <w:t xml:space="preserve">BORRARRECOK</w:t>
+      </w:r>
+    </w:p>
+    <w:p>
+      <w:pPr>
+        <w:numPr>
+          <w:ilvl w:val="0"/>
+          <w:numId w:val="3"/>
+        </w:numPr>
+        <w:ind w:left="720" w:hanging="360"/>
+        <w:rPr>
+          <w:u w:val="none"/>
+          <w:shd w:fill="ffe599" w:val="clear"/>
+        </w:rPr>
+      </w:pPr>
+      <w:r>
+        <w:rPr>
+          <w:shd w:fill="ffe599" w:val="clear"/>
+          <w:rtl w:val="0"/>
+        </w:rPr>
+        <w:t xml:space="preserve">BORRARUSUFAIL</w:t>
+      </w:r>
+    </w:p>
+    <w:p>
+      <w:pPr>
+        <w:numPr>
+          <w:ilvl w:val="0"/>
+          <w:numId w:val="3"/>
+        </w:numPr>
+        <w:ind w:left="720" w:hanging="360"/>
+        <w:rPr>
+          <w:u w:val="none"/>
+          <w:shd w:fill="ffe599" w:val="clear"/>
+        </w:rPr>
+      </w:pPr>
+      <w:r>
+        <w:rPr>
+          <w:shd w:fill="ffe599" w:val="clear"/>
+          <w:rtl w:val="0"/>
+        </w:rPr>
+        <w:t xml:space="preserve">BORRARUSUOK</w:t>
+      </w:r>
+    </w:p>
+    <w:p>
+      <w:pPr>
+        <w:numPr>
+          <w:ilvl w:val="0"/>
+          <w:numId w:val="3"/>
+        </w:numPr>
+        <w:ind w:left="720" w:hanging="360"/>
+        <w:rPr>
+          <w:u w:val="none"/>
+          <w:shd w:fill="ffe599" w:val="clear"/>
+        </w:rPr>
+      </w:pPr>
+      <w:r>
+        <w:rPr>
+          <w:shd w:fill="ffe599" w:val="clear"/>
+          <w:rtl w:val="0"/>
+        </w:rPr>
+        <w:t xml:space="preserve">SUBIRCATINGFAIL</w:t>
+      </w:r>
+    </w:p>
+    <w:p>
+      <w:pPr>
+        <w:numPr>
+          <w:ilvl w:val="0"/>
+          <w:numId w:val="3"/>
+        </w:numPr>
+        <w:ind w:left="720" w:hanging="360"/>
+        <w:rPr>
+          <w:u w:val="none"/>
+          <w:shd w:fill="ffe599" w:val="clear"/>
+        </w:rPr>
+      </w:pPr>
+      <w:r>
+        <w:rPr>
+          <w:shd w:fill="ffe599" w:val="clear"/>
+          <w:rtl w:val="0"/>
+        </w:rPr>
+        <w:t xml:space="preserve">SUBIRCATINGOK</w:t>
+      </w:r>
+    </w:p>
+    <w:p>
+      <w:pPr>
+        <w:numPr>
+          <w:ilvl w:val="0"/>
+          <w:numId w:val="3"/>
+        </w:numPr>
+        <w:ind w:left="720" w:hanging="360"/>
+        <w:rPr>
+          <w:u w:val="none"/>
+          <w:shd w:fill="ffe599" w:val="clear"/>
+        </w:rPr>
+      </w:pPr>
+      <w:r>
+        <w:rPr>
+          <w:shd w:fill="ffe599" w:val="clear"/>
+          <w:rtl w:val="0"/>
+        </w:rPr>
+        <w:t xml:space="preserve">SUBIRCATRECFAIL</w:t>
+      </w:r>
+    </w:p>
+    <w:p>
+      <w:pPr>
+        <w:numPr>
+          <w:ilvl w:val="0"/>
+          <w:numId w:val="3"/>
+        </w:numPr>
+        <w:ind w:left="720" w:hanging="360"/>
+        <w:rPr>
+          <w:u w:val="none"/>
+          <w:shd w:fill="ffe599" w:val="clear"/>
+        </w:rPr>
+      </w:pPr>
+      <w:r>
+        <w:rPr>
+          <w:shd w:fill="ffe599" w:val="clear"/>
+          <w:rtl w:val="0"/>
+        </w:rPr>
+        <w:t xml:space="preserve">SUBIRCATRECOK</w:t>
+      </w:r>
+    </w:p>
+    <w:p>
+      <w:pPr>
+        <w:numPr>
+          <w:ilvl w:val="0"/>
+          <w:numId w:val="3"/>
+        </w:numPr>
+        <w:ind w:left="720" w:hanging="360"/>
+        <w:rPr>
+          <w:u w:val="none"/>
+          <w:shd w:fill="ffe599" w:val="clear"/>
+        </w:rPr>
+      </w:pPr>
+      <w:r>
+        <w:rPr>
+          <w:shd w:fill="ffe599" w:val="clear"/>
+          <w:rtl w:val="0"/>
+        </w:rPr>
+        <w:t xml:space="preserve">SUBIRRECFAIL</w:t>
+      </w:r>
+    </w:p>
+    <w:p>
+      <w:pPr>
+        <w:numPr>
+          <w:ilvl w:val="0"/>
+          <w:numId w:val="3"/>
+        </w:numPr>
+        <w:ind w:left="720" w:hanging="360"/>
+        <w:rPr>
+          <w:u w:val="none"/>
+          <w:shd w:fill="ffe599" w:val="clear"/>
+        </w:rPr>
+      </w:pPr>
+      <w:r>
+        <w:rPr>
+          <w:shd w:fill="ffe599" w:val="clear"/>
+          <w:rtl w:val="0"/>
+        </w:rPr>
+        <w:t xml:space="preserve">SUBIRRECOK</w:t>
       </w:r>
     </w:p>
     <w:sectPr>
@@ -253,8 +1458,460 @@
       </w:rPr>
     </w:lvl>
   </w:abstractNum>
+  <w:abstractNum w:abstractNumId="2">
+    <w:lvl w:ilvl="0">
+      <w:start w:val="1"/>
+      <w:numFmt w:val="bullet"/>
+      <w:lvlText w:val="●"/>
+      <w:lvlJc w:val="left"/>
+      <w:pPr>
+        <w:ind w:left="720" w:hanging="360"/>
+      </w:pPr>
+      <w:rPr>
+        <w:u w:val="none"/>
+      </w:rPr>
+    </w:lvl>
+    <w:lvl w:ilvl="1">
+      <w:start w:val="1"/>
+      <w:numFmt w:val="bullet"/>
+      <w:lvlText w:val="○"/>
+      <w:lvlJc w:val="left"/>
+      <w:pPr>
+        <w:ind w:left="1440" w:hanging="360"/>
+      </w:pPr>
+      <w:rPr>
+        <w:u w:val="none"/>
+      </w:rPr>
+    </w:lvl>
+    <w:lvl w:ilvl="2">
+      <w:start w:val="1"/>
+      <w:numFmt w:val="bullet"/>
+      <w:lvlText w:val="■"/>
+      <w:lvlJc w:val="left"/>
+      <w:pPr>
+        <w:ind w:left="2160" w:hanging="360"/>
+      </w:pPr>
+      <w:rPr>
+        <w:u w:val="none"/>
+      </w:rPr>
+    </w:lvl>
+    <w:lvl w:ilvl="3">
+      <w:start w:val="1"/>
+      <w:numFmt w:val="bullet"/>
+      <w:lvlText w:val="●"/>
+      <w:lvlJc w:val="left"/>
+      <w:pPr>
+        <w:ind w:left="2880" w:hanging="360"/>
+      </w:pPr>
+      <w:rPr>
+        <w:u w:val="none"/>
+      </w:rPr>
+    </w:lvl>
+    <w:lvl w:ilvl="4">
+      <w:start w:val="1"/>
+      <w:numFmt w:val="bullet"/>
+      <w:lvlText w:val="○"/>
+      <w:lvlJc w:val="left"/>
+      <w:pPr>
+        <w:ind w:left="3600" w:hanging="360"/>
+      </w:pPr>
+      <w:rPr>
+        <w:u w:val="none"/>
+      </w:rPr>
+    </w:lvl>
+    <w:lvl w:ilvl="5">
+      <w:start w:val="1"/>
+      <w:numFmt w:val="bullet"/>
+      <w:lvlText w:val="■"/>
+      <w:lvlJc w:val="left"/>
+      <w:pPr>
+        <w:ind w:left="4320" w:hanging="360"/>
+      </w:pPr>
+      <w:rPr>
+        <w:u w:val="none"/>
+      </w:rPr>
+    </w:lvl>
+    <w:lvl w:ilvl="6">
+      <w:start w:val="1"/>
+      <w:numFmt w:val="bullet"/>
+      <w:lvlText w:val="●"/>
+      <w:lvlJc w:val="left"/>
+      <w:pPr>
+        <w:ind w:left="5040" w:hanging="360"/>
+      </w:pPr>
+      <w:rPr>
+        <w:u w:val="none"/>
+      </w:rPr>
+    </w:lvl>
+    <w:lvl w:ilvl="7">
+      <w:start w:val="1"/>
+      <w:numFmt w:val="bullet"/>
+      <w:lvlText w:val="○"/>
+      <w:lvlJc w:val="left"/>
+      <w:pPr>
+        <w:ind w:left="5760" w:hanging="360"/>
+      </w:pPr>
+      <w:rPr>
+        <w:u w:val="none"/>
+      </w:rPr>
+    </w:lvl>
+    <w:lvl w:ilvl="8">
+      <w:start w:val="1"/>
+      <w:numFmt w:val="bullet"/>
+      <w:lvlText w:val="■"/>
+      <w:lvlJc w:val="left"/>
+      <w:pPr>
+        <w:ind w:left="6480" w:hanging="360"/>
+      </w:pPr>
+      <w:rPr>
+        <w:u w:val="none"/>
+      </w:rPr>
+    </w:lvl>
+  </w:abstractNum>
+  <w:abstractNum w:abstractNumId="3">
+    <w:lvl w:ilvl="0">
+      <w:start w:val="1"/>
+      <w:numFmt w:val="bullet"/>
+      <w:lvlText w:val="●"/>
+      <w:lvlJc w:val="left"/>
+      <w:pPr>
+        <w:ind w:left="720" w:hanging="360"/>
+      </w:pPr>
+      <w:rPr>
+        <w:u w:val="none"/>
+      </w:rPr>
+    </w:lvl>
+    <w:lvl w:ilvl="1">
+      <w:start w:val="1"/>
+      <w:numFmt w:val="bullet"/>
+      <w:lvlText w:val="○"/>
+      <w:lvlJc w:val="left"/>
+      <w:pPr>
+        <w:ind w:left="1440" w:hanging="360"/>
+      </w:pPr>
+      <w:rPr>
+        <w:u w:val="none"/>
+      </w:rPr>
+    </w:lvl>
+    <w:lvl w:ilvl="2">
+      <w:start w:val="1"/>
+      <w:numFmt w:val="bullet"/>
+      <w:lvlText w:val="■"/>
+      <w:lvlJc w:val="left"/>
+      <w:pPr>
+        <w:ind w:left="2160" w:hanging="360"/>
+      </w:pPr>
+      <w:rPr>
+        <w:u w:val="none"/>
+      </w:rPr>
+    </w:lvl>
+    <w:lvl w:ilvl="3">
+      <w:start w:val="1"/>
+      <w:numFmt w:val="bullet"/>
+      <w:lvlText w:val="●"/>
+      <w:lvlJc w:val="left"/>
+      <w:pPr>
+        <w:ind w:left="2880" w:hanging="360"/>
+      </w:pPr>
+      <w:rPr>
+        <w:u w:val="none"/>
+      </w:rPr>
+    </w:lvl>
+    <w:lvl w:ilvl="4">
+      <w:start w:val="1"/>
+      <w:numFmt w:val="bullet"/>
+      <w:lvlText w:val="○"/>
+      <w:lvlJc w:val="left"/>
+      <w:pPr>
+        <w:ind w:left="3600" w:hanging="360"/>
+      </w:pPr>
+      <w:rPr>
+        <w:u w:val="none"/>
+      </w:rPr>
+    </w:lvl>
+    <w:lvl w:ilvl="5">
+      <w:start w:val="1"/>
+      <w:numFmt w:val="bullet"/>
+      <w:lvlText w:val="■"/>
+      <w:lvlJc w:val="left"/>
+      <w:pPr>
+        <w:ind w:left="4320" w:hanging="360"/>
+      </w:pPr>
+      <w:rPr>
+        <w:u w:val="none"/>
+      </w:rPr>
+    </w:lvl>
+    <w:lvl w:ilvl="6">
+      <w:start w:val="1"/>
+      <w:numFmt w:val="bullet"/>
+      <w:lvlText w:val="●"/>
+      <w:lvlJc w:val="left"/>
+      <w:pPr>
+        <w:ind w:left="5040" w:hanging="360"/>
+      </w:pPr>
+      <w:rPr>
+        <w:u w:val="none"/>
+      </w:rPr>
+    </w:lvl>
+    <w:lvl w:ilvl="7">
+      <w:start w:val="1"/>
+      <w:numFmt w:val="bullet"/>
+      <w:lvlText w:val="○"/>
+      <w:lvlJc w:val="left"/>
+      <w:pPr>
+        <w:ind w:left="5760" w:hanging="360"/>
+      </w:pPr>
+      <w:rPr>
+        <w:u w:val="none"/>
+      </w:rPr>
+    </w:lvl>
+    <w:lvl w:ilvl="8">
+      <w:start w:val="1"/>
+      <w:numFmt w:val="bullet"/>
+      <w:lvlText w:val="■"/>
+      <w:lvlJc w:val="left"/>
+      <w:pPr>
+        <w:ind w:left="6480" w:hanging="360"/>
+      </w:pPr>
+      <w:rPr>
+        <w:u w:val="none"/>
+      </w:rPr>
+    </w:lvl>
+  </w:abstractNum>
+  <w:abstractNum w:abstractNumId="4">
+    <w:lvl w:ilvl="0">
+      <w:start w:val="1"/>
+      <w:numFmt w:val="bullet"/>
+      <w:lvlText w:val="●"/>
+      <w:lvlJc w:val="left"/>
+      <w:pPr>
+        <w:ind w:left="720" w:hanging="360"/>
+      </w:pPr>
+      <w:rPr>
+        <w:u w:val="none"/>
+      </w:rPr>
+    </w:lvl>
+    <w:lvl w:ilvl="1">
+      <w:start w:val="1"/>
+      <w:numFmt w:val="bullet"/>
+      <w:lvlText w:val="○"/>
+      <w:lvlJc w:val="left"/>
+      <w:pPr>
+        <w:ind w:left="1440" w:hanging="360"/>
+      </w:pPr>
+      <w:rPr>
+        <w:u w:val="none"/>
+      </w:rPr>
+    </w:lvl>
+    <w:lvl w:ilvl="2">
+      <w:start w:val="1"/>
+      <w:numFmt w:val="bullet"/>
+      <w:lvlText w:val="■"/>
+      <w:lvlJc w:val="left"/>
+      <w:pPr>
+        <w:ind w:left="2160" w:hanging="360"/>
+      </w:pPr>
+      <w:rPr>
+        <w:u w:val="none"/>
+      </w:rPr>
+    </w:lvl>
+    <w:lvl w:ilvl="3">
+      <w:start w:val="1"/>
+      <w:numFmt w:val="bullet"/>
+      <w:lvlText w:val="●"/>
+      <w:lvlJc w:val="left"/>
+      <w:pPr>
+        <w:ind w:left="2880" w:hanging="360"/>
+      </w:pPr>
+      <w:rPr>
+        <w:u w:val="none"/>
+      </w:rPr>
+    </w:lvl>
+    <w:lvl w:ilvl="4">
+      <w:start w:val="1"/>
+      <w:numFmt w:val="bullet"/>
+      <w:lvlText w:val="○"/>
+      <w:lvlJc w:val="left"/>
+      <w:pPr>
+        <w:ind w:left="3600" w:hanging="360"/>
+      </w:pPr>
+      <w:rPr>
+        <w:u w:val="none"/>
+      </w:rPr>
+    </w:lvl>
+    <w:lvl w:ilvl="5">
+      <w:start w:val="1"/>
+      <w:numFmt w:val="bullet"/>
+      <w:lvlText w:val="■"/>
+      <w:lvlJc w:val="left"/>
+      <w:pPr>
+        <w:ind w:left="4320" w:hanging="360"/>
+      </w:pPr>
+      <w:rPr>
+        <w:u w:val="none"/>
+      </w:rPr>
+    </w:lvl>
+    <w:lvl w:ilvl="6">
+      <w:start w:val="1"/>
+      <w:numFmt w:val="bullet"/>
+      <w:lvlText w:val="●"/>
+      <w:lvlJc w:val="left"/>
+      <w:pPr>
+        <w:ind w:left="5040" w:hanging="360"/>
+      </w:pPr>
+      <w:rPr>
+        <w:u w:val="none"/>
+      </w:rPr>
+    </w:lvl>
+    <w:lvl w:ilvl="7">
+      <w:start w:val="1"/>
+      <w:numFmt w:val="bullet"/>
+      <w:lvlText w:val="○"/>
+      <w:lvlJc w:val="left"/>
+      <w:pPr>
+        <w:ind w:left="5760" w:hanging="360"/>
+      </w:pPr>
+      <w:rPr>
+        <w:u w:val="none"/>
+      </w:rPr>
+    </w:lvl>
+    <w:lvl w:ilvl="8">
+      <w:start w:val="1"/>
+      <w:numFmt w:val="bullet"/>
+      <w:lvlText w:val="■"/>
+      <w:lvlJc w:val="left"/>
+      <w:pPr>
+        <w:ind w:left="6480" w:hanging="360"/>
+      </w:pPr>
+      <w:rPr>
+        <w:u w:val="none"/>
+      </w:rPr>
+    </w:lvl>
+  </w:abstractNum>
+  <w:abstractNum w:abstractNumId="5">
+    <w:lvl w:ilvl="0">
+      <w:start w:val="1"/>
+      <w:numFmt w:val="bullet"/>
+      <w:lvlText w:val="●"/>
+      <w:lvlJc w:val="left"/>
+      <w:pPr>
+        <w:ind w:left="720" w:hanging="360"/>
+      </w:pPr>
+      <w:rPr>
+        <w:u w:val="none"/>
+      </w:rPr>
+    </w:lvl>
+    <w:lvl w:ilvl="1">
+      <w:start w:val="1"/>
+      <w:numFmt w:val="bullet"/>
+      <w:lvlText w:val="○"/>
+      <w:lvlJc w:val="left"/>
+      <w:pPr>
+        <w:ind w:left="1440" w:hanging="360"/>
+      </w:pPr>
+      <w:rPr>
+        <w:u w:val="none"/>
+      </w:rPr>
+    </w:lvl>
+    <w:lvl w:ilvl="2">
+      <w:start w:val="1"/>
+      <w:numFmt w:val="bullet"/>
+      <w:lvlText w:val="■"/>
+      <w:lvlJc w:val="left"/>
+      <w:pPr>
+        <w:ind w:left="2160" w:hanging="360"/>
+      </w:pPr>
+      <w:rPr>
+        <w:u w:val="none"/>
+      </w:rPr>
+    </w:lvl>
+    <w:lvl w:ilvl="3">
+      <w:start w:val="1"/>
+      <w:numFmt w:val="bullet"/>
+      <w:lvlText w:val="●"/>
+      <w:lvlJc w:val="left"/>
+      <w:pPr>
+        <w:ind w:left="2880" w:hanging="360"/>
+      </w:pPr>
+      <w:rPr>
+        <w:u w:val="none"/>
+      </w:rPr>
+    </w:lvl>
+    <w:lvl w:ilvl="4">
+      <w:start w:val="1"/>
+      <w:numFmt w:val="bullet"/>
+      <w:lvlText w:val="○"/>
+      <w:lvlJc w:val="left"/>
+      <w:pPr>
+        <w:ind w:left="3600" w:hanging="360"/>
+      </w:pPr>
+      <w:rPr>
+        <w:u w:val="none"/>
+      </w:rPr>
+    </w:lvl>
+    <w:lvl w:ilvl="5">
+      <w:start w:val="1"/>
+      <w:numFmt w:val="bullet"/>
+      <w:lvlText w:val="■"/>
+      <w:lvlJc w:val="left"/>
+      <w:pPr>
+        <w:ind w:left="4320" w:hanging="360"/>
+      </w:pPr>
+      <w:rPr>
+        <w:u w:val="none"/>
+      </w:rPr>
+    </w:lvl>
+    <w:lvl w:ilvl="6">
+      <w:start w:val="1"/>
+      <w:numFmt w:val="bullet"/>
+      <w:lvlText w:val="●"/>
+      <w:lvlJc w:val="left"/>
+      <w:pPr>
+        <w:ind w:left="5040" w:hanging="360"/>
+      </w:pPr>
+      <w:rPr>
+        <w:u w:val="none"/>
+      </w:rPr>
+    </w:lvl>
+    <w:lvl w:ilvl="7">
+      <w:start w:val="1"/>
+      <w:numFmt w:val="bullet"/>
+      <w:lvlText w:val="○"/>
+      <w:lvlJc w:val="left"/>
+      <w:pPr>
+        <w:ind w:left="5760" w:hanging="360"/>
+      </w:pPr>
+      <w:rPr>
+        <w:u w:val="none"/>
+      </w:rPr>
+    </w:lvl>
+    <w:lvl w:ilvl="8">
+      <w:start w:val="1"/>
+      <w:numFmt w:val="bullet"/>
+      <w:lvlText w:val="■"/>
+      <w:lvlJc w:val="left"/>
+      <w:pPr>
+        <w:ind w:left="6480" w:hanging="360"/>
+      </w:pPr>
+      <w:rPr>
+        <w:u w:val="none"/>
+      </w:rPr>
+    </w:lvl>
+  </w:abstractNum>
   <w:num w:numId="1">
     <w:abstractNumId w:val="1"/>
+  </w:num>
+  <w:num w:numId="2">
+    <w:abstractNumId w:val="2"/>
+  </w:num>
+  <w:num w:numId="3">
+    <w:abstractNumId w:val="3"/>
+  </w:num>
+  <w:num w:numId="4">
+    <w:abstractNumId w:val="4"/>
+  </w:num>
+  <w:num w:numId="5">
+    <w:abstractNumId w:val="5"/>
   </w:num>
 </w:numbering>
 </file>

</xml_diff>

<commit_message>
Termine el documento Mensajes Cliente-servidor
</commit_message>
<xml_diff>
--- a/Documentacion/Documentación/Mensajes Cliente-servidor.docx
+++ b/Documentacion/Documentación/Mensajes Cliente-servidor.docx
@@ -346,7 +346,7 @@
           <w:shd w:fill="ffe599" w:val="clear"/>
           <w:rtl w:val="0"/>
         </w:rPr>
-        <w:t xml:space="preserve">CONSRECETASCAT</w:t>
+        <w:t xml:space="preserve">CONSRECETASCAT (envía id de categorías y espera los nombres y id de las recetas que correspondan a las categorías)</w:t>
         <w:br w:type="textWrapping"/>
         <w:t xml:space="preserve">&lt;cID&gt; (id de la categoría de recetas)</w:t>
         <w:br w:type="textWrapping"/>
@@ -372,7 +372,7 @@
           <w:shd w:fill="ffe599" w:val="clear"/>
           <w:rtl w:val="0"/>
         </w:rPr>
-        <w:t xml:space="preserve">CONSRECETAING</w:t>
+        <w:t xml:space="preserve">CONSRECETAING (envía id de ingredientes y espera los nombres y id de las recetas que correspondan a los ingredientes)</w:t>
         <w:br w:type="textWrapping"/>
         <w:t xml:space="preserve">&lt;iID&gt; (id del ingrediente)</w:t>
         <w:br w:type="textWrapping"/>
@@ -447,6 +447,40 @@
           <w:rtl w:val="0"/>
         </w:rPr>
         <w:t xml:space="preserve">&gt;</w:t>
+      </w:r>
+    </w:p>
+    <w:p>
+      <w:pPr>
+        <w:ind w:left="720" w:firstLine="0"/>
+        <w:rPr>
+          <w:shd w:fill="ffe599" w:val="clear"/>
+        </w:rPr>
+      </w:pPr>
+      <w:r>
+        <w:rPr>
+          <w:rtl w:val="0"/>
+        </w:rPr>
+      </w:r>
+    </w:p>
+    <w:p>
+      <w:pPr>
+        <w:numPr>
+          <w:ilvl w:val="0"/>
+          <w:numId w:val="1"/>
+        </w:numPr>
+        <w:ind w:left="720" w:hanging="360"/>
+        <w:rPr>
+          <w:shd w:fill="ffe599" w:val="clear"/>
+        </w:rPr>
+      </w:pPr>
+      <w:r>
+        <w:rPr>
+          <w:shd w:fill="ffe599" w:val="clear"/>
+          <w:rtl w:val="0"/>
+        </w:rPr>
+        <w:t xml:space="preserve">DATOSRECETA (envía el id de una receta y recibe los datos de la misma: ingredientes, cantidades, descripción)</w:t>
+        <w:br w:type="textWrapping"/>
+        <w:t xml:space="preserve">&lt;rID&gt;</w:t>
         <w:br w:type="textWrapping"/>
       </w:r>
     </w:p>
@@ -670,6 +704,9 @@
           <w:rtl w:val="0"/>
         </w:rPr>
         <w:t xml:space="preserve">BORRARCATING</w:t>
+        <w:br w:type="textWrapping"/>
+        <w:t xml:space="preserve">&lt;cID&gt; (id de la categoría de ingrediente que se quiera borrar)</w:t>
+        <w:br w:type="textWrapping"/>
       </w:r>
     </w:p>
     <w:p>
@@ -689,6 +726,21 @@
           <w:rtl w:val="0"/>
         </w:rPr>
         <w:t xml:space="preserve">BORRARCATREC</w:t>
+        <w:br w:type="textWrapping"/>
+        <w:t xml:space="preserve">&lt;cID&gt; (id de la categoría de receta que se quiera borrar)</w:t>
+      </w:r>
+    </w:p>
+    <w:p>
+      <w:pPr>
+        <w:ind w:left="720" w:firstLine="0"/>
+        <w:rPr>
+          <w:shd w:fill="ffe599" w:val="clear"/>
+        </w:rPr>
+      </w:pPr>
+      <w:r>
+        <w:rPr>
+          <w:rtl w:val="0"/>
+        </w:rPr>
       </w:r>
     </w:p>
     <w:p>
@@ -708,6 +760,21 @@
           <w:rtl w:val="0"/>
         </w:rPr>
         <w:t xml:space="preserve">BORRARREC</w:t>
+        <w:br w:type="textWrapping"/>
+        <w:t xml:space="preserve">&lt;rID&gt; (id de la receta que se quiere borrar)</w:t>
+      </w:r>
+    </w:p>
+    <w:p>
+      <w:pPr>
+        <w:ind w:left="720" w:firstLine="0"/>
+        <w:rPr>
+          <w:shd w:fill="ffe599" w:val="clear"/>
+        </w:rPr>
+      </w:pPr>
+      <w:r>
+        <w:rPr>
+          <w:rtl w:val="0"/>
+        </w:rPr>
       </w:r>
     </w:p>
     <w:p>
@@ -727,6 +794,21 @@
           <w:rtl w:val="0"/>
         </w:rPr>
         <w:t xml:space="preserve">BORRARUSUARIO</w:t>
+        <w:br w:type="textWrapping"/>
+        <w:t xml:space="preserve">&lt;nickname&gt; (nickname del usuario que se quiera borrar</w:t>
+      </w:r>
+    </w:p>
+    <w:p>
+      <w:pPr>
+        <w:ind w:left="720" w:firstLine="0"/>
+        <w:rPr>
+          <w:shd w:fill="ffe599" w:val="clear"/>
+        </w:rPr>
+      </w:pPr>
+      <w:r>
+        <w:rPr>
+          <w:rtl w:val="0"/>
+        </w:rPr>
       </w:r>
     </w:p>
     <w:p>
@@ -746,6 +828,21 @@
           <w:rtl w:val="0"/>
         </w:rPr>
         <w:t xml:space="preserve">SUBIRCATING</w:t>
+        <w:br w:type="textWrapping"/>
+        <w:t xml:space="preserve">&lt;cNombre&gt; (nombre de la categoría)</w:t>
+      </w:r>
+    </w:p>
+    <w:p>
+      <w:pPr>
+        <w:ind w:left="720" w:firstLine="0"/>
+        <w:rPr>
+          <w:shd w:fill="ffe599" w:val="clear"/>
+        </w:rPr>
+      </w:pPr>
+      <w:r>
+        <w:rPr>
+          <w:rtl w:val="0"/>
+        </w:rPr>
       </w:r>
     </w:p>
     <w:p>
@@ -765,25 +862,21 @@
           <w:rtl w:val="0"/>
         </w:rPr>
         <w:t xml:space="preserve">SUBIRCATREC</w:t>
-      </w:r>
-    </w:p>
-    <w:p>
-      <w:pPr>
-        <w:numPr>
-          <w:ilvl w:val="0"/>
-          <w:numId w:val="2"/>
-        </w:numPr>
-        <w:ind w:left="720" w:hanging="360"/>
-        <w:rPr>
-          <w:shd w:fill="ffe599" w:val="clear"/>
-        </w:rPr>
-      </w:pPr>
-      <w:r>
-        <w:rPr>
-          <w:shd w:fill="ffe599" w:val="clear"/>
-          <w:rtl w:val="0"/>
-        </w:rPr>
-        <w:t xml:space="preserve">SUBIRREC</w:t>
+        <w:br w:type="textWrapping"/>
+        <w:t xml:space="preserve">&lt;cNombre&gt; (nombre de la categoría)</w:t>
+      </w:r>
+    </w:p>
+    <w:p>
+      <w:pPr>
+        <w:ind w:left="0" w:firstLine="0"/>
+        <w:rPr>
+          <w:shd w:fill="ffe599" w:val="clear"/>
+        </w:rPr>
+      </w:pPr>
+      <w:r>
+        <w:rPr>
+          <w:rtl w:val="0"/>
+        </w:rPr>
       </w:r>
     </w:p>
     <w:p>
@@ -830,6 +923,9 @@
           <w:rtl w:val="0"/>
         </w:rPr>
         <w:t xml:space="preserve">CALIFICARFAIL</w:t>
+        <w:br w:type="textWrapping"/>
+        <w:t xml:space="preserve">&lt;mensajeError&gt; (el motivo por el cual no se pudo calificar)</w:t>
+        <w:br w:type="textWrapping"/>
       </w:r>
     </w:p>
     <w:p>
@@ -849,6 +945,7 @@
           <w:rtl w:val="0"/>
         </w:rPr>
         <w:t xml:space="preserve">CALIFICAROK</w:t>
+        <w:br w:type="textWrapping"/>
       </w:r>
     </w:p>
     <w:p>
@@ -859,6 +956,66 @@
         </w:numPr>
         <w:ind w:left="720" w:hanging="360"/>
         <w:rPr>
+          <w:u w:val="none"/>
+          <w:shd w:fill="ffe599" w:val="clear"/>
+        </w:rPr>
+      </w:pPr>
+      <w:r>
+        <w:rPr>
+          <w:shd w:fill="ffe599" w:val="clear"/>
+          <w:rtl w:val="0"/>
+        </w:rPr>
+        <w:t xml:space="preserve">DATOSRECETAFAIL </w:t>
+        <w:br w:type="textWrapping"/>
+        <w:t xml:space="preserve">&lt;mensajeError&gt; (motivo que indica porque no se pudo concretar la consulta)</w:t>
+        <w:br w:type="textWrapping"/>
+      </w:r>
+    </w:p>
+    <w:p>
+      <w:pPr>
+        <w:numPr>
+          <w:ilvl w:val="0"/>
+          <w:numId w:val="5"/>
+        </w:numPr>
+        <w:ind w:left="720" w:hanging="360"/>
+        <w:rPr>
+          <w:u w:val="none"/>
+          <w:shd w:fill="ffe599" w:val="clear"/>
+        </w:rPr>
+      </w:pPr>
+      <w:r>
+        <w:rPr>
+          <w:shd w:fill="ffe599" w:val="clear"/>
+          <w:rtl w:val="0"/>
+        </w:rPr>
+        <w:t xml:space="preserve">DATOSRECETAOK</w:t>
+        <w:br w:type="textWrapping"/>
+        <w:t xml:space="preserve">&lt;rDescripcion&gt; (descripción de la receta)</w:t>
+        <w:br w:type="textWrapping"/>
+        <w:t xml:space="preserve">&lt;iNombre&gt; (nombre del ingrediente)</w:t>
+        <w:br w:type="textWrapping"/>
+        <w:t xml:space="preserve">&lt;cantidad&gt;</w:t>
+        <w:br w:type="textWrapping"/>
+        <w:t xml:space="preserve">&lt;unidad&gt;</w:t>
+        <w:br w:type="textWrapping"/>
+        <w:t xml:space="preserve">…</w:t>
+        <w:br w:type="textWrapping"/>
+        <w:t xml:space="preserve">&lt;iNombre&gt; (nombre del ingrediente)</w:t>
+        <w:br w:type="textWrapping"/>
+        <w:t xml:space="preserve">&lt;cantidad&gt;</w:t>
+        <w:br w:type="textWrapping"/>
+        <w:t xml:space="preserve">&lt;unidad&gt;</w:t>
+        <w:br w:type="textWrapping"/>
+      </w:r>
+    </w:p>
+    <w:p>
+      <w:pPr>
+        <w:numPr>
+          <w:ilvl w:val="0"/>
+          <w:numId w:val="5"/>
+        </w:numPr>
+        <w:ind w:left="720" w:hanging="360"/>
+        <w:rPr>
           <w:shd w:fill="ffe599" w:val="clear"/>
         </w:rPr>
       </w:pPr>
@@ -868,6 +1025,30 @@
           <w:rtl w:val="0"/>
         </w:rPr>
         <w:t xml:space="preserve">LISTCATING</w:t>
+        <w:br w:type="textWrapping"/>
+        <w:t xml:space="preserve">&lt;cID&gt; (id de la categoría)</w:t>
+        <w:br w:type="textWrapping"/>
+        <w:t xml:space="preserve">&lt;nombre&gt; (nombre de la categoría)</w:t>
+        <w:br w:type="textWrapping"/>
+        <w:t xml:space="preserve">….</w:t>
+        <w:br w:type="textWrapping"/>
+        <w:t xml:space="preserve">&lt;cID&gt;</w:t>
+      </w:r>
+    </w:p>
+    <w:p>
+      <w:pPr>
+        <w:ind w:left="720" w:firstLine="0"/>
+        <w:rPr>
+          <w:shd w:fill="ffe599" w:val="clear"/>
+        </w:rPr>
+      </w:pPr>
+      <w:r>
+        <w:rPr>
+          <w:shd w:fill="ffe599" w:val="clear"/>
+          <w:rtl w:val="0"/>
+        </w:rPr>
+        <w:t xml:space="preserve">&lt;nombre&gt;</w:t>
+        <w:br w:type="textWrapping"/>
       </w:r>
     </w:p>
     <w:p>
@@ -888,6 +1069,30 @@
           <w:rtl w:val="0"/>
         </w:rPr>
         <w:t xml:space="preserve">LISTCATREC</w:t>
+        <w:br w:type="textWrapping"/>
+        <w:t xml:space="preserve">&lt;cID&gt; (id de la categoría)</w:t>
+        <w:br w:type="textWrapping"/>
+        <w:t xml:space="preserve">&lt;nombre&gt; (nombre de la categoría)</w:t>
+        <w:br w:type="textWrapping"/>
+        <w:t xml:space="preserve">….</w:t>
+        <w:br w:type="textWrapping"/>
+        <w:t xml:space="preserve">&lt;cID&gt;</w:t>
+      </w:r>
+    </w:p>
+    <w:p>
+      <w:pPr>
+        <w:ind w:left="720" w:firstLine="0"/>
+        <w:rPr>
+          <w:shd w:fill="ffe599" w:val="clear"/>
+        </w:rPr>
+      </w:pPr>
+      <w:r>
+        <w:rPr>
+          <w:shd w:fill="ffe599" w:val="clear"/>
+          <w:rtl w:val="0"/>
+        </w:rPr>
+        <w:t xml:space="preserve">&lt;nombre&gt;</w:t>
+        <w:br w:type="textWrapping"/>
       </w:r>
     </w:p>
     <w:p>
@@ -907,6 +1112,9 @@
           <w:rtl w:val="0"/>
         </w:rPr>
         <w:t xml:space="preserve">LOGINFAIL</w:t>
+        <w:br w:type="textWrapping"/>
+        <w:t xml:space="preserve">&lt;mensajeError&gt; (el motivo por el cual no se pudo loguear)</w:t>
+        <w:br w:type="textWrapping"/>
       </w:r>
     </w:p>
     <w:p>
@@ -926,6 +1134,7 @@
           <w:rtl w:val="0"/>
         </w:rPr>
         <w:t xml:space="preserve">LOGINOK</w:t>
+        <w:br w:type="textWrapping"/>
       </w:r>
     </w:p>
     <w:p>
@@ -946,6 +1155,9 @@
           <w:rtl w:val="0"/>
         </w:rPr>
         <w:t xml:space="preserve">REGISTERFAIL</w:t>
+        <w:br w:type="textWrapping"/>
+        <w:t xml:space="preserve">&lt;mensajeError&gt; (el motivo por el cual no se pudo registrar)</w:t>
+        <w:br w:type="textWrapping"/>
       </w:r>
     </w:p>
     <w:p>
@@ -966,6 +1178,7 @@
           <w:rtl w:val="0"/>
         </w:rPr>
         <w:t xml:space="preserve">REGISTEROK</w:t>
+        <w:br w:type="textWrapping"/>
       </w:r>
     </w:p>
     <w:p>
@@ -985,7 +1198,18 @@
           <w:shd w:fill="ffe599" w:val="clear"/>
           <w:rtl w:val="0"/>
         </w:rPr>
-        <w:t xml:space="preserve">RESPCONSULTA</w:t>
+        <w:t xml:space="preserve">RESPCONSULTA </w:t>
+        <w:br w:type="textWrapping"/>
+        <w:t xml:space="preserve">&lt;rID&gt; (id de receta)</w:t>
+        <w:br w:type="textWrapping"/>
+        <w:t xml:space="preserve">&lt;rNombre&gt; (nombre de la receta)</w:t>
+        <w:br w:type="textWrapping"/>
+        <w:t xml:space="preserve">…</w:t>
+        <w:br w:type="textWrapping"/>
+        <w:t xml:space="preserve">&lt;rID&gt; (id de receta)</w:t>
+        <w:br w:type="textWrapping"/>
+        <w:t xml:space="preserve">&lt;rNombre&gt; (nombre de la receta)</w:t>
+        <w:br w:type="textWrapping"/>
       </w:r>
     </w:p>
     <w:p>
@@ -1005,7 +1229,33 @@
           <w:shd w:fill="ffe599" w:val="clear"/>
           <w:rtl w:val="0"/>
         </w:rPr>
+        <w:t xml:space="preserve">RESPOCONSULTAFAIL  </w:t>
+        <w:br w:type="textWrapping"/>
+        <w:t xml:space="preserve">&lt;mensajeError&gt; (motivo que indica porque no se pudo concretar la consulta)</w:t>
+        <w:br w:type="textWrapping"/>
+      </w:r>
+    </w:p>
+    <w:p>
+      <w:pPr>
+        <w:numPr>
+          <w:ilvl w:val="0"/>
+          <w:numId w:val="5"/>
+        </w:numPr>
+        <w:ind w:left="720" w:hanging="360"/>
+        <w:rPr>
+          <w:u w:val="none"/>
+          <w:shd w:fill="ffe599" w:val="clear"/>
+        </w:rPr>
+      </w:pPr>
+      <w:r>
+        <w:rPr>
+          <w:shd w:fill="ffe599" w:val="clear"/>
+          <w:rtl w:val="0"/>
+        </w:rPr>
         <w:t xml:space="preserve">SUBIRRECETAFAIL</w:t>
+        <w:br w:type="textWrapping"/>
+        <w:t xml:space="preserve">&lt;mensajeError&gt; (el motivo por el cual no se pudo subir la receta)</w:t>
+        <w:br w:type="textWrapping"/>
       </w:r>
     </w:p>
     <w:p>
@@ -1079,6 +1329,22 @@
     </w:p>
     <w:p>
       <w:pPr>
+        <w:ind w:left="720" w:firstLine="0"/>
+        <w:rPr>
+          <w:shd w:fill="ffe599" w:val="clear"/>
+        </w:rPr>
+      </w:pPr>
+      <w:r>
+        <w:rPr>
+          <w:shd w:fill="ffe599" w:val="clear"/>
+          <w:rtl w:val="0"/>
+        </w:rPr>
+        <w:t xml:space="preserve">&lt;mensajeError&gt; (el motivo del error)</w:t>
+        <w:br w:type="textWrapping"/>
+      </w:r>
+    </w:p>
+    <w:p>
+      <w:pPr>
         <w:numPr>
           <w:ilvl w:val="0"/>
           <w:numId w:val="3"/>
@@ -1095,6 +1361,7 @@
           <w:rtl w:val="0"/>
         </w:rPr>
         <w:t xml:space="preserve">BORRARCATINGOK</w:t>
+        <w:br w:type="textWrapping"/>
       </w:r>
     </w:p>
     <w:p>
@@ -1119,6 +1386,22 @@
     </w:p>
     <w:p>
       <w:pPr>
+        <w:ind w:left="720" w:firstLine="0"/>
+        <w:rPr>
+          <w:shd w:fill="ffe599" w:val="clear"/>
+        </w:rPr>
+      </w:pPr>
+      <w:r>
+        <w:rPr>
+          <w:shd w:fill="ffe599" w:val="clear"/>
+          <w:rtl w:val="0"/>
+        </w:rPr>
+        <w:t xml:space="preserve">&lt;mensajeError&gt; (el motivo del error)</w:t>
+        <w:br w:type="textWrapping"/>
+      </w:r>
+    </w:p>
+    <w:p>
+      <w:pPr>
         <w:numPr>
           <w:ilvl w:val="0"/>
           <w:numId w:val="3"/>
@@ -1135,6 +1418,7 @@
           <w:rtl w:val="0"/>
         </w:rPr>
         <w:t xml:space="preserve">BORRARCATRECOK</w:t>
+        <w:br w:type="textWrapping"/>
       </w:r>
     </w:p>
     <w:p>
@@ -1159,6 +1443,22 @@
     </w:p>
     <w:p>
       <w:pPr>
+        <w:ind w:left="720" w:firstLine="0"/>
+        <w:rPr>
+          <w:shd w:fill="ffe599" w:val="clear"/>
+        </w:rPr>
+      </w:pPr>
+      <w:r>
+        <w:rPr>
+          <w:shd w:fill="ffe599" w:val="clear"/>
+          <w:rtl w:val="0"/>
+        </w:rPr>
+        <w:t xml:space="preserve">&lt;mensajeError&gt; (el motivo del error)</w:t>
+        <w:br w:type="textWrapping"/>
+      </w:r>
+    </w:p>
+    <w:p>
+      <w:pPr>
         <w:numPr>
           <w:ilvl w:val="0"/>
           <w:numId w:val="3"/>
@@ -1175,6 +1475,7 @@
           <w:rtl w:val="0"/>
         </w:rPr>
         <w:t xml:space="preserve">BORRARRECOK</w:t>
+        <w:br w:type="textWrapping"/>
       </w:r>
     </w:p>
     <w:p>
@@ -1199,6 +1500,22 @@
     </w:p>
     <w:p>
       <w:pPr>
+        <w:ind w:left="720" w:firstLine="0"/>
+        <w:rPr>
+          <w:shd w:fill="ffe599" w:val="clear"/>
+        </w:rPr>
+      </w:pPr>
+      <w:r>
+        <w:rPr>
+          <w:shd w:fill="ffe599" w:val="clear"/>
+          <w:rtl w:val="0"/>
+        </w:rPr>
+        <w:t xml:space="preserve">&lt;mensajeError&gt; (el motivo del error)</w:t>
+        <w:br w:type="textWrapping"/>
+      </w:r>
+    </w:p>
+    <w:p>
+      <w:pPr>
         <w:numPr>
           <w:ilvl w:val="0"/>
           <w:numId w:val="3"/>
@@ -1215,6 +1532,7 @@
           <w:rtl w:val="0"/>
         </w:rPr>
         <w:t xml:space="preserve">BORRARUSUOK</w:t>
+        <w:br w:type="textWrapping"/>
       </w:r>
     </w:p>
     <w:p>
@@ -1239,6 +1557,22 @@
     </w:p>
     <w:p>
       <w:pPr>
+        <w:ind w:left="720" w:firstLine="0"/>
+        <w:rPr>
+          <w:shd w:fill="ffe599" w:val="clear"/>
+        </w:rPr>
+      </w:pPr>
+      <w:r>
+        <w:rPr>
+          <w:shd w:fill="ffe599" w:val="clear"/>
+          <w:rtl w:val="0"/>
+        </w:rPr>
+        <w:t xml:space="preserve">&lt;mensajeError&gt; (el motivo del error)</w:t>
+        <w:br w:type="textWrapping"/>
+      </w:r>
+    </w:p>
+    <w:p>
+      <w:pPr>
         <w:numPr>
           <w:ilvl w:val="0"/>
           <w:numId w:val="3"/>
@@ -1255,6 +1589,7 @@
           <w:rtl w:val="0"/>
         </w:rPr>
         <w:t xml:space="preserve">SUBIRCATINGOK</w:t>
+        <w:br w:type="textWrapping"/>
       </w:r>
     </w:p>
     <w:p>
@@ -1275,6 +1610,9 @@
           <w:rtl w:val="0"/>
         </w:rPr>
         <w:t xml:space="preserve">SUBIRCATRECFAIL</w:t>
+        <w:br w:type="textWrapping"/>
+        <w:t xml:space="preserve">&lt;mensajeError&gt; (el motivo del error)</w:t>
+        <w:br w:type="textWrapping"/>
       </w:r>
     </w:p>
     <w:p>
@@ -1295,46 +1633,6 @@
           <w:rtl w:val="0"/>
         </w:rPr>
         <w:t xml:space="preserve">SUBIRCATRECOK</w:t>
-      </w:r>
-    </w:p>
-    <w:p>
-      <w:pPr>
-        <w:numPr>
-          <w:ilvl w:val="0"/>
-          <w:numId w:val="3"/>
-        </w:numPr>
-        <w:ind w:left="720" w:hanging="360"/>
-        <w:rPr>
-          <w:u w:val="none"/>
-          <w:shd w:fill="ffe599" w:val="clear"/>
-        </w:rPr>
-      </w:pPr>
-      <w:r>
-        <w:rPr>
-          <w:shd w:fill="ffe599" w:val="clear"/>
-          <w:rtl w:val="0"/>
-        </w:rPr>
-        <w:t xml:space="preserve">SUBIRRECFAIL</w:t>
-      </w:r>
-    </w:p>
-    <w:p>
-      <w:pPr>
-        <w:numPr>
-          <w:ilvl w:val="0"/>
-          <w:numId w:val="3"/>
-        </w:numPr>
-        <w:ind w:left="720" w:hanging="360"/>
-        <w:rPr>
-          <w:u w:val="none"/>
-          <w:shd w:fill="ffe599" w:val="clear"/>
-        </w:rPr>
-      </w:pPr>
-      <w:r>
-        <w:rPr>
-          <w:shd w:fill="ffe599" w:val="clear"/>
-          <w:rtl w:val="0"/>
-        </w:rPr>
-        <w:t xml:space="preserve">SUBIRRECOK</w:t>
       </w:r>
     </w:p>
     <w:sectPr>

</xml_diff>

<commit_message>
Agregue 2 mensajes mas a la documentación
</commit_message>
<xml_diff>
--- a/Documentacion/Documentación/Mensajes Cliente-servidor.docx
+++ b/Documentacion/Documentación/Mensajes Cliente-servidor.docx
@@ -10,7 +10,15 @@
       <w:bookmarkStart w:id="0" w:name="_lap9rua7s4mb" w:colFirst="0" w:colLast="0"/>
       <w:bookmarkEnd w:id="0"/>
       <w:r>
-        <w:t>Protocolo cliente-servidor y admin-servidor Recetas Divertidas</w:t>
+        <w:t xml:space="preserve">Protocolo cliente-servidor y </w:t>
+      </w:r>
+      <w:proofErr w:type="spellStart"/>
+      <w:r>
+        <w:t>admin</w:t>
+      </w:r>
+      <w:proofErr w:type="spellEnd"/>
+      <w:r>
+        <w:t>-servidor Recetas Divertidas</w:t>
       </w:r>
     </w:p>
     <w:p>
@@ -29,10 +37,23 @@
     <w:p/>
     <w:p>
       <w:r>
-        <w:t>El documento consta de 4 secciones: cliente a servidor; admin a servidor; servidor a cliente;</w:t>
-      </w:r>
-      <w:r>
-        <w:t xml:space="preserve"> servidor a admin. En cada una se detalla los mensajes con dirección correspondiente al nombre.</w:t>
+        <w:t xml:space="preserve">El documento consta de 4 secciones: cliente a servidor; </w:t>
+      </w:r>
+      <w:proofErr w:type="spellStart"/>
+      <w:r>
+        <w:t>admin</w:t>
+      </w:r>
+      <w:proofErr w:type="spellEnd"/>
+      <w:r>
+        <w:t xml:space="preserve"> a servidor; servidor a cliente; servidor a </w:t>
+      </w:r>
+      <w:proofErr w:type="spellStart"/>
+      <w:r>
+        <w:t>admin</w:t>
+      </w:r>
+      <w:proofErr w:type="spellEnd"/>
+      <w:r>
+        <w:t>. En cada una se detalla los mensajes con dirección correspondiente al nombre.</w:t>
       </w:r>
     </w:p>
     <w:p/>
@@ -86,7 +107,7 @@
           <w:szCs w:val="24"/>
         </w:rPr>
         <w:br/>
-        <w:t>&lt;parámetro 2&gt; ([opcional] de</w:t>
+        <w:t>&lt;parámetro 2&gt; ([opcional] descripción)</w:t>
       </w:r>
       <w:r>
         <w:rPr>
@@ -94,7 +115,8 @@
           <w:sz w:val="24"/>
           <w:szCs w:val="24"/>
         </w:rPr>
-        <w:t>scripción)</w:t>
+        <w:br/>
+        <w:t>…</w:t>
       </w:r>
       <w:r>
         <w:rPr>
@@ -103,39 +125,35 @@
           <w:szCs w:val="24"/>
         </w:rPr>
         <w:br/>
-        <w:t>…</w:t>
+        <w:t>&lt;parámetro n&gt; ([opcional] descripción)</w:t>
+      </w:r>
+    </w:p>
+    <w:p/>
+    <w:p>
+      <w:r>
+        <w:t xml:space="preserve">Estos mensajes hacen referencia a un array de </w:t>
+      </w:r>
+      <w:proofErr w:type="spellStart"/>
+      <w:r>
+        <w:t>Strings</w:t>
+      </w:r>
+      <w:proofErr w:type="spellEnd"/>
+      <w:r>
+        <w:t xml:space="preserve"> del lenguaje JAVA, donde el primer elemento del array va a ser el </w:t>
       </w:r>
       <w:r>
         <w:rPr>
           <w:i/>
-          <w:sz w:val="24"/>
-          <w:szCs w:val="24"/>
-        </w:rPr>
-        <w:br/>
-        <w:t>&lt;parámetro n&gt; ([opcional] descripción)</w:t>
+        </w:rPr>
+        <w:t>NOMBRE DEL MENSAJE</w:t>
+      </w:r>
+      <w:r>
+        <w:t xml:space="preserve"> y el resto de elementos, los parámetros. Si se desea enviar un mensaje sin parámetros, se envía un array con un solo elemento.</w:t>
       </w:r>
     </w:p>
     <w:p/>
     <w:p>
       <w:r>
-        <w:t xml:space="preserve">Estos mensajes hacen referencia a un array de Strings del lenguaje JAVA, donde el primer elemento del array va a ser el </w:t>
-      </w:r>
-      <w:r>
-        <w:rPr>
-          <w:i/>
-        </w:rPr>
-        <w:t>NOMBRE DEL MENSAJE</w:t>
-      </w:r>
-      <w:r>
-        <w:t xml:space="preserve"> y el resto de elementos, los parámetros. Si se desea enviar un m</w:t>
-      </w:r>
-      <w:r>
-        <w:t>ensaje sin parámetros, se envía un array con un solo elemento.</w:t>
-      </w:r>
-    </w:p>
-    <w:p/>
-    <w:p>
-      <w:r>
         <w:t>Si se desea agregar un mensaje más, se pide que se posicione en la categoría que corresponde y manteniendo el orden alfabético.</w:t>
       </w:r>
       <w:r>
@@ -152,13 +170,7 @@
         <w:rPr>
           <w:b/>
         </w:rPr>
-        <w:t xml:space="preserve">Los elementos que están resaltados en amarillo, todavía no han </w:t>
-      </w:r>
-      <w:r>
-        <w:rPr>
-          <w:b/>
-        </w:rPr>
-        <w:t>sido implementados. Si están resaltados en celeste se necesita realizar una modificación. Y si no están resaltados, entonces ya fueron implementados</w:t>
+        <w:t>Los elementos que están resaltados en amarillo, todavía no han sido implementados. Si están resaltados en celeste se necesita realizar una modificación. Y si no están resaltados, entonces ya fueron implementados</w:t>
       </w:r>
     </w:p>
     <w:p/>
@@ -184,14 +196,23 @@
             <w:color w:val="1155CC"/>
             <w:u w:val="single"/>
           </w:rPr>
-          <w:t>De admin a ser</w:t>
+          <w:t xml:space="preserve">De </w:t>
         </w:r>
+        <w:proofErr w:type="spellStart"/>
         <w:r>
           <w:rPr>
             <w:color w:val="1155CC"/>
             <w:u w:val="single"/>
           </w:rPr>
-          <w:t>vidor</w:t>
+          <w:t>admin</w:t>
+        </w:r>
+        <w:proofErr w:type="spellEnd"/>
+        <w:r>
+          <w:rPr>
+            <w:color w:val="1155CC"/>
+            <w:u w:val="single"/>
+          </w:rPr>
+          <w:t xml:space="preserve"> a servidor</w:t>
         </w:r>
       </w:hyperlink>
     </w:p>
@@ -215,8 +236,17 @@
             <w:color w:val="1155CC"/>
             <w:u w:val="single"/>
           </w:rPr>
-          <w:t>De servidor a admin</w:t>
+          <w:t xml:space="preserve">De servidor a </w:t>
         </w:r>
+        <w:proofErr w:type="spellStart"/>
+        <w:r>
+          <w:rPr>
+            <w:color w:val="1155CC"/>
+            <w:u w:val="single"/>
+          </w:rPr>
+          <w:t>admin</w:t>
+        </w:r>
+        <w:proofErr w:type="spellEnd"/>
       </w:hyperlink>
     </w:p>
     <w:p>
@@ -251,20 +281,42 @@
         <w:rPr>
           <w:shd w:val="clear" w:color="auto" w:fill="FFE599"/>
         </w:rPr>
-        <w:t>CONSRECETASCAT (envía id de categorías y espera los nombres y id de las recetas que correspondan a las categoría</w:t>
-      </w:r>
-      <w:r>
-        <w:rPr>
-          <w:shd w:val="clear" w:color="auto" w:fill="FFE599"/>
-        </w:rPr>
-        <w:t>s)</w:t>
-      </w:r>
-      <w:r>
-        <w:rPr>
-          <w:shd w:val="clear" w:color="auto" w:fill="FFE599"/>
-        </w:rPr>
-        <w:br/>
-        <w:t>&lt;cID&gt; (id de la categoría de recetas)</w:t>
+        <w:t xml:space="preserve">CONSRECETASCAT (envía id de categorías y espera los nombres </w:t>
+      </w:r>
+      <w:proofErr w:type="spellStart"/>
+      <w:r>
+        <w:rPr>
+          <w:shd w:val="clear" w:color="auto" w:fill="FFE599"/>
+        </w:rPr>
+        <w:t>y</w:t>
+      </w:r>
+      <w:proofErr w:type="spellEnd"/>
+      <w:r>
+        <w:rPr>
+          <w:shd w:val="clear" w:color="auto" w:fill="FFE599"/>
+        </w:rPr>
+        <w:t xml:space="preserve"> id de las recetas que correspondan a las categorías)</w:t>
+      </w:r>
+      <w:r>
+        <w:rPr>
+          <w:shd w:val="clear" w:color="auto" w:fill="FFE599"/>
+        </w:rPr>
+        <w:br/>
+        <w:t>&lt;</w:t>
+      </w:r>
+      <w:proofErr w:type="spellStart"/>
+      <w:r>
+        <w:rPr>
+          <w:shd w:val="clear" w:color="auto" w:fill="FFE599"/>
+        </w:rPr>
+        <w:t>cID</w:t>
+      </w:r>
+      <w:proofErr w:type="spellEnd"/>
+      <w:r>
+        <w:rPr>
+          <w:shd w:val="clear" w:color="auto" w:fill="FFE599"/>
+        </w:rPr>
+        <w:t>&gt; (id de la categoría de recetas)</w:t>
       </w:r>
       <w:r>
         <w:rPr>
@@ -278,7 +330,21 @@
           <w:shd w:val="clear" w:color="auto" w:fill="FFE599"/>
         </w:rPr>
         <w:br/>
-        <w:t>&lt;cID&gt; (id de la categoría de recetas)</w:t>
+        <w:t>&lt;</w:t>
+      </w:r>
+      <w:proofErr w:type="spellStart"/>
+      <w:r>
+        <w:rPr>
+          <w:shd w:val="clear" w:color="auto" w:fill="FFE599"/>
+        </w:rPr>
+        <w:t>cID</w:t>
+      </w:r>
+      <w:proofErr w:type="spellEnd"/>
+      <w:r>
+        <w:rPr>
+          <w:shd w:val="clear" w:color="auto" w:fill="FFE599"/>
+        </w:rPr>
+        <w:t>&gt; (id de la categoría de recetas)</w:t>
       </w:r>
       <w:r>
         <w:rPr>
@@ -301,14 +367,42 @@
         <w:rPr>
           <w:shd w:val="clear" w:color="auto" w:fill="FFE599"/>
         </w:rPr>
-        <w:t>CONSRECETAING (envía id de ingredientes y espera los nombres y id de las recetas que correspondan a los ingredientes)</w:t>
-      </w:r>
-      <w:r>
-        <w:rPr>
-          <w:shd w:val="clear" w:color="auto" w:fill="FFE599"/>
-        </w:rPr>
-        <w:br/>
-        <w:t>&lt;iID&gt; (id del ingrediente)</w:t>
+        <w:t xml:space="preserve">CONSRECETAING (envía id de ingredientes y espera los nombres </w:t>
+      </w:r>
+      <w:proofErr w:type="spellStart"/>
+      <w:r>
+        <w:rPr>
+          <w:shd w:val="clear" w:color="auto" w:fill="FFE599"/>
+        </w:rPr>
+        <w:t>y</w:t>
+      </w:r>
+      <w:proofErr w:type="spellEnd"/>
+      <w:r>
+        <w:rPr>
+          <w:shd w:val="clear" w:color="auto" w:fill="FFE599"/>
+        </w:rPr>
+        <w:t xml:space="preserve"> id de las recetas que correspondan a los ingredientes)</w:t>
+      </w:r>
+      <w:r>
+        <w:rPr>
+          <w:shd w:val="clear" w:color="auto" w:fill="FFE599"/>
+        </w:rPr>
+        <w:br/>
+        <w:t>&lt;</w:t>
+      </w:r>
+      <w:proofErr w:type="spellStart"/>
+      <w:r>
+        <w:rPr>
+          <w:shd w:val="clear" w:color="auto" w:fill="FFE599"/>
+        </w:rPr>
+        <w:t>iID</w:t>
+      </w:r>
+      <w:proofErr w:type="spellEnd"/>
+      <w:r>
+        <w:rPr>
+          <w:shd w:val="clear" w:color="auto" w:fill="FFE599"/>
+        </w:rPr>
+        <w:t>&gt; (id del ingrediente)</w:t>
       </w:r>
       <w:r>
         <w:rPr>
@@ -322,7 +416,21 @@
           <w:shd w:val="clear" w:color="auto" w:fill="FFE599"/>
         </w:rPr>
         <w:br/>
-        <w:t>&lt;iID&gt; (id del ingrediente)</w:t>
+        <w:t>&lt;</w:t>
+      </w:r>
+      <w:proofErr w:type="spellStart"/>
+      <w:r>
+        <w:rPr>
+          <w:shd w:val="clear" w:color="auto" w:fill="FFE599"/>
+        </w:rPr>
+        <w:t>iID</w:t>
+      </w:r>
+      <w:proofErr w:type="spellEnd"/>
+      <w:r>
+        <w:rPr>
+          <w:shd w:val="clear" w:color="auto" w:fill="FFE599"/>
+        </w:rPr>
+        <w:t>&gt; (id del ingrediente)</w:t>
       </w:r>
       <w:r>
         <w:rPr>
@@ -382,21 +490,63 @@
           <w:shd w:val="clear" w:color="auto" w:fill="FFE599"/>
         </w:rPr>
         <w:br/>
-        <w:t>&lt;idReceta&gt;</w:t>
-      </w:r>
-      <w:r>
-        <w:rPr>
-          <w:shd w:val="clear" w:color="auto" w:fill="FFE599"/>
-        </w:rPr>
-        <w:br/>
-        <w:t>&lt;nickname&gt;</w:t>
-      </w:r>
-      <w:r>
-        <w:rPr>
-          <w:shd w:val="clear" w:color="auto" w:fill="FFE599"/>
-        </w:rPr>
-        <w:br/>
-        <w:t>&lt;calificacion&gt;</w:t>
+        <w:t>&lt;</w:t>
+      </w:r>
+      <w:proofErr w:type="spellStart"/>
+      <w:r>
+        <w:rPr>
+          <w:shd w:val="clear" w:color="auto" w:fill="FFE599"/>
+        </w:rPr>
+        <w:t>idReceta</w:t>
+      </w:r>
+      <w:proofErr w:type="spellEnd"/>
+      <w:r>
+        <w:rPr>
+          <w:shd w:val="clear" w:color="auto" w:fill="FFE599"/>
+        </w:rPr>
+        <w:t>&gt;</w:t>
+      </w:r>
+      <w:r>
+        <w:rPr>
+          <w:shd w:val="clear" w:color="auto" w:fill="FFE599"/>
+        </w:rPr>
+        <w:br/>
+        <w:t>&lt;</w:t>
+      </w:r>
+      <w:proofErr w:type="spellStart"/>
+      <w:r>
+        <w:rPr>
+          <w:shd w:val="clear" w:color="auto" w:fill="FFE599"/>
+        </w:rPr>
+        <w:t>nickname</w:t>
+      </w:r>
+      <w:proofErr w:type="spellEnd"/>
+      <w:r>
+        <w:rPr>
+          <w:shd w:val="clear" w:color="auto" w:fill="FFE599"/>
+        </w:rPr>
+        <w:t>&gt;</w:t>
+      </w:r>
+      <w:r>
+        <w:rPr>
+          <w:shd w:val="clear" w:color="auto" w:fill="FFE599"/>
+        </w:rPr>
+        <w:br/>
+        <w:t>&lt;</w:t>
+      </w:r>
+      <w:proofErr w:type="spellStart"/>
+      <w:r>
+        <w:rPr>
+          <w:shd w:val="clear" w:color="auto" w:fill="FFE599"/>
+        </w:rPr>
+        <w:t>calificacion</w:t>
+      </w:r>
+      <w:proofErr w:type="spellEnd"/>
+      <w:r>
+        <w:rPr>
+          <w:shd w:val="clear" w:color="auto" w:fill="FFE599"/>
+        </w:rPr>
+        <w:t>&gt;</w:t>
       </w:r>
     </w:p>
     <w:p>
@@ -428,7 +578,21 @@
           <w:shd w:val="clear" w:color="auto" w:fill="FFE599"/>
         </w:rPr>
         <w:br/>
-        <w:t>&lt;rID&gt;</w:t>
+        <w:t>&lt;</w:t>
+      </w:r>
+      <w:proofErr w:type="spellStart"/>
+      <w:r>
+        <w:rPr>
+          <w:shd w:val="clear" w:color="auto" w:fill="FFE599"/>
+        </w:rPr>
+        <w:t>rID</w:t>
+      </w:r>
+      <w:proofErr w:type="spellEnd"/>
+      <w:r>
+        <w:rPr>
+          <w:shd w:val="clear" w:color="auto" w:fill="FFE599"/>
+        </w:rPr>
+        <w:t>&gt;</w:t>
       </w:r>
       <w:r>
         <w:rPr>
@@ -511,7 +675,21 @@
         <w:rPr>
           <w:shd w:val="clear" w:color="auto" w:fill="FFE599"/>
         </w:rPr>
-        <w:t>&lt;nickname&gt;</w:t>
+        <w:t>&lt;</w:t>
+      </w:r>
+      <w:proofErr w:type="spellStart"/>
+      <w:r>
+        <w:rPr>
+          <w:shd w:val="clear" w:color="auto" w:fill="FFE599"/>
+        </w:rPr>
+        <w:t>nickname</w:t>
+      </w:r>
+      <w:proofErr w:type="spellEnd"/>
+      <w:r>
+        <w:rPr>
+          <w:shd w:val="clear" w:color="auto" w:fill="FFE599"/>
+        </w:rPr>
+        <w:t>&gt;</w:t>
       </w:r>
       <w:r>
         <w:rPr>
@@ -519,6 +697,32 @@
         </w:rPr>
         <w:br/>
         <w:t>&lt;contraseña&gt;</w:t>
+      </w:r>
+    </w:p>
+    <w:p>
+      <w:pPr>
+        <w:ind w:left="720"/>
+        <w:rPr>
+          <w:shd w:val="clear" w:color="auto" w:fill="FFE599"/>
+        </w:rPr>
+      </w:pPr>
+    </w:p>
+    <w:p>
+      <w:pPr>
+        <w:pStyle w:val="Prrafodelista"/>
+        <w:numPr>
+          <w:ilvl w:val="0"/>
+          <w:numId w:val="7"/>
+        </w:numPr>
+        <w:rPr>
+          <w:shd w:val="clear" w:color="auto" w:fill="FFE599"/>
+        </w:rPr>
+      </w:pPr>
+      <w:r>
+        <w:rPr>
+          <w:shd w:val="clear" w:color="auto" w:fill="FFE599"/>
+        </w:rPr>
+        <w:t>PREGUNTASSEG (pide por las preguntas de seguridad para el registro de usuarios)</w:t>
       </w:r>
       <w:r>
         <w:rPr>
@@ -548,62 +752,168 @@
           <w:shd w:val="clear" w:color="auto" w:fill="FFE599"/>
         </w:rPr>
         <w:br/>
-        <w:t>&lt;nickname&gt;</w:t>
-      </w:r>
-      <w:r>
-        <w:rPr>
-          <w:shd w:val="clear" w:color="auto" w:fill="FFE599"/>
-        </w:rPr>
-        <w:br/>
-        <w:t>&lt;preguntaSeguridad&gt;</w:t>
-      </w:r>
-      <w:r>
-        <w:rPr>
-          <w:shd w:val="clear" w:color="auto" w:fill="FFE599"/>
-        </w:rPr>
-        <w:br/>
-        <w:t>&lt;respuestaSeguridad&gt;</w:t>
-      </w:r>
-      <w:r>
-        <w:rPr>
-          <w:shd w:val="clear" w:color="auto" w:fill="FFE599"/>
-        </w:rPr>
-        <w:br/>
-        <w:t>&lt;uNombre&gt;</w:t>
-      </w:r>
-      <w:r>
-        <w:rPr>
-          <w:shd w:val="clear" w:color="auto" w:fill="FFE599"/>
-        </w:rPr>
-        <w:br/>
-        <w:t>&lt;uApellid</w:t>
-      </w:r>
-      <w:r>
-        <w:rPr>
-          <w:shd w:val="clear" w:color="auto" w:fill="FFE599"/>
-        </w:rPr>
-        <w:t>o&gt;</w:t>
-      </w:r>
-      <w:r>
-        <w:rPr>
-          <w:shd w:val="clear" w:color="auto" w:fill="FFE599"/>
-        </w:rPr>
-        <w:br/>
-        <w:t>&lt;uContrasenia&gt;</w:t>
-      </w:r>
-      <w:r>
-        <w:rPr>
-          <w:shd w:val="clear" w:color="auto" w:fill="FFE599"/>
-        </w:rPr>
-        <w:br/>
-        <w:t>&lt;uGenero&gt;</w:t>
-      </w:r>
-      <w:r>
-        <w:rPr>
-          <w:shd w:val="clear" w:color="auto" w:fill="FFE599"/>
-        </w:rPr>
-        <w:br/>
-        <w:t>&lt;uMail&gt;</w:t>
+        <w:t>&lt;</w:t>
+      </w:r>
+      <w:proofErr w:type="spellStart"/>
+      <w:r>
+        <w:rPr>
+          <w:shd w:val="clear" w:color="auto" w:fill="FFE599"/>
+        </w:rPr>
+        <w:t>nickname</w:t>
+      </w:r>
+      <w:proofErr w:type="spellEnd"/>
+      <w:r>
+        <w:rPr>
+          <w:shd w:val="clear" w:color="auto" w:fill="FFE599"/>
+        </w:rPr>
+        <w:t>&gt;</w:t>
+      </w:r>
+      <w:r>
+        <w:rPr>
+          <w:shd w:val="clear" w:color="auto" w:fill="FFE599"/>
+        </w:rPr>
+        <w:br/>
+        <w:t>&lt;</w:t>
+      </w:r>
+      <w:proofErr w:type="spellStart"/>
+      <w:r>
+        <w:rPr>
+          <w:shd w:val="clear" w:color="auto" w:fill="FFE599"/>
+        </w:rPr>
+        <w:t>preguntaSeguridad</w:t>
+      </w:r>
+      <w:proofErr w:type="spellEnd"/>
+      <w:r>
+        <w:rPr>
+          <w:shd w:val="clear" w:color="auto" w:fill="FFE599"/>
+        </w:rPr>
+        <w:t>&gt;</w:t>
+      </w:r>
+      <w:r>
+        <w:rPr>
+          <w:shd w:val="clear" w:color="auto" w:fill="FFE599"/>
+        </w:rPr>
+        <w:br/>
+        <w:t>&lt;</w:t>
+      </w:r>
+      <w:proofErr w:type="spellStart"/>
+      <w:r>
+        <w:rPr>
+          <w:shd w:val="clear" w:color="auto" w:fill="FFE599"/>
+        </w:rPr>
+        <w:t>respuestaSeguridad</w:t>
+      </w:r>
+      <w:proofErr w:type="spellEnd"/>
+      <w:r>
+        <w:rPr>
+          <w:shd w:val="clear" w:color="auto" w:fill="FFE599"/>
+        </w:rPr>
+        <w:t>&gt;</w:t>
+      </w:r>
+      <w:r>
+        <w:rPr>
+          <w:shd w:val="clear" w:color="auto" w:fill="FFE599"/>
+        </w:rPr>
+        <w:br/>
+        <w:t>&lt;</w:t>
+      </w:r>
+      <w:proofErr w:type="spellStart"/>
+      <w:r>
+        <w:rPr>
+          <w:shd w:val="clear" w:color="auto" w:fill="FFE599"/>
+        </w:rPr>
+        <w:t>uNombre</w:t>
+      </w:r>
+      <w:proofErr w:type="spellEnd"/>
+      <w:r>
+        <w:rPr>
+          <w:shd w:val="clear" w:color="auto" w:fill="FFE599"/>
+        </w:rPr>
+        <w:t>&gt;</w:t>
+      </w:r>
+      <w:r>
+        <w:rPr>
+          <w:shd w:val="clear" w:color="auto" w:fill="FFE599"/>
+        </w:rPr>
+        <w:br/>
+        <w:t>&lt;</w:t>
+      </w:r>
+      <w:proofErr w:type="spellStart"/>
+      <w:r>
+        <w:rPr>
+          <w:shd w:val="clear" w:color="auto" w:fill="FFE599"/>
+        </w:rPr>
+        <w:t>uApellido</w:t>
+      </w:r>
+      <w:proofErr w:type="spellEnd"/>
+      <w:r>
+        <w:rPr>
+          <w:shd w:val="clear" w:color="auto" w:fill="FFE599"/>
+        </w:rPr>
+        <w:t>&gt;</w:t>
+      </w:r>
+      <w:r>
+        <w:rPr>
+          <w:shd w:val="clear" w:color="auto" w:fill="FFE599"/>
+        </w:rPr>
+        <w:br/>
+        <w:t>&lt;</w:t>
+      </w:r>
+      <w:proofErr w:type="spellStart"/>
+      <w:r>
+        <w:rPr>
+          <w:shd w:val="clear" w:color="auto" w:fill="FFE599"/>
+        </w:rPr>
+        <w:t>uContrasenia</w:t>
+      </w:r>
+      <w:proofErr w:type="spellEnd"/>
+      <w:r>
+        <w:rPr>
+          <w:shd w:val="clear" w:color="auto" w:fill="FFE599"/>
+        </w:rPr>
+        <w:t>&gt;</w:t>
+      </w:r>
+      <w:r>
+        <w:rPr>
+          <w:shd w:val="clear" w:color="auto" w:fill="FFE599"/>
+        </w:rPr>
+        <w:br/>
+        <w:t>&lt;</w:t>
+      </w:r>
+      <w:proofErr w:type="spellStart"/>
+      <w:r>
+        <w:rPr>
+          <w:shd w:val="clear" w:color="auto" w:fill="FFE599"/>
+        </w:rPr>
+        <w:t>uGenero</w:t>
+      </w:r>
+      <w:proofErr w:type="spellEnd"/>
+      <w:r>
+        <w:rPr>
+          <w:shd w:val="clear" w:color="auto" w:fill="FFE599"/>
+        </w:rPr>
+        <w:t>&gt;</w:t>
+      </w:r>
+      <w:r>
+        <w:rPr>
+          <w:shd w:val="clear" w:color="auto" w:fill="FFE599"/>
+        </w:rPr>
+        <w:br/>
+        <w:t>&lt;</w:t>
+      </w:r>
+      <w:proofErr w:type="spellStart"/>
+      <w:r>
+        <w:rPr>
+          <w:shd w:val="clear" w:color="auto" w:fill="FFE599"/>
+        </w:rPr>
+        <w:t>uMail</w:t>
+      </w:r>
+      <w:proofErr w:type="spellEnd"/>
+      <w:r>
+        <w:rPr>
+          <w:shd w:val="clear" w:color="auto" w:fill="FFE599"/>
+        </w:rPr>
+        <w:t>&gt;</w:t>
       </w:r>
       <w:r>
         <w:rPr>
@@ -626,6 +936,7 @@
         <w:rPr>
           <w:shd w:val="clear" w:color="auto" w:fill="FFE599"/>
         </w:rPr>
+        <w:lastRenderedPageBreak/>
         <w:t>SUBIRRECETA</w:t>
       </w:r>
       <w:r>
@@ -633,27 +944,63 @@
           <w:shd w:val="clear" w:color="auto" w:fill="FFE599"/>
         </w:rPr>
         <w:br/>
-        <w:t>&lt;nickname&gt; (usuario que lo sube)</w:t>
-      </w:r>
-      <w:r>
-        <w:rPr>
-          <w:shd w:val="clear" w:color="auto" w:fill="FFE599"/>
-        </w:rPr>
-        <w:br/>
-        <w:t>&lt;rNombre&gt; (nombre de la receta)</w:t>
-      </w:r>
-      <w:r>
-        <w:rPr>
-          <w:shd w:val="clear" w:color="auto" w:fill="FFE599"/>
-        </w:rPr>
-        <w:br/>
-      </w:r>
-      <w:r>
-        <w:rPr>
-          <w:shd w:val="clear" w:color="auto" w:fill="FFE599"/>
-        </w:rPr>
-        <w:lastRenderedPageBreak/>
-        <w:t>&lt;rDescripcion&gt; (descripción de la receta)</w:t>
+        <w:t>&lt;</w:t>
+      </w:r>
+      <w:proofErr w:type="spellStart"/>
+      <w:r>
+        <w:rPr>
+          <w:shd w:val="clear" w:color="auto" w:fill="FFE599"/>
+        </w:rPr>
+        <w:t>nickname</w:t>
+      </w:r>
+      <w:proofErr w:type="spellEnd"/>
+      <w:r>
+        <w:rPr>
+          <w:shd w:val="clear" w:color="auto" w:fill="FFE599"/>
+        </w:rPr>
+        <w:t>&gt; (usuario que lo sube)</w:t>
+      </w:r>
+      <w:r>
+        <w:rPr>
+          <w:shd w:val="clear" w:color="auto" w:fill="FFE599"/>
+        </w:rPr>
+        <w:br/>
+        <w:t>&lt;</w:t>
+      </w:r>
+      <w:proofErr w:type="spellStart"/>
+      <w:r>
+        <w:rPr>
+          <w:shd w:val="clear" w:color="auto" w:fill="FFE599"/>
+        </w:rPr>
+        <w:t>rNombre</w:t>
+      </w:r>
+      <w:proofErr w:type="spellEnd"/>
+      <w:r>
+        <w:rPr>
+          <w:shd w:val="clear" w:color="auto" w:fill="FFE599"/>
+        </w:rPr>
+        <w:t>&gt; (nombre de la receta)</w:t>
+      </w:r>
+      <w:r>
+        <w:rPr>
+          <w:shd w:val="clear" w:color="auto" w:fill="FFE599"/>
+        </w:rPr>
+        <w:br/>
+        <w:t>&lt;</w:t>
+      </w:r>
+      <w:proofErr w:type="spellStart"/>
+      <w:r>
+        <w:rPr>
+          <w:shd w:val="clear" w:color="auto" w:fill="FFE599"/>
+        </w:rPr>
+        <w:t>rDescripcion</w:t>
+      </w:r>
+      <w:proofErr w:type="spellEnd"/>
+      <w:r>
+        <w:rPr>
+          <w:shd w:val="clear" w:color="auto" w:fill="FFE599"/>
+        </w:rPr>
+        <w:t>&gt; (descripción de la receta)</w:t>
       </w:r>
       <w:r>
         <w:rPr>
@@ -667,7 +1014,21 @@
           <w:shd w:val="clear" w:color="auto" w:fill="FFE599"/>
         </w:rPr>
         <w:br/>
-        <w:t>&lt;iID&gt; (id del ingrediente)</w:t>
+        <w:t>&lt;</w:t>
+      </w:r>
+      <w:proofErr w:type="spellStart"/>
+      <w:r>
+        <w:rPr>
+          <w:shd w:val="clear" w:color="auto" w:fill="FFE599"/>
+        </w:rPr>
+        <w:t>iID</w:t>
+      </w:r>
+      <w:proofErr w:type="spellEnd"/>
+      <w:r>
+        <w:rPr>
+          <w:shd w:val="clear" w:color="auto" w:fill="FFE599"/>
+        </w:rPr>
+        <w:t>&gt; (id del ingrediente)</w:t>
       </w:r>
       <w:r>
         <w:rPr>
@@ -695,7 +1056,21 @@
           <w:shd w:val="clear" w:color="auto" w:fill="FFE599"/>
         </w:rPr>
         <w:br/>
-        <w:t>&lt;iID&gt;</w:t>
+        <w:t>&lt;</w:t>
+      </w:r>
+      <w:proofErr w:type="spellStart"/>
+      <w:r>
+        <w:rPr>
+          <w:shd w:val="clear" w:color="auto" w:fill="FFE599"/>
+        </w:rPr>
+        <w:t>iID</w:t>
+      </w:r>
+      <w:proofErr w:type="spellEnd"/>
+      <w:r>
+        <w:rPr>
+          <w:shd w:val="clear" w:color="auto" w:fill="FFE599"/>
+        </w:rPr>
+        <w:t>&gt;</w:t>
       </w:r>
       <w:r>
         <w:rPr>
@@ -716,20 +1091,42 @@
           <w:shd w:val="clear" w:color="auto" w:fill="FFE599"/>
         </w:rPr>
         <w:br/>
-        <w:t>CATEGORIAS</w:t>
-      </w:r>
-      <w:r>
-        <w:rPr>
-          <w:shd w:val="clear" w:color="auto" w:fill="FFE599"/>
-        </w:rPr>
-        <w:t>RECETA</w:t>
-      </w:r>
-      <w:r>
-        <w:rPr>
-          <w:shd w:val="clear" w:color="auto" w:fill="FFE599"/>
-        </w:rPr>
-        <w:br/>
-        <w:t>&lt;cID&gt; (id categoria receta)</w:t>
+        <w:t>CATEGORIASRECETA</w:t>
+      </w:r>
+      <w:r>
+        <w:rPr>
+          <w:shd w:val="clear" w:color="auto" w:fill="FFE599"/>
+        </w:rPr>
+        <w:br/>
+        <w:t>&lt;</w:t>
+      </w:r>
+      <w:proofErr w:type="spellStart"/>
+      <w:r>
+        <w:rPr>
+          <w:shd w:val="clear" w:color="auto" w:fill="FFE599"/>
+        </w:rPr>
+        <w:t>cID</w:t>
+      </w:r>
+      <w:proofErr w:type="spellEnd"/>
+      <w:r>
+        <w:rPr>
+          <w:shd w:val="clear" w:color="auto" w:fill="FFE599"/>
+        </w:rPr>
+        <w:t xml:space="preserve">&gt; (id </w:t>
+      </w:r>
+      <w:proofErr w:type="spellStart"/>
+      <w:r>
+        <w:rPr>
+          <w:shd w:val="clear" w:color="auto" w:fill="FFE599"/>
+        </w:rPr>
+        <w:t>categoria</w:t>
+      </w:r>
+      <w:proofErr w:type="spellEnd"/>
+      <w:r>
+        <w:rPr>
+          <w:shd w:val="clear" w:color="auto" w:fill="FFE599"/>
+        </w:rPr>
+        <w:t xml:space="preserve"> receta)</w:t>
       </w:r>
       <w:r>
         <w:rPr>
@@ -743,7 +1140,21 @@
           <w:shd w:val="clear" w:color="auto" w:fill="FFE599"/>
         </w:rPr>
         <w:br/>
-        <w:t>&lt;cID&gt;</w:t>
+        <w:t>&lt;</w:t>
+      </w:r>
+      <w:proofErr w:type="spellStart"/>
+      <w:r>
+        <w:rPr>
+          <w:shd w:val="clear" w:color="auto" w:fill="FFE599"/>
+        </w:rPr>
+        <w:t>cID</w:t>
+      </w:r>
+      <w:proofErr w:type="spellEnd"/>
+      <w:r>
+        <w:rPr>
+          <w:shd w:val="clear" w:color="auto" w:fill="FFE599"/>
+        </w:rPr>
+        <w:t>&gt;</w:t>
       </w:r>
       <w:r>
         <w:rPr>
@@ -757,7 +1168,21 @@
           <w:shd w:val="clear" w:color="auto" w:fill="FFE599"/>
         </w:rPr>
         <w:br/>
-        <w:t>&lt;mLink&gt;</w:t>
+        <w:t>&lt;</w:t>
+      </w:r>
+      <w:proofErr w:type="spellStart"/>
+      <w:r>
+        <w:rPr>
+          <w:shd w:val="clear" w:color="auto" w:fill="FFE599"/>
+        </w:rPr>
+        <w:t>mLink</w:t>
+      </w:r>
+      <w:proofErr w:type="spellEnd"/>
+      <w:r>
+        <w:rPr>
+          <w:shd w:val="clear" w:color="auto" w:fill="FFE599"/>
+        </w:rPr>
+        <w:t>&gt;</w:t>
       </w:r>
       <w:r>
         <w:rPr>
@@ -771,7 +1196,21 @@
           <w:shd w:val="clear" w:color="auto" w:fill="FFE599"/>
         </w:rPr>
         <w:br/>
-        <w:t>&lt;mLink&gt;</w:t>
+        <w:t>&lt;</w:t>
+      </w:r>
+      <w:proofErr w:type="spellStart"/>
+      <w:r>
+        <w:rPr>
+          <w:shd w:val="clear" w:color="auto" w:fill="FFE599"/>
+        </w:rPr>
+        <w:t>mLink</w:t>
+      </w:r>
+      <w:proofErr w:type="spellEnd"/>
+      <w:r>
+        <w:rPr>
+          <w:shd w:val="clear" w:color="auto" w:fill="FFE599"/>
+        </w:rPr>
+        <w:t>&gt;</w:t>
       </w:r>
     </w:p>
     <w:p/>
@@ -784,7 +1223,15 @@
       <w:bookmarkEnd w:id="4"/>
       <w:bookmarkEnd w:id="5"/>
       <w:r>
-        <w:t>De admin a servidor</w:t>
+        <w:t xml:space="preserve">De </w:t>
+      </w:r>
+      <w:proofErr w:type="spellStart"/>
+      <w:r>
+        <w:t>admin</w:t>
+      </w:r>
+      <w:proofErr w:type="spellEnd"/>
+      <w:r>
+        <w:t xml:space="preserve"> a servidor</w:t>
       </w:r>
     </w:p>
     <w:p>
@@ -808,7 +1255,21 @@
           <w:shd w:val="clear" w:color="auto" w:fill="FFE599"/>
         </w:rPr>
         <w:br/>
-        <w:t>&lt;cID&gt; (id de la categoría de ingrediente que se quiera borrar)</w:t>
+        <w:t>&lt;</w:t>
+      </w:r>
+      <w:proofErr w:type="spellStart"/>
+      <w:r>
+        <w:rPr>
+          <w:shd w:val="clear" w:color="auto" w:fill="FFE599"/>
+        </w:rPr>
+        <w:t>cID</w:t>
+      </w:r>
+      <w:proofErr w:type="spellEnd"/>
+      <w:r>
+        <w:rPr>
+          <w:shd w:val="clear" w:color="auto" w:fill="FFE599"/>
+        </w:rPr>
+        <w:t>&gt; (id de la categoría de ingrediente que se quiera borrar)</w:t>
       </w:r>
       <w:r>
         <w:rPr>
@@ -838,7 +1299,21 @@
           <w:shd w:val="clear" w:color="auto" w:fill="FFE599"/>
         </w:rPr>
         <w:br/>
-        <w:t>&lt;cID&gt; (id de la categoría de receta que se quiera borrar)</w:t>
+        <w:t>&lt;</w:t>
+      </w:r>
+      <w:proofErr w:type="spellStart"/>
+      <w:r>
+        <w:rPr>
+          <w:shd w:val="clear" w:color="auto" w:fill="FFE599"/>
+        </w:rPr>
+        <w:t>cID</w:t>
+      </w:r>
+      <w:proofErr w:type="spellEnd"/>
+      <w:r>
+        <w:rPr>
+          <w:shd w:val="clear" w:color="auto" w:fill="FFE599"/>
+        </w:rPr>
+        <w:t>&gt; (id de la categoría de receta que se quiera borrar)</w:t>
       </w:r>
     </w:p>
     <w:p>
@@ -863,20 +1338,28 @@
         <w:rPr>
           <w:shd w:val="clear" w:color="auto" w:fill="FFE599"/>
         </w:rPr>
-        <w:t>BORRAR</w:t>
-      </w:r>
-      <w:r>
-        <w:rPr>
-          <w:shd w:val="clear" w:color="auto" w:fill="FFE599"/>
-        </w:rPr>
-        <w:t>REC</w:t>
-      </w:r>
-      <w:r>
-        <w:rPr>
-          <w:shd w:val="clear" w:color="auto" w:fill="FFE599"/>
-        </w:rPr>
-        <w:br/>
-        <w:t>&lt;rID&gt; (id de la receta que se quiere borrar)</w:t>
+        <w:t>BORRARREC</w:t>
+      </w:r>
+      <w:r>
+        <w:rPr>
+          <w:shd w:val="clear" w:color="auto" w:fill="FFE599"/>
+        </w:rPr>
+        <w:br/>
+        <w:t>&lt;</w:t>
+      </w:r>
+      <w:proofErr w:type="spellStart"/>
+      <w:r>
+        <w:rPr>
+          <w:shd w:val="clear" w:color="auto" w:fill="FFE599"/>
+        </w:rPr>
+        <w:t>rID</w:t>
+      </w:r>
+      <w:proofErr w:type="spellEnd"/>
+      <w:r>
+        <w:rPr>
+          <w:shd w:val="clear" w:color="auto" w:fill="FFE599"/>
+        </w:rPr>
+        <w:t>&gt; (id de la receta que se quiere borrar)</w:t>
       </w:r>
     </w:p>
     <w:p>
@@ -908,7 +1391,35 @@
           <w:shd w:val="clear" w:color="auto" w:fill="FFE599"/>
         </w:rPr>
         <w:br/>
-        <w:t>&lt;nickname&gt; (nickname del usuario que se quiera borrar</w:t>
+        <w:t>&lt;</w:t>
+      </w:r>
+      <w:proofErr w:type="spellStart"/>
+      <w:r>
+        <w:rPr>
+          <w:shd w:val="clear" w:color="auto" w:fill="FFE599"/>
+        </w:rPr>
+        <w:t>nickname</w:t>
+      </w:r>
+      <w:proofErr w:type="spellEnd"/>
+      <w:r>
+        <w:rPr>
+          <w:shd w:val="clear" w:color="auto" w:fill="FFE599"/>
+        </w:rPr>
+        <w:t>&gt; (</w:t>
+      </w:r>
+      <w:proofErr w:type="spellStart"/>
+      <w:r>
+        <w:rPr>
+          <w:shd w:val="clear" w:color="auto" w:fill="FFE599"/>
+        </w:rPr>
+        <w:t>nickname</w:t>
+      </w:r>
+      <w:proofErr w:type="spellEnd"/>
+      <w:r>
+        <w:rPr>
+          <w:shd w:val="clear" w:color="auto" w:fill="FFE599"/>
+        </w:rPr>
+        <w:t xml:space="preserve"> del usuario que se quiera borrar</w:t>
       </w:r>
     </w:p>
     <w:p>
@@ -940,7 +1451,21 @@
           <w:shd w:val="clear" w:color="auto" w:fill="FFE599"/>
         </w:rPr>
         <w:br/>
-        <w:t>&lt;cNombre&gt; (nombre de la categoría)</w:t>
+        <w:t>&lt;</w:t>
+      </w:r>
+      <w:proofErr w:type="spellStart"/>
+      <w:r>
+        <w:rPr>
+          <w:shd w:val="clear" w:color="auto" w:fill="FFE599"/>
+        </w:rPr>
+        <w:t>cNombre</w:t>
+      </w:r>
+      <w:proofErr w:type="spellEnd"/>
+      <w:r>
+        <w:rPr>
+          <w:shd w:val="clear" w:color="auto" w:fill="FFE599"/>
+        </w:rPr>
+        <w:t>&gt; (nombre de la categoría)</w:t>
       </w:r>
     </w:p>
     <w:p>
@@ -972,7 +1497,21 @@
           <w:shd w:val="clear" w:color="auto" w:fill="FFE599"/>
         </w:rPr>
         <w:br/>
-        <w:t>&lt;cNombre&gt; (nombre de la categoría)</w:t>
+        <w:t>&lt;</w:t>
+      </w:r>
+      <w:proofErr w:type="spellStart"/>
+      <w:r>
+        <w:rPr>
+          <w:shd w:val="clear" w:color="auto" w:fill="FFE599"/>
+        </w:rPr>
+        <w:t>cNombre</w:t>
+      </w:r>
+      <w:proofErr w:type="spellEnd"/>
+      <w:r>
+        <w:rPr>
+          <w:shd w:val="clear" w:color="auto" w:fill="FFE599"/>
+        </w:rPr>
+        <w:t>&gt; (nombre de la categoría)</w:t>
       </w:r>
     </w:p>
     <w:p>
@@ -1020,7 +1559,21 @@
           <w:shd w:val="clear" w:color="auto" w:fill="FFE599"/>
         </w:rPr>
         <w:br/>
-        <w:t>&lt;mensajeError&gt; (el motivo por el cual no se pudo calificar)</w:t>
+        <w:t>&lt;</w:t>
+      </w:r>
+      <w:proofErr w:type="spellStart"/>
+      <w:r>
+        <w:rPr>
+          <w:shd w:val="clear" w:color="auto" w:fill="FFE599"/>
+        </w:rPr>
+        <w:t>mensajeError</w:t>
+      </w:r>
+      <w:proofErr w:type="spellEnd"/>
+      <w:r>
+        <w:rPr>
+          <w:shd w:val="clear" w:color="auto" w:fill="FFE599"/>
+        </w:rPr>
+        <w:t>&gt; (el motivo por el cual no se pudo calificar)</w:t>
       </w:r>
       <w:r>
         <w:rPr>
@@ -1043,6 +1596,7 @@
         <w:rPr>
           <w:shd w:val="clear" w:color="auto" w:fill="FFE599"/>
         </w:rPr>
+        <w:lastRenderedPageBreak/>
         <w:t>CALIFICAROK</w:t>
       </w:r>
       <w:r>
@@ -1066,7 +1620,6 @@
         <w:rPr>
           <w:shd w:val="clear" w:color="auto" w:fill="FFE599"/>
         </w:rPr>
-        <w:lastRenderedPageBreak/>
         <w:t xml:space="preserve">DATOSRECETAFAIL </w:t>
       </w:r>
       <w:r>
@@ -1074,7 +1627,21 @@
           <w:shd w:val="clear" w:color="auto" w:fill="FFE599"/>
         </w:rPr>
         <w:br/>
-        <w:t>&lt;mensajeError&gt; (motivo que indica porque no se pudo concretar la consulta)</w:t>
+        <w:t>&lt;</w:t>
+      </w:r>
+      <w:proofErr w:type="spellStart"/>
+      <w:r>
+        <w:rPr>
+          <w:shd w:val="clear" w:color="auto" w:fill="FFE599"/>
+        </w:rPr>
+        <w:t>mensajeError</w:t>
+      </w:r>
+      <w:proofErr w:type="spellEnd"/>
+      <w:r>
+        <w:rPr>
+          <w:shd w:val="clear" w:color="auto" w:fill="FFE599"/>
+        </w:rPr>
+        <w:t>&gt; (motivo que indica porque no se pudo concretar la consulta)</w:t>
       </w:r>
       <w:r>
         <w:rPr>
@@ -1104,20 +1671,42 @@
           <w:shd w:val="clear" w:color="auto" w:fill="FFE599"/>
         </w:rPr>
         <w:br/>
-        <w:t>&lt;rDescripcion&gt; (descripción de la recet</w:t>
-      </w:r>
-      <w:r>
-        <w:rPr>
-          <w:shd w:val="clear" w:color="auto" w:fill="FFE599"/>
-        </w:rPr>
-        <w:t>a)</w:t>
-      </w:r>
-      <w:r>
-        <w:rPr>
-          <w:shd w:val="clear" w:color="auto" w:fill="FFE599"/>
-        </w:rPr>
-        <w:br/>
-        <w:t>&lt;iNombre&gt; (nombre del ingrediente)</w:t>
+        <w:t>&lt;</w:t>
+      </w:r>
+      <w:proofErr w:type="spellStart"/>
+      <w:r>
+        <w:rPr>
+          <w:shd w:val="clear" w:color="auto" w:fill="FFE599"/>
+        </w:rPr>
+        <w:t>rDescripcion</w:t>
+      </w:r>
+      <w:proofErr w:type="spellEnd"/>
+      <w:r>
+        <w:rPr>
+          <w:shd w:val="clear" w:color="auto" w:fill="FFE599"/>
+        </w:rPr>
+        <w:t>&gt; (descripción de la receta)</w:t>
+      </w:r>
+      <w:r>
+        <w:rPr>
+          <w:shd w:val="clear" w:color="auto" w:fill="FFE599"/>
+        </w:rPr>
+        <w:br/>
+        <w:t>&lt;</w:t>
+      </w:r>
+      <w:proofErr w:type="spellStart"/>
+      <w:r>
+        <w:rPr>
+          <w:shd w:val="clear" w:color="auto" w:fill="FFE599"/>
+        </w:rPr>
+        <w:t>iNombre</w:t>
+      </w:r>
+      <w:proofErr w:type="spellEnd"/>
+      <w:r>
+        <w:rPr>
+          <w:shd w:val="clear" w:color="auto" w:fill="FFE599"/>
+        </w:rPr>
+        <w:t>&gt; (nombre del ingrediente)</w:t>
       </w:r>
       <w:r>
         <w:rPr>
@@ -1145,7 +1734,21 @@
           <w:shd w:val="clear" w:color="auto" w:fill="FFE599"/>
         </w:rPr>
         <w:br/>
-        <w:t>&lt;iNombre&gt; (nombre del ingrediente)</w:t>
+        <w:t>&lt;</w:t>
+      </w:r>
+      <w:proofErr w:type="spellStart"/>
+      <w:r>
+        <w:rPr>
+          <w:shd w:val="clear" w:color="auto" w:fill="FFE599"/>
+        </w:rPr>
+        <w:t>iNombre</w:t>
+      </w:r>
+      <w:proofErr w:type="spellEnd"/>
+      <w:r>
+        <w:rPr>
+          <w:shd w:val="clear" w:color="auto" w:fill="FFE599"/>
+        </w:rPr>
+        <w:t>&gt; (nombre del ingrediente)</w:t>
       </w:r>
       <w:r>
         <w:rPr>
@@ -1189,7 +1792,21 @@
           <w:shd w:val="clear" w:color="auto" w:fill="FFE599"/>
         </w:rPr>
         <w:br/>
-        <w:t>&lt;cID&gt; (id de la categoría)</w:t>
+        <w:t>&lt;</w:t>
+      </w:r>
+      <w:proofErr w:type="spellStart"/>
+      <w:r>
+        <w:rPr>
+          <w:shd w:val="clear" w:color="auto" w:fill="FFE599"/>
+        </w:rPr>
+        <w:t>cID</w:t>
+      </w:r>
+      <w:proofErr w:type="spellEnd"/>
+      <w:r>
+        <w:rPr>
+          <w:shd w:val="clear" w:color="auto" w:fill="FFE599"/>
+        </w:rPr>
+        <w:t>&gt; (id de la categoría)</w:t>
       </w:r>
       <w:r>
         <w:rPr>
@@ -1210,7 +1827,21 @@
           <w:shd w:val="clear" w:color="auto" w:fill="FFE599"/>
         </w:rPr>
         <w:br/>
-        <w:t>&lt;cID&gt;</w:t>
+        <w:t>&lt;</w:t>
+      </w:r>
+      <w:proofErr w:type="spellStart"/>
+      <w:r>
+        <w:rPr>
+          <w:shd w:val="clear" w:color="auto" w:fill="FFE599"/>
+        </w:rPr>
+        <w:t>cID</w:t>
+      </w:r>
+      <w:proofErr w:type="spellEnd"/>
+      <w:r>
+        <w:rPr>
+          <w:shd w:val="clear" w:color="auto" w:fill="FFE599"/>
+        </w:rPr>
+        <w:t>&gt;</w:t>
       </w:r>
     </w:p>
     <w:p>
@@ -1254,12 +1885,21 @@
           <w:shd w:val="clear" w:color="auto" w:fill="FFE599"/>
         </w:rPr>
         <w:br/>
-      </w:r>
-      <w:r>
-        <w:rPr>
-          <w:shd w:val="clear" w:color="auto" w:fill="FFE599"/>
-        </w:rPr>
-        <w:t>&lt;cID&gt; (id de la categoría)</w:t>
+        <w:t>&lt;</w:t>
+      </w:r>
+      <w:proofErr w:type="spellStart"/>
+      <w:r>
+        <w:rPr>
+          <w:shd w:val="clear" w:color="auto" w:fill="FFE599"/>
+        </w:rPr>
+        <w:t>cID</w:t>
+      </w:r>
+      <w:proofErr w:type="spellEnd"/>
+      <w:r>
+        <w:rPr>
+          <w:shd w:val="clear" w:color="auto" w:fill="FFE599"/>
+        </w:rPr>
+        <w:t>&gt; (id de la categoría)</w:t>
       </w:r>
       <w:r>
         <w:rPr>
@@ -1280,7 +1920,21 @@
           <w:shd w:val="clear" w:color="auto" w:fill="FFE599"/>
         </w:rPr>
         <w:br/>
-        <w:t>&lt;cID&gt;</w:t>
+        <w:t>&lt;</w:t>
+      </w:r>
+      <w:proofErr w:type="spellStart"/>
+      <w:r>
+        <w:rPr>
+          <w:shd w:val="clear" w:color="auto" w:fill="FFE599"/>
+        </w:rPr>
+        <w:t>cID</w:t>
+      </w:r>
+      <w:proofErr w:type="spellEnd"/>
+      <w:r>
+        <w:rPr>
+          <w:shd w:val="clear" w:color="auto" w:fill="FFE599"/>
+        </w:rPr>
+        <w:t>&gt;</w:t>
       </w:r>
     </w:p>
     <w:p>
@@ -1295,6 +1949,51 @@
           <w:shd w:val="clear" w:color="auto" w:fill="FFE599"/>
         </w:rPr>
         <w:t>&lt;nombre&gt;</w:t>
+      </w:r>
+      <w:r>
+        <w:rPr>
+          <w:shd w:val="clear" w:color="auto" w:fill="FFE599"/>
+        </w:rPr>
+        <w:br/>
+      </w:r>
+    </w:p>
+    <w:p>
+      <w:pPr>
+        <w:pStyle w:val="Prrafodelista"/>
+        <w:numPr>
+          <w:ilvl w:val="0"/>
+          <w:numId w:val="7"/>
+        </w:numPr>
+        <w:rPr>
+          <w:shd w:val="clear" w:color="auto" w:fill="FFE599"/>
+        </w:rPr>
+      </w:pPr>
+      <w:r>
+        <w:rPr>
+          <w:shd w:val="clear" w:color="auto" w:fill="FFE599"/>
+        </w:rPr>
+        <w:t>LISTPREGUNTASEG</w:t>
+      </w:r>
+      <w:r>
+        <w:rPr>
+          <w:shd w:val="clear" w:color="auto" w:fill="FFE599"/>
+        </w:rPr>
+        <w:br/>
+        <w:t>&lt;pregunta&gt;</w:t>
+      </w:r>
+      <w:r>
+        <w:rPr>
+          <w:shd w:val="clear" w:color="auto" w:fill="FFE599"/>
+        </w:rPr>
+        <w:br/>
+        <w:t>…</w:t>
+      </w:r>
+      <w:r>
+        <w:rPr>
+          <w:shd w:val="clear" w:color="auto" w:fill="FFE599"/>
+        </w:rPr>
+        <w:br/>
+        <w:t>&lt;pregunta&gt;</w:t>
       </w:r>
       <w:r>
         <w:rPr>
@@ -1324,7 +2023,35 @@
           <w:shd w:val="clear" w:color="auto" w:fill="FFE599"/>
         </w:rPr>
         <w:br/>
-        <w:t>&lt;mensajeError&gt; (el motivo por el cual no se pudo loguear)</w:t>
+        <w:t>&lt;</w:t>
+      </w:r>
+      <w:proofErr w:type="spellStart"/>
+      <w:r>
+        <w:rPr>
+          <w:shd w:val="clear" w:color="auto" w:fill="FFE599"/>
+        </w:rPr>
+        <w:t>mensajeError</w:t>
+      </w:r>
+      <w:proofErr w:type="spellEnd"/>
+      <w:r>
+        <w:rPr>
+          <w:shd w:val="clear" w:color="auto" w:fill="FFE599"/>
+        </w:rPr>
+        <w:t xml:space="preserve">&gt; (el motivo por el cual no se pudo </w:t>
+      </w:r>
+      <w:proofErr w:type="spellStart"/>
+      <w:r>
+        <w:rPr>
+          <w:shd w:val="clear" w:color="auto" w:fill="FFE599"/>
+        </w:rPr>
+        <w:t>loguear</w:t>
+      </w:r>
+      <w:proofErr w:type="spellEnd"/>
+      <w:r>
+        <w:rPr>
+          <w:shd w:val="clear" w:color="auto" w:fill="FFE599"/>
+        </w:rPr>
+        <w:t>)</w:t>
       </w:r>
       <w:r>
         <w:rPr>
@@ -1400,7 +2127,21 @@
           <w:shd w:val="clear" w:color="auto" w:fill="FFE599"/>
         </w:rPr>
         <w:br/>
-        <w:t>&lt;mensajeError&gt; (el motivo por el cual no se pudo registrar)</w:t>
+        <w:t>&lt;</w:t>
+      </w:r>
+      <w:proofErr w:type="spellStart"/>
+      <w:r>
+        <w:rPr>
+          <w:shd w:val="clear" w:color="auto" w:fill="FFE599"/>
+        </w:rPr>
+        <w:t>mensajeError</w:t>
+      </w:r>
+      <w:proofErr w:type="spellEnd"/>
+      <w:r>
+        <w:rPr>
+          <w:shd w:val="clear" w:color="auto" w:fill="FFE599"/>
+        </w:rPr>
+        <w:t>&gt; (el motivo por el cual no se pudo registrar)</w:t>
       </w:r>
       <w:r>
         <w:rPr>
@@ -1446,27 +2187,50 @@
         <w:rPr>
           <w:shd w:val="clear" w:color="auto" w:fill="FFE599"/>
         </w:rPr>
-        <w:t>RESPCONSULTA</w:t>
-      </w:r>
-      <w:r>
-        <w:rPr>
-          <w:shd w:val="clear" w:color="auto" w:fill="FFE599"/>
-        </w:rPr>
-        <w:t xml:space="preserve"> </w:t>
-      </w:r>
-      <w:r>
-        <w:rPr>
-          <w:shd w:val="clear" w:color="auto" w:fill="FFE599"/>
-        </w:rPr>
-        <w:br/>
-        <w:t>&lt;rID&gt; (id de receta)</w:t>
-      </w:r>
-      <w:r>
-        <w:rPr>
-          <w:shd w:val="clear" w:color="auto" w:fill="FFE599"/>
-        </w:rPr>
-        <w:br/>
-        <w:t>&lt;rNombre&gt; (nombre de la receta)</w:t>
+        <w:lastRenderedPageBreak/>
+        <w:t xml:space="preserve">RESPCONSULTA </w:t>
+      </w:r>
+      <w:r>
+        <w:rPr>
+          <w:shd w:val="clear" w:color="auto" w:fill="FFE599"/>
+        </w:rPr>
+        <w:br/>
+        <w:t>&lt;</w:t>
+      </w:r>
+      <w:proofErr w:type="spellStart"/>
+      <w:r>
+        <w:rPr>
+          <w:shd w:val="clear" w:color="auto" w:fill="FFE599"/>
+        </w:rPr>
+        <w:t>rID</w:t>
+      </w:r>
+      <w:proofErr w:type="spellEnd"/>
+      <w:r>
+        <w:rPr>
+          <w:shd w:val="clear" w:color="auto" w:fill="FFE599"/>
+        </w:rPr>
+        <w:t>&gt; (id de receta)</w:t>
+      </w:r>
+      <w:r>
+        <w:rPr>
+          <w:shd w:val="clear" w:color="auto" w:fill="FFE599"/>
+        </w:rPr>
+        <w:br/>
+        <w:t>&lt;</w:t>
+      </w:r>
+      <w:proofErr w:type="spellStart"/>
+      <w:r>
+        <w:rPr>
+          <w:shd w:val="clear" w:color="auto" w:fill="FFE599"/>
+        </w:rPr>
+        <w:t>rNombre</w:t>
+      </w:r>
+      <w:proofErr w:type="spellEnd"/>
+      <w:r>
+        <w:rPr>
+          <w:shd w:val="clear" w:color="auto" w:fill="FFE599"/>
+        </w:rPr>
+        <w:t>&gt; (nombre de la receta)</w:t>
       </w:r>
       <w:r>
         <w:rPr>
@@ -1480,14 +2244,42 @@
           <w:shd w:val="clear" w:color="auto" w:fill="FFE599"/>
         </w:rPr>
         <w:br/>
-        <w:t>&lt;rID&gt; (id de receta)</w:t>
-      </w:r>
-      <w:r>
-        <w:rPr>
-          <w:shd w:val="clear" w:color="auto" w:fill="FFE599"/>
-        </w:rPr>
-        <w:br/>
-        <w:t>&lt;rNombre&gt; (nombre de la receta)</w:t>
+        <w:t>&lt;</w:t>
+      </w:r>
+      <w:proofErr w:type="spellStart"/>
+      <w:r>
+        <w:rPr>
+          <w:shd w:val="clear" w:color="auto" w:fill="FFE599"/>
+        </w:rPr>
+        <w:t>rID</w:t>
+      </w:r>
+      <w:proofErr w:type="spellEnd"/>
+      <w:r>
+        <w:rPr>
+          <w:shd w:val="clear" w:color="auto" w:fill="FFE599"/>
+        </w:rPr>
+        <w:t>&gt; (id de receta)</w:t>
+      </w:r>
+      <w:r>
+        <w:rPr>
+          <w:shd w:val="clear" w:color="auto" w:fill="FFE599"/>
+        </w:rPr>
+        <w:br/>
+        <w:t>&lt;</w:t>
+      </w:r>
+      <w:proofErr w:type="spellStart"/>
+      <w:r>
+        <w:rPr>
+          <w:shd w:val="clear" w:color="auto" w:fill="FFE599"/>
+        </w:rPr>
+        <w:t>rNombre</w:t>
+      </w:r>
+      <w:proofErr w:type="spellEnd"/>
+      <w:r>
+        <w:rPr>
+          <w:shd w:val="clear" w:color="auto" w:fill="FFE599"/>
+        </w:rPr>
+        <w:t>&gt; (nombre de la receta)</w:t>
       </w:r>
       <w:r>
         <w:rPr>
@@ -1510,7 +2302,6 @@
         <w:rPr>
           <w:shd w:val="clear" w:color="auto" w:fill="FFE599"/>
         </w:rPr>
-        <w:lastRenderedPageBreak/>
         <w:t xml:space="preserve">RESPOCONSULTAFAIL  </w:t>
       </w:r>
       <w:r>
@@ -1518,7 +2309,21 @@
           <w:shd w:val="clear" w:color="auto" w:fill="FFE599"/>
         </w:rPr>
         <w:br/>
-        <w:t>&lt;mensajeError&gt; (motivo que indica porque no se pudo concretar la consulta)</w:t>
+        <w:t>&lt;</w:t>
+      </w:r>
+      <w:proofErr w:type="spellStart"/>
+      <w:r>
+        <w:rPr>
+          <w:shd w:val="clear" w:color="auto" w:fill="FFE599"/>
+        </w:rPr>
+        <w:t>mensajeError</w:t>
+      </w:r>
+      <w:proofErr w:type="spellEnd"/>
+      <w:r>
+        <w:rPr>
+          <w:shd w:val="clear" w:color="auto" w:fill="FFE599"/>
+        </w:rPr>
+        <w:t>&gt; (motivo que indica porque no se pudo concretar la consulta)</w:t>
       </w:r>
       <w:r>
         <w:rPr>
@@ -1548,13 +2353,21 @@
           <w:shd w:val="clear" w:color="auto" w:fill="FFE599"/>
         </w:rPr>
         <w:br/>
-        <w:t xml:space="preserve">&lt;mensajeError&gt; (el motivo por el </w:t>
-      </w:r>
-      <w:r>
-        <w:rPr>
-          <w:shd w:val="clear" w:color="auto" w:fill="FFE599"/>
-        </w:rPr>
-        <w:t>cual no se pudo subir la receta)</w:t>
+        <w:t>&lt;</w:t>
+      </w:r>
+      <w:proofErr w:type="spellStart"/>
+      <w:r>
+        <w:rPr>
+          <w:shd w:val="clear" w:color="auto" w:fill="FFE599"/>
+        </w:rPr>
+        <w:t>mensajeError</w:t>
+      </w:r>
+      <w:proofErr w:type="spellEnd"/>
+      <w:r>
+        <w:rPr>
+          <w:shd w:val="clear" w:color="auto" w:fill="FFE599"/>
+        </w:rPr>
+        <w:t>&gt; (el motivo por el cual no se pudo subir la receta)</w:t>
       </w:r>
       <w:r>
         <w:rPr>
@@ -1596,8 +2409,13 @@
       <w:bookmarkEnd w:id="8"/>
       <w:bookmarkEnd w:id="9"/>
       <w:r>
-        <w:t>De servidor a admin</w:t>
-      </w:r>
+        <w:t xml:space="preserve">De servidor a </w:t>
+      </w:r>
+      <w:proofErr w:type="spellStart"/>
+      <w:r>
+        <w:t>admin</w:t>
+      </w:r>
+      <w:proofErr w:type="spellEnd"/>
     </w:p>
     <w:p>
       <w:pPr>
@@ -1627,7 +2445,21 @@
         <w:rPr>
           <w:shd w:val="clear" w:color="auto" w:fill="FFE599"/>
         </w:rPr>
-        <w:t>&lt;mensajeError&gt; (el motivo del error)</w:t>
+        <w:t>&lt;</w:t>
+      </w:r>
+      <w:proofErr w:type="spellStart"/>
+      <w:r>
+        <w:rPr>
+          <w:shd w:val="clear" w:color="auto" w:fill="FFE599"/>
+        </w:rPr>
+        <w:t>mensajeError</w:t>
+      </w:r>
+      <w:proofErr w:type="spellEnd"/>
+      <w:r>
+        <w:rPr>
+          <w:shd w:val="clear" w:color="auto" w:fill="FFE599"/>
+        </w:rPr>
+        <w:t>&gt; (el motivo del error)</w:t>
       </w:r>
       <w:r>
         <w:rPr>
@@ -1687,7 +2519,21 @@
         <w:rPr>
           <w:shd w:val="clear" w:color="auto" w:fill="FFE599"/>
         </w:rPr>
-        <w:t>&lt;mensajeError&gt; (el motivo del error)</w:t>
+        <w:t>&lt;</w:t>
+      </w:r>
+      <w:proofErr w:type="spellStart"/>
+      <w:r>
+        <w:rPr>
+          <w:shd w:val="clear" w:color="auto" w:fill="FFE599"/>
+        </w:rPr>
+        <w:t>mensajeError</w:t>
+      </w:r>
+      <w:proofErr w:type="spellEnd"/>
+      <w:r>
+        <w:rPr>
+          <w:shd w:val="clear" w:color="auto" w:fill="FFE599"/>
+        </w:rPr>
+        <w:t>&gt; (el motivo del error)</w:t>
       </w:r>
       <w:r>
         <w:rPr>
@@ -1747,13 +2593,21 @@
         <w:rPr>
           <w:shd w:val="clear" w:color="auto" w:fill="FFE599"/>
         </w:rPr>
-        <w:t>&lt;mensajeError&gt; (el motivo del e</w:t>
-      </w:r>
-      <w:r>
-        <w:rPr>
-          <w:shd w:val="clear" w:color="auto" w:fill="FFE599"/>
-        </w:rPr>
-        <w:t>rror)</w:t>
+        <w:t>&lt;</w:t>
+      </w:r>
+      <w:proofErr w:type="spellStart"/>
+      <w:r>
+        <w:rPr>
+          <w:shd w:val="clear" w:color="auto" w:fill="FFE599"/>
+        </w:rPr>
+        <w:t>mensajeError</w:t>
+      </w:r>
+      <w:proofErr w:type="spellEnd"/>
+      <w:r>
+        <w:rPr>
+          <w:shd w:val="clear" w:color="auto" w:fill="FFE599"/>
+        </w:rPr>
+        <w:t>&gt; (el motivo del error)</w:t>
       </w:r>
       <w:r>
         <w:rPr>
@@ -1813,7 +2667,21 @@
         <w:rPr>
           <w:shd w:val="clear" w:color="auto" w:fill="FFE599"/>
         </w:rPr>
-        <w:t>&lt;mensajeError&gt; (el motivo del error)</w:t>
+        <w:t>&lt;</w:t>
+      </w:r>
+      <w:proofErr w:type="spellStart"/>
+      <w:r>
+        <w:rPr>
+          <w:shd w:val="clear" w:color="auto" w:fill="FFE599"/>
+        </w:rPr>
+        <w:t>mensajeError</w:t>
+      </w:r>
+      <w:proofErr w:type="spellEnd"/>
+      <w:r>
+        <w:rPr>
+          <w:shd w:val="clear" w:color="auto" w:fill="FFE599"/>
+        </w:rPr>
+        <w:t>&gt; (el motivo del error)</w:t>
       </w:r>
       <w:r>
         <w:rPr>
@@ -1861,12 +2729,14 @@
         </w:rPr>
         <w:t xml:space="preserve">MESSAGEERROR (se envía cuando el mensaje recibido del </w:t>
       </w:r>
+      <w:proofErr w:type="spellStart"/>
       <w:r>
         <w:rPr>
           <w:shd w:val="clear" w:color="auto" w:fill="FFE599"/>
         </w:rPr>
         <w:t>admin</w:t>
       </w:r>
+      <w:proofErr w:type="spellEnd"/>
       <w:r>
         <w:rPr>
           <w:shd w:val="clear" w:color="auto" w:fill="FFE599"/>
@@ -1908,7 +2778,21 @@
         <w:rPr>
           <w:shd w:val="clear" w:color="auto" w:fill="FFE599"/>
         </w:rPr>
-        <w:t>&lt;mensajeError&gt; (el motivo del error)</w:t>
+        <w:t>&lt;</w:t>
+      </w:r>
+      <w:proofErr w:type="spellStart"/>
+      <w:r>
+        <w:rPr>
+          <w:shd w:val="clear" w:color="auto" w:fill="FFE599"/>
+        </w:rPr>
+        <w:t>mensajeError</w:t>
+      </w:r>
+      <w:proofErr w:type="spellEnd"/>
+      <w:r>
+        <w:rPr>
+          <w:shd w:val="clear" w:color="auto" w:fill="FFE599"/>
+        </w:rPr>
+        <w:t>&gt; (el motivo del error)</w:t>
       </w:r>
       <w:r>
         <w:rPr>
@@ -1954,6 +2838,7 @@
         <w:rPr>
           <w:shd w:val="clear" w:color="auto" w:fill="FFE599"/>
         </w:rPr>
+        <w:lastRenderedPageBreak/>
         <w:t>SUBIRCATRECFAIL</w:t>
       </w:r>
       <w:r>
@@ -1961,7 +2846,21 @@
           <w:shd w:val="clear" w:color="auto" w:fill="FFE599"/>
         </w:rPr>
         <w:br/>
-        <w:t>&lt;mensajeError&gt; (el motivo del error)</w:t>
+        <w:t>&lt;</w:t>
+      </w:r>
+      <w:proofErr w:type="spellStart"/>
+      <w:r>
+        <w:rPr>
+          <w:shd w:val="clear" w:color="auto" w:fill="FFE599"/>
+        </w:rPr>
+        <w:t>mensajeError</w:t>
+      </w:r>
+      <w:proofErr w:type="spellEnd"/>
+      <w:r>
+        <w:rPr>
+          <w:shd w:val="clear" w:color="auto" w:fill="FFE599"/>
+        </w:rPr>
+        <w:t>&gt; (el motivo del error)</w:t>
       </w:r>
       <w:r>
         <w:rPr>
@@ -2113,6 +3012,230 @@
     </w:lvl>
   </w:abstractNum>
   <w:abstractNum w:abstractNumId="1" w15:restartNumberingAfterBreak="0">
+    <w:nsid w:val="32250585"/>
+    <w:multiLevelType w:val="hybridMultilevel"/>
+    <w:tmpl w:val="89CCCBB6"/>
+    <w:lvl w:ilvl="0" w:tplc="E21A970E">
+      <w:numFmt w:val="bullet"/>
+      <w:lvlText w:val=""/>
+      <w:lvlJc w:val="left"/>
+      <w:pPr>
+        <w:ind w:left="1080" w:hanging="360"/>
+      </w:pPr>
+      <w:rPr>
+        <w:rFonts w:ascii="Symbol" w:eastAsia="Arial" w:hAnsi="Symbol" w:cs="Arial" w:hint="default"/>
+      </w:rPr>
+    </w:lvl>
+    <w:lvl w:ilvl="1" w:tplc="2C0A0003" w:tentative="1">
+      <w:start w:val="1"/>
+      <w:numFmt w:val="bullet"/>
+      <w:lvlText w:val="o"/>
+      <w:lvlJc w:val="left"/>
+      <w:pPr>
+        <w:ind w:left="1800" w:hanging="360"/>
+      </w:pPr>
+      <w:rPr>
+        <w:rFonts w:ascii="Courier New" w:hAnsi="Courier New" w:cs="Courier New" w:hint="default"/>
+      </w:rPr>
+    </w:lvl>
+    <w:lvl w:ilvl="2" w:tplc="2C0A0005" w:tentative="1">
+      <w:start w:val="1"/>
+      <w:numFmt w:val="bullet"/>
+      <w:lvlText w:val=""/>
+      <w:lvlJc w:val="left"/>
+      <w:pPr>
+        <w:ind w:left="2520" w:hanging="360"/>
+      </w:pPr>
+      <w:rPr>
+        <w:rFonts w:ascii="Wingdings" w:hAnsi="Wingdings" w:hint="default"/>
+      </w:rPr>
+    </w:lvl>
+    <w:lvl w:ilvl="3" w:tplc="2C0A0001" w:tentative="1">
+      <w:start w:val="1"/>
+      <w:numFmt w:val="bullet"/>
+      <w:lvlText w:val=""/>
+      <w:lvlJc w:val="left"/>
+      <w:pPr>
+        <w:ind w:left="3240" w:hanging="360"/>
+      </w:pPr>
+      <w:rPr>
+        <w:rFonts w:ascii="Symbol" w:hAnsi="Symbol" w:hint="default"/>
+      </w:rPr>
+    </w:lvl>
+    <w:lvl w:ilvl="4" w:tplc="2C0A0003" w:tentative="1">
+      <w:start w:val="1"/>
+      <w:numFmt w:val="bullet"/>
+      <w:lvlText w:val="o"/>
+      <w:lvlJc w:val="left"/>
+      <w:pPr>
+        <w:ind w:left="3960" w:hanging="360"/>
+      </w:pPr>
+      <w:rPr>
+        <w:rFonts w:ascii="Courier New" w:hAnsi="Courier New" w:cs="Courier New" w:hint="default"/>
+      </w:rPr>
+    </w:lvl>
+    <w:lvl w:ilvl="5" w:tplc="2C0A0005" w:tentative="1">
+      <w:start w:val="1"/>
+      <w:numFmt w:val="bullet"/>
+      <w:lvlText w:val=""/>
+      <w:lvlJc w:val="left"/>
+      <w:pPr>
+        <w:ind w:left="4680" w:hanging="360"/>
+      </w:pPr>
+      <w:rPr>
+        <w:rFonts w:ascii="Wingdings" w:hAnsi="Wingdings" w:hint="default"/>
+      </w:rPr>
+    </w:lvl>
+    <w:lvl w:ilvl="6" w:tplc="2C0A0001" w:tentative="1">
+      <w:start w:val="1"/>
+      <w:numFmt w:val="bullet"/>
+      <w:lvlText w:val=""/>
+      <w:lvlJc w:val="left"/>
+      <w:pPr>
+        <w:ind w:left="5400" w:hanging="360"/>
+      </w:pPr>
+      <w:rPr>
+        <w:rFonts w:ascii="Symbol" w:hAnsi="Symbol" w:hint="default"/>
+      </w:rPr>
+    </w:lvl>
+    <w:lvl w:ilvl="7" w:tplc="2C0A0003" w:tentative="1">
+      <w:start w:val="1"/>
+      <w:numFmt w:val="bullet"/>
+      <w:lvlText w:val="o"/>
+      <w:lvlJc w:val="left"/>
+      <w:pPr>
+        <w:ind w:left="6120" w:hanging="360"/>
+      </w:pPr>
+      <w:rPr>
+        <w:rFonts w:ascii="Courier New" w:hAnsi="Courier New" w:cs="Courier New" w:hint="default"/>
+      </w:rPr>
+    </w:lvl>
+    <w:lvl w:ilvl="8" w:tplc="2C0A0005" w:tentative="1">
+      <w:start w:val="1"/>
+      <w:numFmt w:val="bullet"/>
+      <w:lvlText w:val=""/>
+      <w:lvlJc w:val="left"/>
+      <w:pPr>
+        <w:ind w:left="6840" w:hanging="360"/>
+      </w:pPr>
+      <w:rPr>
+        <w:rFonts w:ascii="Wingdings" w:hAnsi="Wingdings" w:hint="default"/>
+      </w:rPr>
+    </w:lvl>
+  </w:abstractNum>
+  <w:abstractNum w:abstractNumId="2" w15:restartNumberingAfterBreak="0">
+    <w:nsid w:val="3EDE1AEA"/>
+    <w:multiLevelType w:val="hybridMultilevel"/>
+    <w:tmpl w:val="6DBAD364"/>
+    <w:lvl w:ilvl="0" w:tplc="21343A7E">
+      <w:numFmt w:val="bullet"/>
+      <w:lvlText w:val=""/>
+      <w:lvlJc w:val="left"/>
+      <w:pPr>
+        <w:ind w:left="720" w:hanging="360"/>
+      </w:pPr>
+      <w:rPr>
+        <w:rFonts w:ascii="Symbol" w:eastAsia="Arial" w:hAnsi="Symbol" w:cs="Arial" w:hint="default"/>
+      </w:rPr>
+    </w:lvl>
+    <w:lvl w:ilvl="1" w:tplc="2C0A0003" w:tentative="1">
+      <w:start w:val="1"/>
+      <w:numFmt w:val="bullet"/>
+      <w:lvlText w:val="o"/>
+      <w:lvlJc w:val="left"/>
+      <w:pPr>
+        <w:ind w:left="1440" w:hanging="360"/>
+      </w:pPr>
+      <w:rPr>
+        <w:rFonts w:ascii="Courier New" w:hAnsi="Courier New" w:cs="Courier New" w:hint="default"/>
+      </w:rPr>
+    </w:lvl>
+    <w:lvl w:ilvl="2" w:tplc="2C0A0005" w:tentative="1">
+      <w:start w:val="1"/>
+      <w:numFmt w:val="bullet"/>
+      <w:lvlText w:val=""/>
+      <w:lvlJc w:val="left"/>
+      <w:pPr>
+        <w:ind w:left="2160" w:hanging="360"/>
+      </w:pPr>
+      <w:rPr>
+        <w:rFonts w:ascii="Wingdings" w:hAnsi="Wingdings" w:hint="default"/>
+      </w:rPr>
+    </w:lvl>
+    <w:lvl w:ilvl="3" w:tplc="2C0A0001" w:tentative="1">
+      <w:start w:val="1"/>
+      <w:numFmt w:val="bullet"/>
+      <w:lvlText w:val=""/>
+      <w:lvlJc w:val="left"/>
+      <w:pPr>
+        <w:ind w:left="2880" w:hanging="360"/>
+      </w:pPr>
+      <w:rPr>
+        <w:rFonts w:ascii="Symbol" w:hAnsi="Symbol" w:hint="default"/>
+      </w:rPr>
+    </w:lvl>
+    <w:lvl w:ilvl="4" w:tplc="2C0A0003" w:tentative="1">
+      <w:start w:val="1"/>
+      <w:numFmt w:val="bullet"/>
+      <w:lvlText w:val="o"/>
+      <w:lvlJc w:val="left"/>
+      <w:pPr>
+        <w:ind w:left="3600" w:hanging="360"/>
+      </w:pPr>
+      <w:rPr>
+        <w:rFonts w:ascii="Courier New" w:hAnsi="Courier New" w:cs="Courier New" w:hint="default"/>
+      </w:rPr>
+    </w:lvl>
+    <w:lvl w:ilvl="5" w:tplc="2C0A0005" w:tentative="1">
+      <w:start w:val="1"/>
+      <w:numFmt w:val="bullet"/>
+      <w:lvlText w:val=""/>
+      <w:lvlJc w:val="left"/>
+      <w:pPr>
+        <w:ind w:left="4320" w:hanging="360"/>
+      </w:pPr>
+      <w:rPr>
+        <w:rFonts w:ascii="Wingdings" w:hAnsi="Wingdings" w:hint="default"/>
+      </w:rPr>
+    </w:lvl>
+    <w:lvl w:ilvl="6" w:tplc="2C0A0001" w:tentative="1">
+      <w:start w:val="1"/>
+      <w:numFmt w:val="bullet"/>
+      <w:lvlText w:val=""/>
+      <w:lvlJc w:val="left"/>
+      <w:pPr>
+        <w:ind w:left="5040" w:hanging="360"/>
+      </w:pPr>
+      <w:rPr>
+        <w:rFonts w:ascii="Symbol" w:hAnsi="Symbol" w:hint="default"/>
+      </w:rPr>
+    </w:lvl>
+    <w:lvl w:ilvl="7" w:tplc="2C0A0003" w:tentative="1">
+      <w:start w:val="1"/>
+      <w:numFmt w:val="bullet"/>
+      <w:lvlText w:val="o"/>
+      <w:lvlJc w:val="left"/>
+      <w:pPr>
+        <w:ind w:left="5760" w:hanging="360"/>
+      </w:pPr>
+      <w:rPr>
+        <w:rFonts w:ascii="Courier New" w:hAnsi="Courier New" w:cs="Courier New" w:hint="default"/>
+      </w:rPr>
+    </w:lvl>
+    <w:lvl w:ilvl="8" w:tplc="2C0A0005" w:tentative="1">
+      <w:start w:val="1"/>
+      <w:numFmt w:val="bullet"/>
+      <w:lvlText w:val=""/>
+      <w:lvlJc w:val="left"/>
+      <w:pPr>
+        <w:ind w:left="6480" w:hanging="360"/>
+      </w:pPr>
+      <w:rPr>
+        <w:rFonts w:ascii="Wingdings" w:hAnsi="Wingdings" w:hint="default"/>
+      </w:rPr>
+    </w:lvl>
+  </w:abstractNum>
+  <w:abstractNum w:abstractNumId="3" w15:restartNumberingAfterBreak="0">
     <w:nsid w:val="467E2473"/>
     <w:multiLevelType w:val="multilevel"/>
     <w:tmpl w:val="0ACC73C0"/>
@@ -2225,7 +3348,7 @@
       </w:rPr>
     </w:lvl>
   </w:abstractNum>
-  <w:abstractNum w:abstractNumId="2" w15:restartNumberingAfterBreak="0">
+  <w:abstractNum w:abstractNumId="4" w15:restartNumberingAfterBreak="0">
     <w:nsid w:val="66F64784"/>
     <w:multiLevelType w:val="multilevel"/>
     <w:tmpl w:val="AB346C46"/>
@@ -2338,7 +3461,7 @@
       </w:rPr>
     </w:lvl>
   </w:abstractNum>
-  <w:abstractNum w:abstractNumId="3" w15:restartNumberingAfterBreak="0">
+  <w:abstractNum w:abstractNumId="5" w15:restartNumberingAfterBreak="0">
     <w:nsid w:val="6B9B61EB"/>
     <w:multiLevelType w:val="multilevel"/>
     <w:tmpl w:val="75BE69A2"/>
@@ -2451,7 +3574,7 @@
       </w:rPr>
     </w:lvl>
   </w:abstractNum>
-  <w:abstractNum w:abstractNumId="4" w15:restartNumberingAfterBreak="0">
+  <w:abstractNum w:abstractNumId="6" w15:restartNumberingAfterBreak="0">
     <w:nsid w:val="749C5BDC"/>
     <w:multiLevelType w:val="multilevel"/>
     <w:tmpl w:val="AB28A782"/>
@@ -2565,18 +3688,24 @@
     </w:lvl>
   </w:abstractNum>
   <w:num w:numId="1">
-    <w:abstractNumId w:val="1"/>
+    <w:abstractNumId w:val="3"/>
   </w:num>
   <w:num w:numId="2">
     <w:abstractNumId w:val="0"/>
   </w:num>
   <w:num w:numId="3">
+    <w:abstractNumId w:val="6"/>
+  </w:num>
+  <w:num w:numId="4">
+    <w:abstractNumId w:val="5"/>
+  </w:num>
+  <w:num w:numId="5">
     <w:abstractNumId w:val="4"/>
   </w:num>
-  <w:num w:numId="4">
-    <w:abstractNumId w:val="3"/>
+  <w:num w:numId="6">
+    <w:abstractNumId w:val="1"/>
   </w:num>
-  <w:num w:numId="5">
+  <w:num w:numId="7">
     <w:abstractNumId w:val="2"/>
   </w:num>
 </w:numbering>
@@ -3165,6 +4294,17 @@
       <w:szCs w:val="30"/>
     </w:rPr>
   </w:style>
+  <w:style w:type="paragraph" w:styleId="Prrafodelista">
+    <w:name w:val="List Paragraph"/>
+    <w:basedOn w:val="Normal"/>
+    <w:uiPriority w:val="34"/>
+    <w:qFormat/>
+    <w:rsid w:val="00F96D75"/>
+    <w:pPr>
+      <w:ind w:left="720"/>
+      <w:contextualSpacing/>
+    </w:pPr>
+  </w:style>
 </w:styles>
 </file>
 

</xml_diff>

<commit_message>
Cambios en server: empece admin, amplie cliente.
En la clase cliente del servidor: escribi sin implementar todos los
metodos que voy a usar
En la clase admin del servidor: lo mismo que el cliente.
Cree la clase User que es el padre de cliente y admin. Es abstracta y
toma los atributos en comun entre ambas clases.

Metodos implementados en cliente: login y registro
Metodos implementados en admin: subirCatRecIng
</commit_message>
<xml_diff>
--- a/Documentacion/Documentación/Mensajes Cliente-servidor.docx
+++ b/Documentacion/Documentación/Mensajes Cliente-servidor.docx
@@ -269,946 +269,983 @@
     </w:p>
     <w:p>
       <w:pPr>
+        <w:pStyle w:val="Prrafodelista"/>
         <w:numPr>
           <w:ilvl w:val="0"/>
-          <w:numId w:val="1"/>
+          <w:numId w:val="11"/>
         </w:numPr>
         <w:rPr>
-          <w:shd w:val="clear" w:color="auto" w:fill="FFE599"/>
-        </w:rPr>
-      </w:pPr>
-      <w:r>
-        <w:rPr>
-          <w:shd w:val="clear" w:color="auto" w:fill="FFE599"/>
-        </w:rPr>
-        <w:t xml:space="preserve">CONSRECETASCAT (envía id de categorías y espera los nombres </w:t>
-      </w:r>
-      <w:proofErr w:type="spellStart"/>
-      <w:r>
-        <w:rPr>
-          <w:shd w:val="clear" w:color="auto" w:fill="FFE599"/>
-        </w:rPr>
-        <w:t>y</w:t>
-      </w:r>
-      <w:proofErr w:type="spellEnd"/>
-      <w:r>
-        <w:rPr>
-          <w:shd w:val="clear" w:color="auto" w:fill="FFE599"/>
-        </w:rPr>
-        <w:t xml:space="preserve"> id de las recetas que correspondan a las categorías)</w:t>
-      </w:r>
-      <w:r>
-        <w:rPr>
-          <w:shd w:val="clear" w:color="auto" w:fill="FFE599"/>
-        </w:rPr>
-        <w:br/>
-        <w:t>&lt;</w:t>
-      </w:r>
-      <w:proofErr w:type="spellStart"/>
-      <w:r>
-        <w:rPr>
-          <w:shd w:val="clear" w:color="auto" w:fill="FFE599"/>
-        </w:rPr>
-        <w:t>cID</w:t>
-      </w:r>
-      <w:proofErr w:type="spellEnd"/>
-      <w:r>
-        <w:rPr>
-          <w:shd w:val="clear" w:color="auto" w:fill="FFE599"/>
-        </w:rPr>
-        <w:t>&gt; (id de la categoría de recetas)</w:t>
-      </w:r>
-      <w:r>
-        <w:rPr>
-          <w:shd w:val="clear" w:color="auto" w:fill="FFE599"/>
-        </w:rPr>
-        <w:br/>
-        <w:t>…</w:t>
-      </w:r>
-      <w:r>
-        <w:rPr>
-          <w:shd w:val="clear" w:color="auto" w:fill="FFE599"/>
-        </w:rPr>
-        <w:br/>
-        <w:t>&lt;</w:t>
-      </w:r>
-      <w:proofErr w:type="spellStart"/>
-      <w:r>
-        <w:rPr>
-          <w:shd w:val="clear" w:color="auto" w:fill="FFE599"/>
-        </w:rPr>
-        <w:t>cID</w:t>
-      </w:r>
-      <w:proofErr w:type="spellEnd"/>
-      <w:r>
-        <w:rPr>
-          <w:shd w:val="clear" w:color="auto" w:fill="FFE599"/>
-        </w:rPr>
-        <w:t>&gt; (id de la categoría de recetas)</w:t>
-      </w:r>
-      <w:r>
-        <w:rPr>
-          <w:shd w:val="clear" w:color="auto" w:fill="FFE599"/>
-        </w:rPr>
-        <w:br/>
-      </w:r>
-    </w:p>
-    <w:p>
-      <w:pPr>
+          <w:highlight w:val="yellow"/>
+        </w:rPr>
+      </w:pPr>
+      <w:r>
+        <w:rPr>
+          <w:highlight w:val="yellow"/>
+        </w:rPr>
+        <w:t>CALIFICAR</w:t>
+      </w:r>
+      <w:r>
+        <w:rPr>
+          <w:highlight w:val="yellow"/>
+        </w:rPr>
+        <w:br/>
+        <w:t>&lt;</w:t>
+      </w:r>
+      <w:proofErr w:type="spellStart"/>
+      <w:r>
+        <w:rPr>
+          <w:highlight w:val="yellow"/>
+        </w:rPr>
+        <w:t>idReceta</w:t>
+      </w:r>
+      <w:proofErr w:type="spellEnd"/>
+      <w:r>
+        <w:rPr>
+          <w:highlight w:val="yellow"/>
+        </w:rPr>
+        <w:t>&gt;</w:t>
+      </w:r>
+      <w:r>
+        <w:rPr>
+          <w:highlight w:val="yellow"/>
+        </w:rPr>
+        <w:br/>
+        <w:t>&lt;</w:t>
+      </w:r>
+      <w:proofErr w:type="spellStart"/>
+      <w:r>
+        <w:rPr>
+          <w:highlight w:val="yellow"/>
+        </w:rPr>
+        <w:t>nickname</w:t>
+      </w:r>
+      <w:proofErr w:type="spellEnd"/>
+      <w:r>
+        <w:rPr>
+          <w:highlight w:val="yellow"/>
+        </w:rPr>
+        <w:t>&gt;</w:t>
+      </w:r>
+      <w:r>
+        <w:rPr>
+          <w:highlight w:val="yellow"/>
+        </w:rPr>
+        <w:br/>
+        <w:t>&lt;</w:t>
+      </w:r>
+      <w:proofErr w:type="spellStart"/>
+      <w:r>
+        <w:rPr>
+          <w:highlight w:val="yellow"/>
+        </w:rPr>
+        <w:t>calificacion</w:t>
+      </w:r>
+      <w:proofErr w:type="spellEnd"/>
+      <w:r>
+        <w:rPr>
+          <w:highlight w:val="yellow"/>
+        </w:rPr>
+        <w:t>&gt;</w:t>
+      </w:r>
+    </w:p>
+    <w:p>
+      <w:pPr>
+        <w:rPr>
+          <w:highlight w:val="yellow"/>
+        </w:rPr>
+      </w:pPr>
+    </w:p>
+    <w:p>
+      <w:pPr>
+        <w:pStyle w:val="Prrafodelista"/>
         <w:numPr>
           <w:ilvl w:val="0"/>
-          <w:numId w:val="1"/>
+          <w:numId w:val="11"/>
         </w:numPr>
         <w:rPr>
-          <w:shd w:val="clear" w:color="auto" w:fill="FFE599"/>
-        </w:rPr>
-      </w:pPr>
-      <w:r>
-        <w:rPr>
-          <w:shd w:val="clear" w:color="auto" w:fill="FFE599"/>
-        </w:rPr>
-        <w:t xml:space="preserve">CONSRECETAING (envía id de ingredientes y espera los nombres </w:t>
-      </w:r>
-      <w:proofErr w:type="spellStart"/>
-      <w:r>
-        <w:rPr>
-          <w:shd w:val="clear" w:color="auto" w:fill="FFE599"/>
+          <w:highlight w:val="yellow"/>
+        </w:rPr>
+      </w:pPr>
+      <w:r>
+        <w:rPr>
+          <w:highlight w:val="yellow"/>
+        </w:rPr>
+        <w:t xml:space="preserve">CONSRECETASCAT (envía id de categorías y espera los nombres </w:t>
+      </w:r>
+      <w:proofErr w:type="spellStart"/>
+      <w:r>
+        <w:rPr>
+          <w:highlight w:val="yellow"/>
         </w:rPr>
         <w:t>y</w:t>
       </w:r>
       <w:proofErr w:type="spellEnd"/>
       <w:r>
         <w:rPr>
-          <w:shd w:val="clear" w:color="auto" w:fill="FFE599"/>
-        </w:rPr>
-        <w:t xml:space="preserve"> id de las recetas que correspondan a los ingredientes)</w:t>
-      </w:r>
-      <w:r>
-        <w:rPr>
-          <w:shd w:val="clear" w:color="auto" w:fill="FFE599"/>
-        </w:rPr>
-        <w:br/>
-        <w:t>&lt;</w:t>
-      </w:r>
-      <w:proofErr w:type="spellStart"/>
-      <w:r>
-        <w:rPr>
-          <w:shd w:val="clear" w:color="auto" w:fill="FFE599"/>
-        </w:rPr>
-        <w:t>iID</w:t>
-      </w:r>
-      <w:proofErr w:type="spellEnd"/>
-      <w:r>
-        <w:rPr>
-          <w:shd w:val="clear" w:color="auto" w:fill="FFE599"/>
-        </w:rPr>
-        <w:t>&gt; (id del ingrediente)</w:t>
-      </w:r>
-      <w:r>
-        <w:rPr>
-          <w:shd w:val="clear" w:color="auto" w:fill="FFE599"/>
+          <w:highlight w:val="yellow"/>
+        </w:rPr>
+        <w:t xml:space="preserve"> id de las recetas que correspondan a las categorías)</w:t>
+      </w:r>
+      <w:r>
+        <w:rPr>
+          <w:highlight w:val="yellow"/>
+        </w:rPr>
+        <w:br/>
+        <w:t>&lt;</w:t>
+      </w:r>
+      <w:proofErr w:type="spellStart"/>
+      <w:r>
+        <w:rPr>
+          <w:highlight w:val="yellow"/>
+        </w:rPr>
+        <w:t>cID</w:t>
+      </w:r>
+      <w:proofErr w:type="spellEnd"/>
+      <w:r>
+        <w:rPr>
+          <w:highlight w:val="yellow"/>
+        </w:rPr>
+        <w:t>&gt; (id de la categoría de recetas)</w:t>
+      </w:r>
+      <w:r>
+        <w:rPr>
+          <w:highlight w:val="yellow"/>
         </w:rPr>
         <w:br/>
         <w:t>…</w:t>
       </w:r>
       <w:r>
         <w:rPr>
-          <w:shd w:val="clear" w:color="auto" w:fill="FFE599"/>
-        </w:rPr>
-        <w:br/>
-        <w:t>&lt;</w:t>
-      </w:r>
-      <w:proofErr w:type="spellStart"/>
-      <w:r>
-        <w:rPr>
-          <w:shd w:val="clear" w:color="auto" w:fill="FFE599"/>
-        </w:rPr>
-        <w:t>iID</w:t>
-      </w:r>
-      <w:proofErr w:type="spellEnd"/>
-      <w:r>
-        <w:rPr>
-          <w:shd w:val="clear" w:color="auto" w:fill="FFE599"/>
-        </w:rPr>
-        <w:t>&gt; (id del ingrediente)</w:t>
-      </w:r>
-      <w:r>
-        <w:rPr>
-          <w:shd w:val="clear" w:color="auto" w:fill="FFE599"/>
-        </w:rPr>
-        <w:br/>
-      </w:r>
-    </w:p>
-    <w:p>
-      <w:pPr>
+          <w:highlight w:val="yellow"/>
+        </w:rPr>
+        <w:br/>
+        <w:t>&lt;</w:t>
+      </w:r>
+      <w:proofErr w:type="spellStart"/>
+      <w:r>
+        <w:rPr>
+          <w:highlight w:val="yellow"/>
+        </w:rPr>
+        <w:t>cID</w:t>
+      </w:r>
+      <w:proofErr w:type="spellEnd"/>
+      <w:r>
+        <w:rPr>
+          <w:highlight w:val="yellow"/>
+        </w:rPr>
+        <w:t>&gt; (id de la categoría de recetas)</w:t>
+      </w:r>
+      <w:r>
+        <w:rPr>
+          <w:highlight w:val="yellow"/>
+        </w:rPr>
+        <w:br/>
+      </w:r>
+    </w:p>
+    <w:p>
+      <w:pPr>
+        <w:pStyle w:val="Prrafodelista"/>
         <w:numPr>
           <w:ilvl w:val="0"/>
-          <w:numId w:val="1"/>
+          <w:numId w:val="11"/>
         </w:numPr>
         <w:rPr>
-          <w:shd w:val="clear" w:color="auto" w:fill="FFE599"/>
-        </w:rPr>
-      </w:pPr>
-      <w:r>
-        <w:rPr>
-          <w:shd w:val="clear" w:color="auto" w:fill="FFE599"/>
-        </w:rPr>
-        <w:t>CONSRECETATEXT</w:t>
-      </w:r>
-      <w:r>
-        <w:rPr>
-          <w:shd w:val="clear" w:color="auto" w:fill="FFE599"/>
-        </w:rPr>
-        <w:br/>
-        <w:t>&lt;texto&gt; (texto que ingreso el usuario para realizar la búsqueda)</w:t>
-      </w:r>
-      <w:r>
-        <w:rPr>
-          <w:shd w:val="clear" w:color="auto" w:fill="FFE599"/>
-        </w:rPr>
-        <w:br/>
-      </w:r>
-    </w:p>
-    <w:p>
-      <w:pPr>
+          <w:highlight w:val="yellow"/>
+        </w:rPr>
+      </w:pPr>
+      <w:r>
+        <w:rPr>
+          <w:highlight w:val="yellow"/>
+        </w:rPr>
+        <w:t>CONSRECETA</w:t>
+      </w:r>
+      <w:r>
+        <w:rPr>
+          <w:highlight w:val="yellow"/>
+        </w:rPr>
+        <w:t>S</w:t>
+      </w:r>
+      <w:r>
+        <w:rPr>
+          <w:highlight w:val="yellow"/>
+        </w:rPr>
+        <w:t xml:space="preserve">ING (envía id de ingredientes y espera los nombres </w:t>
+      </w:r>
+      <w:proofErr w:type="spellStart"/>
+      <w:r>
+        <w:rPr>
+          <w:highlight w:val="yellow"/>
+        </w:rPr>
+        <w:t>y</w:t>
+      </w:r>
+      <w:proofErr w:type="spellEnd"/>
+      <w:r>
+        <w:rPr>
+          <w:highlight w:val="yellow"/>
+        </w:rPr>
+        <w:t xml:space="preserve"> id de las recetas que correspondan a los ingredientes)</w:t>
+      </w:r>
+      <w:r>
+        <w:rPr>
+          <w:highlight w:val="yellow"/>
+        </w:rPr>
+        <w:br/>
+        <w:t>&lt;</w:t>
+      </w:r>
+      <w:proofErr w:type="spellStart"/>
+      <w:r>
+        <w:rPr>
+          <w:highlight w:val="yellow"/>
+        </w:rPr>
+        <w:t>iID</w:t>
+      </w:r>
+      <w:proofErr w:type="spellEnd"/>
+      <w:r>
+        <w:rPr>
+          <w:highlight w:val="yellow"/>
+        </w:rPr>
+        <w:t>&gt; (id del ingrediente)</w:t>
+      </w:r>
+      <w:r>
+        <w:rPr>
+          <w:highlight w:val="yellow"/>
+        </w:rPr>
+        <w:br/>
+        <w:t>…</w:t>
+      </w:r>
+      <w:r>
+        <w:rPr>
+          <w:highlight w:val="yellow"/>
+        </w:rPr>
+        <w:br/>
+        <w:t>&lt;</w:t>
+      </w:r>
+      <w:proofErr w:type="spellStart"/>
+      <w:r>
+        <w:rPr>
+          <w:highlight w:val="yellow"/>
+        </w:rPr>
+        <w:t>iID</w:t>
+      </w:r>
+      <w:proofErr w:type="spellEnd"/>
+      <w:r>
+        <w:rPr>
+          <w:highlight w:val="yellow"/>
+        </w:rPr>
+        <w:t>&gt; (id del ingrediente)</w:t>
+      </w:r>
+      <w:r>
+        <w:rPr>
+          <w:highlight w:val="yellow"/>
+        </w:rPr>
+        <w:br/>
+      </w:r>
+    </w:p>
+    <w:p>
+      <w:pPr>
+        <w:pStyle w:val="Prrafodelista"/>
         <w:numPr>
           <w:ilvl w:val="0"/>
-          <w:numId w:val="1"/>
+          <w:numId w:val="11"/>
         </w:numPr>
         <w:rPr>
-          <w:shd w:val="clear" w:color="auto" w:fill="FFE599"/>
-        </w:rPr>
-      </w:pPr>
-      <w:r>
-        <w:rPr>
-          <w:shd w:val="clear" w:color="auto" w:fill="FFE599"/>
-        </w:rPr>
-        <w:t>CALIFICAR</w:t>
-      </w:r>
-      <w:r>
-        <w:rPr>
-          <w:shd w:val="clear" w:color="auto" w:fill="FFE599"/>
-        </w:rPr>
-        <w:br/>
-        <w:t>&lt;</w:t>
-      </w:r>
-      <w:proofErr w:type="spellStart"/>
-      <w:r>
-        <w:rPr>
-          <w:shd w:val="clear" w:color="auto" w:fill="FFE599"/>
-        </w:rPr>
-        <w:t>idReceta</w:t>
-      </w:r>
-      <w:proofErr w:type="spellEnd"/>
-      <w:r>
-        <w:rPr>
-          <w:shd w:val="clear" w:color="auto" w:fill="FFE599"/>
-        </w:rPr>
-        <w:t>&gt;</w:t>
-      </w:r>
-      <w:r>
-        <w:rPr>
-          <w:shd w:val="clear" w:color="auto" w:fill="FFE599"/>
-        </w:rPr>
-        <w:br/>
-        <w:t>&lt;</w:t>
-      </w:r>
-      <w:proofErr w:type="spellStart"/>
-      <w:r>
-        <w:rPr>
-          <w:shd w:val="clear" w:color="auto" w:fill="FFE599"/>
-        </w:rPr>
-        <w:t>nickname</w:t>
-      </w:r>
-      <w:proofErr w:type="spellEnd"/>
-      <w:r>
-        <w:rPr>
-          <w:shd w:val="clear" w:color="auto" w:fill="FFE599"/>
-        </w:rPr>
-        <w:t>&gt;</w:t>
-      </w:r>
-      <w:r>
-        <w:rPr>
-          <w:shd w:val="clear" w:color="auto" w:fill="FFE599"/>
-        </w:rPr>
-        <w:br/>
-        <w:t>&lt;</w:t>
-      </w:r>
-      <w:proofErr w:type="spellStart"/>
-      <w:r>
-        <w:rPr>
-          <w:shd w:val="clear" w:color="auto" w:fill="FFE599"/>
-        </w:rPr>
-        <w:t>calificacion</w:t>
-      </w:r>
-      <w:proofErr w:type="spellEnd"/>
-      <w:r>
-        <w:rPr>
-          <w:shd w:val="clear" w:color="auto" w:fill="FFE599"/>
-        </w:rPr>
-        <w:t>&gt;</w:t>
-      </w:r>
-    </w:p>
-    <w:p>
-      <w:pPr>
-        <w:ind w:left="720"/>
-        <w:rPr>
-          <w:shd w:val="clear" w:color="auto" w:fill="FFE599"/>
-        </w:rPr>
-      </w:pPr>
-    </w:p>
-    <w:p>
-      <w:pPr>
+          <w:highlight w:val="yellow"/>
+        </w:rPr>
+      </w:pPr>
+      <w:r>
+        <w:rPr>
+          <w:highlight w:val="yellow"/>
+        </w:rPr>
+        <w:t>CONSRECETA</w:t>
+      </w:r>
+      <w:r>
+        <w:rPr>
+          <w:highlight w:val="yellow"/>
+        </w:rPr>
+        <w:t>S</w:t>
+      </w:r>
+      <w:r>
+        <w:rPr>
+          <w:highlight w:val="yellow"/>
+        </w:rPr>
+        <w:t>TEXT</w:t>
+      </w:r>
+      <w:r>
+        <w:rPr>
+          <w:highlight w:val="yellow"/>
+        </w:rPr>
+        <w:br/>
+        <w:t>&lt;texto&gt; (texto que ingreso el usuario para realizar la búsqueda)</w:t>
+      </w:r>
+      <w:r>
+        <w:rPr>
+          <w:highlight w:val="yellow"/>
+        </w:rPr>
+        <w:br/>
+      </w:r>
+    </w:p>
+    <w:p>
+      <w:pPr>
+        <w:pStyle w:val="Prrafodelista"/>
         <w:numPr>
           <w:ilvl w:val="0"/>
-          <w:numId w:val="1"/>
+          <w:numId w:val="11"/>
         </w:numPr>
         <w:rPr>
-          <w:shd w:val="clear" w:color="auto" w:fill="FFE599"/>
-        </w:rPr>
-      </w:pPr>
-      <w:r>
-        <w:rPr>
-          <w:shd w:val="clear" w:color="auto" w:fill="FFE599"/>
+          <w:highlight w:val="yellow"/>
+        </w:rPr>
+      </w:pPr>
+      <w:r>
+        <w:rPr>
+          <w:highlight w:val="yellow"/>
         </w:rPr>
         <w:t>DATOSRECETA (envía el id de una receta y recibe los datos de la misma: ingredientes, cantidades, descripción)</w:t>
       </w:r>
       <w:r>
         <w:rPr>
-          <w:shd w:val="clear" w:color="auto" w:fill="FFE599"/>
-        </w:rPr>
-        <w:br/>
-        <w:t>&lt;</w:t>
-      </w:r>
-      <w:proofErr w:type="spellStart"/>
-      <w:r>
-        <w:rPr>
-          <w:shd w:val="clear" w:color="auto" w:fill="FFE599"/>
+          <w:highlight w:val="yellow"/>
+        </w:rPr>
+        <w:br/>
+        <w:t>&lt;</w:t>
+      </w:r>
+      <w:proofErr w:type="spellStart"/>
+      <w:r>
+        <w:rPr>
+          <w:highlight w:val="yellow"/>
         </w:rPr>
         <w:t>rID</w:t>
       </w:r>
       <w:proofErr w:type="spellEnd"/>
       <w:r>
         <w:rPr>
-          <w:shd w:val="clear" w:color="auto" w:fill="FFE599"/>
+          <w:highlight w:val="yellow"/>
         </w:rPr>
         <w:t>&gt;</w:t>
       </w:r>
       <w:r>
         <w:rPr>
-          <w:shd w:val="clear" w:color="auto" w:fill="FFE599"/>
-        </w:rPr>
-        <w:br/>
-      </w:r>
-    </w:p>
-    <w:p>
-      <w:pPr>
+          <w:highlight w:val="yellow"/>
+        </w:rPr>
+        <w:br/>
+      </w:r>
+    </w:p>
+    <w:p>
+      <w:pPr>
+        <w:pStyle w:val="Prrafodelista"/>
         <w:numPr>
           <w:ilvl w:val="0"/>
-          <w:numId w:val="1"/>
+          <w:numId w:val="11"/>
         </w:numPr>
         <w:rPr>
-          <w:shd w:val="clear" w:color="auto" w:fill="FFE599"/>
-        </w:rPr>
-      </w:pPr>
-      <w:r>
-        <w:rPr>
-          <w:shd w:val="clear" w:color="auto" w:fill="FFE599"/>
-        </w:rPr>
-        <w:t>LISTARCATREC</w:t>
-      </w:r>
-      <w:r>
-        <w:rPr>
-          <w:shd w:val="clear" w:color="auto" w:fill="FFE599"/>
-        </w:rPr>
-        <w:br/>
-      </w:r>
-    </w:p>
-    <w:p>
-      <w:pPr>
+          <w:highlight w:val="yellow"/>
+        </w:rPr>
+      </w:pPr>
+      <w:r>
+        <w:rPr>
+          <w:highlight w:val="yellow"/>
+        </w:rPr>
+        <w:t>LISTARCATING</w:t>
+      </w:r>
+    </w:p>
+    <w:p>
+      <w:pPr>
+        <w:rPr>
+          <w:highlight w:val="yellow"/>
+        </w:rPr>
+      </w:pPr>
+    </w:p>
+    <w:p>
+      <w:pPr>
+        <w:pStyle w:val="Prrafodelista"/>
         <w:numPr>
           <w:ilvl w:val="0"/>
-          <w:numId w:val="1"/>
+          <w:numId w:val="11"/>
         </w:numPr>
         <w:rPr>
-          <w:shd w:val="clear" w:color="auto" w:fill="FFE599"/>
-        </w:rPr>
-      </w:pPr>
-      <w:r>
-        <w:rPr>
-          <w:shd w:val="clear" w:color="auto" w:fill="FFE599"/>
-        </w:rPr>
-        <w:t>LISTARCATING</w:t>
-      </w:r>
-      <w:r>
-        <w:rPr>
-          <w:shd w:val="clear" w:color="auto" w:fill="FFE599"/>
-        </w:rPr>
-        <w:br/>
-      </w:r>
-    </w:p>
-    <w:p>
-      <w:pPr>
+          <w:highlight w:val="yellow"/>
+        </w:rPr>
+      </w:pPr>
+      <w:r>
+        <w:rPr>
+          <w:highlight w:val="yellow"/>
+        </w:rPr>
+        <w:t>LISTARCATREC</w:t>
+      </w:r>
+      <w:r>
+        <w:rPr>
+          <w:highlight w:val="yellow"/>
+        </w:rPr>
+        <w:br/>
+      </w:r>
+    </w:p>
+    <w:p>
+      <w:pPr>
+        <w:pStyle w:val="Prrafodelista"/>
         <w:numPr>
           <w:ilvl w:val="0"/>
-          <w:numId w:val="1"/>
+          <w:numId w:val="11"/>
         </w:numPr>
         <w:rPr>
-          <w:shd w:val="clear" w:color="auto" w:fill="FFE599"/>
-        </w:rPr>
-      </w:pPr>
-      <w:r>
-        <w:rPr>
-          <w:shd w:val="clear" w:color="auto" w:fill="FFE599"/>
+          <w:highlight w:val="yellow"/>
+        </w:rPr>
+      </w:pPr>
+      <w:r>
+        <w:rPr>
+          <w:highlight w:val="yellow"/>
         </w:rPr>
         <w:t>LOGIN</w:t>
       </w:r>
-    </w:p>
-    <w:p>
-      <w:pPr>
-        <w:ind w:left="720"/>
-        <w:rPr>
-          <w:shd w:val="clear" w:color="auto" w:fill="FFE599"/>
-        </w:rPr>
-      </w:pPr>
-      <w:r>
-        <w:rPr>
-          <w:shd w:val="clear" w:color="auto" w:fill="FFE599"/>
-        </w:rPr>
-        <w:t>&lt;</w:t>
-      </w:r>
-      <w:proofErr w:type="spellStart"/>
-      <w:r>
-        <w:rPr>
-          <w:shd w:val="clear" w:color="auto" w:fill="FFE599"/>
-        </w:rPr>
-        <w:t>nickname</w:t>
-      </w:r>
-      <w:proofErr w:type="spellEnd"/>
-      <w:r>
-        <w:rPr>
-          <w:shd w:val="clear" w:color="auto" w:fill="FFE599"/>
-        </w:rPr>
-        <w:t>&gt;</w:t>
-      </w:r>
-      <w:r>
-        <w:rPr>
-          <w:shd w:val="clear" w:color="auto" w:fill="FFE599"/>
-        </w:rPr>
-        <w:br/>
-        <w:t>&lt;contraseña&gt;</w:t>
-      </w:r>
-    </w:p>
-    <w:p>
-      <w:pPr>
-        <w:ind w:left="720"/>
-        <w:rPr>
-          <w:shd w:val="clear" w:color="auto" w:fill="FFE599"/>
-        </w:rPr>
-      </w:pPr>
     </w:p>
     <w:p>
       <w:pPr>
         <w:pStyle w:val="Prrafodelista"/>
         <w:numPr>
           <w:ilvl w:val="0"/>
-          <w:numId w:val="7"/>
+          <w:numId w:val="11"/>
         </w:numPr>
         <w:rPr>
-          <w:shd w:val="clear" w:color="auto" w:fill="FFE599"/>
-        </w:rPr>
-      </w:pPr>
-      <w:r>
-        <w:rPr>
-          <w:shd w:val="clear" w:color="auto" w:fill="FFE599"/>
-        </w:rPr>
-        <w:t>PREGUNTASSEG (pide por las preguntas de seguridad para el registro de usuarios)</w:t>
-      </w:r>
-      <w:r>
-        <w:rPr>
-          <w:shd w:val="clear" w:color="auto" w:fill="FFE599"/>
-        </w:rPr>
-        <w:br/>
-      </w:r>
-    </w:p>
-    <w:p>
-      <w:pPr>
+          <w:highlight w:val="yellow"/>
+        </w:rPr>
+      </w:pPr>
+      <w:r>
+        <w:rPr>
+          <w:highlight w:val="yellow"/>
+        </w:rPr>
+        <w:t>&lt;</w:t>
+      </w:r>
+      <w:proofErr w:type="spellStart"/>
+      <w:r>
+        <w:rPr>
+          <w:highlight w:val="yellow"/>
+        </w:rPr>
+        <w:t>nickname</w:t>
+      </w:r>
+      <w:proofErr w:type="spellEnd"/>
+      <w:r>
+        <w:rPr>
+          <w:highlight w:val="yellow"/>
+        </w:rPr>
+        <w:t>&gt;</w:t>
+      </w:r>
+      <w:r>
+        <w:rPr>
+          <w:highlight w:val="yellow"/>
+        </w:rPr>
+        <w:br/>
+        <w:t>&lt;contraseña&gt;</w:t>
+      </w:r>
+    </w:p>
+    <w:p>
+      <w:pPr>
+        <w:rPr>
+          <w:highlight w:val="yellow"/>
+        </w:rPr>
+      </w:pPr>
+    </w:p>
+    <w:p>
+      <w:pPr>
+        <w:pStyle w:val="Prrafodelista"/>
         <w:numPr>
           <w:ilvl w:val="0"/>
-          <w:numId w:val="1"/>
+          <w:numId w:val="11"/>
         </w:numPr>
         <w:rPr>
-          <w:shd w:val="clear" w:color="auto" w:fill="FFE599"/>
-        </w:rPr>
-      </w:pPr>
-      <w:r>
-        <w:rPr>
-          <w:shd w:val="clear" w:color="auto" w:fill="FFE599"/>
-        </w:rPr>
-        <w:t>REGISTRO</w:t>
-      </w:r>
-      <w:r>
-        <w:rPr>
-          <w:shd w:val="clear" w:color="auto" w:fill="FFE599"/>
-        </w:rPr>
-        <w:br/>
-        <w:t>&lt;</w:t>
-      </w:r>
-      <w:proofErr w:type="spellStart"/>
-      <w:r>
-        <w:rPr>
-          <w:shd w:val="clear" w:color="auto" w:fill="FFE599"/>
-        </w:rPr>
-        <w:t>nickname</w:t>
-      </w:r>
-      <w:proofErr w:type="spellEnd"/>
-      <w:r>
-        <w:rPr>
-          <w:shd w:val="clear" w:color="auto" w:fill="FFE599"/>
-        </w:rPr>
-        <w:t>&gt;</w:t>
-      </w:r>
-      <w:r>
-        <w:rPr>
-          <w:shd w:val="clear" w:color="auto" w:fill="FFE599"/>
-        </w:rPr>
-        <w:br/>
-        <w:t>&lt;</w:t>
-      </w:r>
-      <w:proofErr w:type="spellStart"/>
-      <w:r>
-        <w:rPr>
-          <w:shd w:val="clear" w:color="auto" w:fill="FFE599"/>
-        </w:rPr>
-        <w:t>preguntaSeguridad</w:t>
-      </w:r>
-      <w:proofErr w:type="spellEnd"/>
-      <w:r>
-        <w:rPr>
-          <w:shd w:val="clear" w:color="auto" w:fill="FFE599"/>
-        </w:rPr>
-        <w:t>&gt;</w:t>
-      </w:r>
-      <w:r>
-        <w:rPr>
-          <w:shd w:val="clear" w:color="auto" w:fill="FFE599"/>
-        </w:rPr>
-        <w:br/>
-        <w:t>&lt;</w:t>
-      </w:r>
-      <w:proofErr w:type="spellStart"/>
-      <w:r>
-        <w:rPr>
-          <w:shd w:val="clear" w:color="auto" w:fill="FFE599"/>
-        </w:rPr>
-        <w:t>respuestaSeguridad</w:t>
-      </w:r>
-      <w:proofErr w:type="spellEnd"/>
-      <w:r>
-        <w:rPr>
-          <w:shd w:val="clear" w:color="auto" w:fill="FFE599"/>
-        </w:rPr>
-        <w:t>&gt;</w:t>
-      </w:r>
-      <w:r>
-        <w:rPr>
-          <w:shd w:val="clear" w:color="auto" w:fill="FFE599"/>
-        </w:rPr>
-        <w:br/>
-        <w:t>&lt;</w:t>
-      </w:r>
-      <w:proofErr w:type="spellStart"/>
-      <w:r>
-        <w:rPr>
-          <w:shd w:val="clear" w:color="auto" w:fill="FFE599"/>
-        </w:rPr>
-        <w:t>uNombre</w:t>
-      </w:r>
-      <w:proofErr w:type="spellEnd"/>
-      <w:r>
-        <w:rPr>
-          <w:shd w:val="clear" w:color="auto" w:fill="FFE599"/>
-        </w:rPr>
-        <w:t>&gt;</w:t>
-      </w:r>
-      <w:r>
-        <w:rPr>
-          <w:shd w:val="clear" w:color="auto" w:fill="FFE599"/>
-        </w:rPr>
-        <w:br/>
-        <w:t>&lt;</w:t>
-      </w:r>
-      <w:proofErr w:type="spellStart"/>
-      <w:r>
-        <w:rPr>
-          <w:shd w:val="clear" w:color="auto" w:fill="FFE599"/>
-        </w:rPr>
-        <w:t>uApellido</w:t>
-      </w:r>
-      <w:proofErr w:type="spellEnd"/>
-      <w:r>
-        <w:rPr>
-          <w:shd w:val="clear" w:color="auto" w:fill="FFE599"/>
-        </w:rPr>
-        <w:t>&gt;</w:t>
-      </w:r>
-      <w:r>
-        <w:rPr>
-          <w:shd w:val="clear" w:color="auto" w:fill="FFE599"/>
-        </w:rPr>
-        <w:br/>
-        <w:t>&lt;</w:t>
-      </w:r>
-      <w:proofErr w:type="spellStart"/>
-      <w:r>
-        <w:rPr>
-          <w:shd w:val="clear" w:color="auto" w:fill="FFE599"/>
-        </w:rPr>
-        <w:t>uContrasenia</w:t>
-      </w:r>
-      <w:proofErr w:type="spellEnd"/>
-      <w:r>
-        <w:rPr>
-          <w:shd w:val="clear" w:color="auto" w:fill="FFE599"/>
-        </w:rPr>
-        <w:t>&gt;</w:t>
-      </w:r>
-      <w:r>
-        <w:rPr>
-          <w:shd w:val="clear" w:color="auto" w:fill="FFE599"/>
-        </w:rPr>
-        <w:br/>
-        <w:t>&lt;</w:t>
-      </w:r>
-      <w:proofErr w:type="spellStart"/>
-      <w:r>
-        <w:rPr>
-          <w:shd w:val="clear" w:color="auto" w:fill="FFE599"/>
-        </w:rPr>
-        <w:t>uGenero</w:t>
-      </w:r>
-      <w:proofErr w:type="spellEnd"/>
-      <w:r>
-        <w:rPr>
-          <w:shd w:val="clear" w:color="auto" w:fill="FFE599"/>
-        </w:rPr>
-        <w:t>&gt;</w:t>
-      </w:r>
-      <w:r>
-        <w:rPr>
-          <w:shd w:val="clear" w:color="auto" w:fill="FFE599"/>
-        </w:rPr>
-        <w:br/>
-        <w:t>&lt;</w:t>
-      </w:r>
-      <w:proofErr w:type="spellStart"/>
-      <w:r>
-        <w:rPr>
-          <w:shd w:val="clear" w:color="auto" w:fill="FFE599"/>
-        </w:rPr>
-        <w:t>uMail</w:t>
-      </w:r>
-      <w:proofErr w:type="spellEnd"/>
-      <w:r>
-        <w:rPr>
-          <w:shd w:val="clear" w:color="auto" w:fill="FFE599"/>
-        </w:rPr>
-        <w:t>&gt;</w:t>
-      </w:r>
-      <w:r>
-        <w:rPr>
-          <w:shd w:val="clear" w:color="auto" w:fill="FFE599"/>
-        </w:rPr>
-        <w:br/>
-      </w:r>
-    </w:p>
-    <w:p>
-      <w:pPr>
+          <w:highlight w:val="yellow"/>
+        </w:rPr>
+      </w:pPr>
+      <w:r>
+        <w:rPr>
+          <w:highlight w:val="yellow"/>
+        </w:rPr>
+        <w:t>PREGUNTASSEG (pide por las preguntas de seguridad para el registro de usuarios)</w:t>
+      </w:r>
+      <w:r>
+        <w:rPr>
+          <w:highlight w:val="yellow"/>
+        </w:rPr>
+        <w:br/>
+      </w:r>
+    </w:p>
+    <w:p>
+      <w:pPr>
+        <w:pStyle w:val="Prrafodelista"/>
         <w:numPr>
           <w:ilvl w:val="0"/>
-          <w:numId w:val="1"/>
+          <w:numId w:val="11"/>
         </w:numPr>
         <w:rPr>
-          <w:shd w:val="clear" w:color="auto" w:fill="FFE599"/>
-        </w:rPr>
-      </w:pPr>
-      <w:r>
-        <w:rPr>
-          <w:shd w:val="clear" w:color="auto" w:fill="FFE599"/>
+          <w:highlight w:val="yellow"/>
+        </w:rPr>
+      </w:pPr>
+      <w:r>
+        <w:rPr>
+          <w:highlight w:val="yellow"/>
+        </w:rPr>
+        <w:t>REGISTRO</w:t>
+      </w:r>
+      <w:r>
+        <w:rPr>
+          <w:highlight w:val="yellow"/>
+        </w:rPr>
+        <w:br/>
+        <w:t>&lt;</w:t>
+      </w:r>
+      <w:proofErr w:type="spellStart"/>
+      <w:r>
+        <w:rPr>
+          <w:highlight w:val="yellow"/>
+        </w:rPr>
+        <w:t>nickname</w:t>
+      </w:r>
+      <w:proofErr w:type="spellEnd"/>
+      <w:r>
+        <w:rPr>
+          <w:highlight w:val="yellow"/>
+        </w:rPr>
+        <w:t>&gt;</w:t>
+      </w:r>
+      <w:r>
+        <w:rPr>
+          <w:highlight w:val="yellow"/>
+        </w:rPr>
+        <w:br/>
+        <w:t>&lt;</w:t>
+      </w:r>
+      <w:proofErr w:type="spellStart"/>
+      <w:r>
+        <w:rPr>
+          <w:highlight w:val="yellow"/>
+        </w:rPr>
+        <w:t>preguntaSeguridad</w:t>
+      </w:r>
+      <w:proofErr w:type="spellEnd"/>
+      <w:r>
+        <w:rPr>
+          <w:highlight w:val="yellow"/>
+        </w:rPr>
+        <w:t>&gt;</w:t>
+      </w:r>
+      <w:r>
+        <w:rPr>
+          <w:highlight w:val="yellow"/>
+        </w:rPr>
+        <w:br/>
+        <w:t>&lt;</w:t>
+      </w:r>
+      <w:proofErr w:type="spellStart"/>
+      <w:r>
+        <w:rPr>
+          <w:highlight w:val="yellow"/>
+        </w:rPr>
+        <w:t>respuestaSeguridad</w:t>
+      </w:r>
+      <w:proofErr w:type="spellEnd"/>
+      <w:r>
+        <w:rPr>
+          <w:highlight w:val="yellow"/>
+        </w:rPr>
+        <w:t>&gt;</w:t>
+      </w:r>
+      <w:r>
+        <w:rPr>
+          <w:highlight w:val="yellow"/>
+        </w:rPr>
+        <w:br/>
+        <w:t>&lt;</w:t>
+      </w:r>
+      <w:proofErr w:type="spellStart"/>
+      <w:r>
+        <w:rPr>
+          <w:highlight w:val="yellow"/>
+        </w:rPr>
+        <w:t>uNombre</w:t>
+      </w:r>
+      <w:proofErr w:type="spellEnd"/>
+      <w:r>
+        <w:rPr>
+          <w:highlight w:val="yellow"/>
+        </w:rPr>
+        <w:t>&gt;</w:t>
+      </w:r>
+      <w:r>
+        <w:rPr>
+          <w:highlight w:val="yellow"/>
+        </w:rPr>
+        <w:br/>
+        <w:t>&lt;</w:t>
+      </w:r>
+      <w:proofErr w:type="spellStart"/>
+      <w:r>
+        <w:rPr>
+          <w:highlight w:val="yellow"/>
+        </w:rPr>
+        <w:t>uApellido</w:t>
+      </w:r>
+      <w:proofErr w:type="spellEnd"/>
+      <w:r>
+        <w:rPr>
+          <w:highlight w:val="yellow"/>
+        </w:rPr>
+        <w:t>&gt;</w:t>
+      </w:r>
+      <w:r>
+        <w:rPr>
+          <w:highlight w:val="yellow"/>
+        </w:rPr>
+        <w:br/>
+        <w:t>&lt;</w:t>
+      </w:r>
+      <w:proofErr w:type="spellStart"/>
+      <w:r>
+        <w:rPr>
+          <w:highlight w:val="yellow"/>
+        </w:rPr>
+        <w:t>uContrasenia</w:t>
+      </w:r>
+      <w:proofErr w:type="spellEnd"/>
+      <w:r>
+        <w:rPr>
+          <w:highlight w:val="yellow"/>
+        </w:rPr>
+        <w:t>&gt;</w:t>
+      </w:r>
+      <w:r>
+        <w:rPr>
+          <w:highlight w:val="yellow"/>
+        </w:rPr>
+        <w:br/>
+        <w:t>&lt;</w:t>
+      </w:r>
+      <w:proofErr w:type="spellStart"/>
+      <w:r>
+        <w:rPr>
+          <w:highlight w:val="yellow"/>
+        </w:rPr>
+        <w:t>uGenero</w:t>
+      </w:r>
+      <w:proofErr w:type="spellEnd"/>
+      <w:r>
+        <w:rPr>
+          <w:highlight w:val="yellow"/>
+        </w:rPr>
+        <w:t>&gt;</w:t>
+      </w:r>
+      <w:r>
+        <w:rPr>
+          <w:highlight w:val="yellow"/>
+        </w:rPr>
+        <w:br/>
+        <w:t>&lt;</w:t>
+      </w:r>
+      <w:proofErr w:type="spellStart"/>
+      <w:r>
+        <w:rPr>
+          <w:highlight w:val="yellow"/>
+        </w:rPr>
+        <w:t>uMail</w:t>
+      </w:r>
+      <w:proofErr w:type="spellEnd"/>
+      <w:r>
+        <w:rPr>
+          <w:highlight w:val="yellow"/>
+        </w:rPr>
+        <w:t>&gt;</w:t>
+      </w:r>
+      <w:r>
+        <w:rPr>
+          <w:highlight w:val="yellow"/>
+        </w:rPr>
+        <w:br/>
+      </w:r>
+    </w:p>
+    <w:p>
+      <w:pPr>
+        <w:pStyle w:val="Prrafodelista"/>
+        <w:numPr>
+          <w:ilvl w:val="0"/>
+          <w:numId w:val="11"/>
+        </w:numPr>
+        <w:rPr>
+          <w:highlight w:val="yellow"/>
+        </w:rPr>
+      </w:pPr>
+      <w:r>
+        <w:rPr>
+          <w:highlight w:val="yellow"/>
         </w:rPr>
         <w:lastRenderedPageBreak/>
         <w:t>SUBIRRECETA</w:t>
       </w:r>
       <w:r>
         <w:rPr>
-          <w:shd w:val="clear" w:color="auto" w:fill="FFE599"/>
-        </w:rPr>
-        <w:br/>
-        <w:t>&lt;</w:t>
-      </w:r>
-      <w:proofErr w:type="spellStart"/>
-      <w:r>
-        <w:rPr>
-          <w:shd w:val="clear" w:color="auto" w:fill="FFE599"/>
+          <w:highlight w:val="yellow"/>
+        </w:rPr>
+        <w:br/>
+        <w:t>&lt;</w:t>
+      </w:r>
+      <w:proofErr w:type="spellStart"/>
+      <w:r>
+        <w:rPr>
+          <w:highlight w:val="yellow"/>
         </w:rPr>
         <w:t>nickname</w:t>
       </w:r>
       <w:proofErr w:type="spellEnd"/>
       <w:r>
         <w:rPr>
-          <w:shd w:val="clear" w:color="auto" w:fill="FFE599"/>
+          <w:highlight w:val="yellow"/>
         </w:rPr>
         <w:t>&gt; (usuario que lo sube)</w:t>
       </w:r>
       <w:r>
         <w:rPr>
-          <w:shd w:val="clear" w:color="auto" w:fill="FFE599"/>
-        </w:rPr>
-        <w:br/>
-        <w:t>&lt;</w:t>
-      </w:r>
-      <w:proofErr w:type="spellStart"/>
-      <w:r>
-        <w:rPr>
-          <w:shd w:val="clear" w:color="auto" w:fill="FFE599"/>
+          <w:highlight w:val="yellow"/>
+        </w:rPr>
+        <w:br/>
+        <w:t>&lt;</w:t>
+      </w:r>
+      <w:proofErr w:type="spellStart"/>
+      <w:r>
+        <w:rPr>
+          <w:highlight w:val="yellow"/>
         </w:rPr>
         <w:t>rNombre</w:t>
       </w:r>
       <w:proofErr w:type="spellEnd"/>
       <w:r>
         <w:rPr>
-          <w:shd w:val="clear" w:color="auto" w:fill="FFE599"/>
+          <w:highlight w:val="yellow"/>
         </w:rPr>
         <w:t>&gt; (nombre de la receta)</w:t>
       </w:r>
       <w:r>
         <w:rPr>
-          <w:shd w:val="clear" w:color="auto" w:fill="FFE599"/>
-        </w:rPr>
-        <w:br/>
-        <w:t>&lt;</w:t>
-      </w:r>
-      <w:proofErr w:type="spellStart"/>
-      <w:r>
-        <w:rPr>
-          <w:shd w:val="clear" w:color="auto" w:fill="FFE599"/>
+          <w:highlight w:val="yellow"/>
+        </w:rPr>
+        <w:br/>
+        <w:t>&lt;</w:t>
+      </w:r>
+      <w:proofErr w:type="spellStart"/>
+      <w:r>
+        <w:rPr>
+          <w:highlight w:val="yellow"/>
         </w:rPr>
         <w:t>rDescripcion</w:t>
       </w:r>
       <w:proofErr w:type="spellEnd"/>
       <w:r>
         <w:rPr>
-          <w:shd w:val="clear" w:color="auto" w:fill="FFE599"/>
+          <w:highlight w:val="yellow"/>
         </w:rPr>
         <w:t>&gt; (descripción de la receta)</w:t>
       </w:r>
       <w:r>
         <w:rPr>
-          <w:shd w:val="clear" w:color="auto" w:fill="FFE599"/>
+          <w:highlight w:val="yellow"/>
         </w:rPr>
         <w:br/>
         <w:t>INGREDIENTES</w:t>
       </w:r>
       <w:r>
         <w:rPr>
-          <w:shd w:val="clear" w:color="auto" w:fill="FFE599"/>
-        </w:rPr>
-        <w:br/>
-        <w:t>&lt;</w:t>
-      </w:r>
-      <w:proofErr w:type="spellStart"/>
-      <w:r>
-        <w:rPr>
-          <w:shd w:val="clear" w:color="auto" w:fill="FFE599"/>
+          <w:highlight w:val="yellow"/>
+        </w:rPr>
+        <w:br/>
+        <w:t>&lt;</w:t>
+      </w:r>
+      <w:proofErr w:type="spellStart"/>
+      <w:r>
+        <w:rPr>
+          <w:highlight w:val="yellow"/>
         </w:rPr>
         <w:t>iID</w:t>
       </w:r>
       <w:proofErr w:type="spellEnd"/>
       <w:r>
         <w:rPr>
-          <w:shd w:val="clear" w:color="auto" w:fill="FFE599"/>
+          <w:highlight w:val="yellow"/>
         </w:rPr>
         <w:t>&gt; (id del ingrediente)</w:t>
       </w:r>
       <w:r>
         <w:rPr>
-          <w:shd w:val="clear" w:color="auto" w:fill="FFE599"/>
+          <w:highlight w:val="yellow"/>
         </w:rPr>
         <w:br/>
         <w:t>&lt;cantidad&gt;</w:t>
       </w:r>
       <w:r>
         <w:rPr>
-          <w:shd w:val="clear" w:color="auto" w:fill="FFE599"/>
+          <w:highlight w:val="yellow"/>
         </w:rPr>
         <w:br/>
         <w:t>&lt;unidad&gt;</w:t>
       </w:r>
       <w:r>
         <w:rPr>
-          <w:shd w:val="clear" w:color="auto" w:fill="FFE599"/>
+          <w:highlight w:val="yellow"/>
         </w:rPr>
         <w:br/>
         <w:t>...</w:t>
       </w:r>
       <w:r>
         <w:rPr>
-          <w:shd w:val="clear" w:color="auto" w:fill="FFE599"/>
-        </w:rPr>
-        <w:br/>
-        <w:t>&lt;</w:t>
-      </w:r>
-      <w:proofErr w:type="spellStart"/>
-      <w:r>
-        <w:rPr>
-          <w:shd w:val="clear" w:color="auto" w:fill="FFE599"/>
+          <w:highlight w:val="yellow"/>
+        </w:rPr>
+        <w:br/>
+        <w:t>&lt;</w:t>
+      </w:r>
+      <w:proofErr w:type="spellStart"/>
+      <w:r>
+        <w:rPr>
+          <w:highlight w:val="yellow"/>
         </w:rPr>
         <w:t>iID</w:t>
       </w:r>
       <w:proofErr w:type="spellEnd"/>
       <w:r>
         <w:rPr>
-          <w:shd w:val="clear" w:color="auto" w:fill="FFE599"/>
+          <w:highlight w:val="yellow"/>
         </w:rPr>
         <w:t>&gt;</w:t>
       </w:r>
       <w:r>
         <w:rPr>
-          <w:shd w:val="clear" w:color="auto" w:fill="FFE599"/>
+          <w:highlight w:val="yellow"/>
         </w:rPr>
         <w:br/>
         <w:t>&lt;cantidad&gt;</w:t>
       </w:r>
       <w:r>
         <w:rPr>
-          <w:shd w:val="clear" w:color="auto" w:fill="FFE599"/>
+          <w:highlight w:val="yellow"/>
         </w:rPr>
         <w:br/>
         <w:t>&lt;unidad&gt;</w:t>
       </w:r>
       <w:r>
         <w:rPr>
-          <w:shd w:val="clear" w:color="auto" w:fill="FFE599"/>
+          <w:highlight w:val="yellow"/>
         </w:rPr>
         <w:br/>
         <w:t>CATEGORIASRECETA</w:t>
       </w:r>
       <w:r>
         <w:rPr>
-          <w:shd w:val="clear" w:color="auto" w:fill="FFE599"/>
-        </w:rPr>
-        <w:br/>
-        <w:t>&lt;</w:t>
-      </w:r>
-      <w:proofErr w:type="spellStart"/>
-      <w:r>
-        <w:rPr>
-          <w:shd w:val="clear" w:color="auto" w:fill="FFE599"/>
+          <w:highlight w:val="yellow"/>
+        </w:rPr>
+        <w:br/>
+        <w:t>&lt;</w:t>
+      </w:r>
+      <w:proofErr w:type="spellStart"/>
+      <w:r>
+        <w:rPr>
+          <w:highlight w:val="yellow"/>
         </w:rPr>
         <w:t>cID</w:t>
       </w:r>
       <w:proofErr w:type="spellEnd"/>
       <w:r>
         <w:rPr>
-          <w:shd w:val="clear" w:color="auto" w:fill="FFE599"/>
+          <w:highlight w:val="yellow"/>
         </w:rPr>
         <w:t xml:space="preserve">&gt; (id </w:t>
       </w:r>
       <w:proofErr w:type="spellStart"/>
       <w:r>
         <w:rPr>
-          <w:shd w:val="clear" w:color="auto" w:fill="FFE599"/>
+          <w:highlight w:val="yellow"/>
         </w:rPr>
         <w:t>categoria</w:t>
       </w:r>
       <w:proofErr w:type="spellEnd"/>
       <w:r>
         <w:rPr>
-          <w:shd w:val="clear" w:color="auto" w:fill="FFE599"/>
+          <w:highlight w:val="yellow"/>
         </w:rPr>
         <w:t xml:space="preserve"> receta)</w:t>
       </w:r>
       <w:r>
         <w:rPr>
-          <w:shd w:val="clear" w:color="auto" w:fill="FFE599"/>
+          <w:highlight w:val="yellow"/>
         </w:rPr>
         <w:br/>
         <w:t>…</w:t>
       </w:r>
       <w:r>
         <w:rPr>
-          <w:shd w:val="clear" w:color="auto" w:fill="FFE599"/>
-        </w:rPr>
-        <w:br/>
-        <w:t>&lt;</w:t>
-      </w:r>
-      <w:proofErr w:type="spellStart"/>
-      <w:r>
-        <w:rPr>
-          <w:shd w:val="clear" w:color="auto" w:fill="FFE599"/>
+          <w:highlight w:val="yellow"/>
+        </w:rPr>
+        <w:br/>
+        <w:t>&lt;</w:t>
+      </w:r>
+      <w:proofErr w:type="spellStart"/>
+      <w:r>
+        <w:rPr>
+          <w:highlight w:val="yellow"/>
         </w:rPr>
         <w:t>cID</w:t>
       </w:r>
       <w:proofErr w:type="spellEnd"/>
       <w:r>
         <w:rPr>
-          <w:shd w:val="clear" w:color="auto" w:fill="FFE599"/>
+          <w:highlight w:val="yellow"/>
         </w:rPr>
         <w:t>&gt;</w:t>
       </w:r>
       <w:r>
         <w:rPr>
-          <w:shd w:val="clear" w:color="auto" w:fill="FFE599"/>
+          <w:highlight w:val="yellow"/>
         </w:rPr>
         <w:br/>
         <w:t>INICIOMULTIMEDIA</w:t>
       </w:r>
       <w:r>
         <w:rPr>
-          <w:shd w:val="clear" w:color="auto" w:fill="FFE599"/>
-        </w:rPr>
-        <w:br/>
-        <w:t>&lt;</w:t>
-      </w:r>
-      <w:proofErr w:type="spellStart"/>
-      <w:r>
-        <w:rPr>
-          <w:shd w:val="clear" w:color="auto" w:fill="FFE599"/>
+          <w:highlight w:val="yellow"/>
+        </w:rPr>
+        <w:br/>
+        <w:t>&lt;</w:t>
+      </w:r>
+      <w:proofErr w:type="spellStart"/>
+      <w:r>
+        <w:rPr>
+          <w:highlight w:val="yellow"/>
         </w:rPr>
         <w:t>mLink</w:t>
       </w:r>
       <w:proofErr w:type="spellEnd"/>
       <w:r>
         <w:rPr>
-          <w:shd w:val="clear" w:color="auto" w:fill="FFE599"/>
+          <w:highlight w:val="yellow"/>
         </w:rPr>
         <w:t>&gt;</w:t>
       </w:r>
       <w:r>
         <w:rPr>
-          <w:shd w:val="clear" w:color="auto" w:fill="FFE599"/>
+          <w:highlight w:val="yellow"/>
         </w:rPr>
         <w:br/>
         <w:t>...</w:t>
       </w:r>
       <w:r>
         <w:rPr>
-          <w:shd w:val="clear" w:color="auto" w:fill="FFE599"/>
-        </w:rPr>
-        <w:br/>
-        <w:t>&lt;</w:t>
-      </w:r>
-      <w:proofErr w:type="spellStart"/>
-      <w:r>
-        <w:rPr>
-          <w:shd w:val="clear" w:color="auto" w:fill="FFE599"/>
+          <w:highlight w:val="yellow"/>
+        </w:rPr>
+        <w:br/>
+        <w:t>&lt;</w:t>
+      </w:r>
+      <w:proofErr w:type="spellStart"/>
+      <w:r>
+        <w:rPr>
+          <w:highlight w:val="yellow"/>
         </w:rPr>
         <w:t>mLink</w:t>
       </w:r>
       <w:proofErr w:type="spellEnd"/>
       <w:r>
         <w:rPr>
-          <w:shd w:val="clear" w:color="auto" w:fill="FFE599"/>
+          <w:highlight w:val="yellow"/>
         </w:rPr>
         <w:t>&gt;</w:t>
       </w:r>
@@ -1236,280 +1273,282 @@
     </w:p>
     <w:p>
       <w:pPr>
+        <w:pStyle w:val="Prrafodelista"/>
         <w:numPr>
           <w:ilvl w:val="0"/>
-          <w:numId w:val="2"/>
+          <w:numId w:val="10"/>
         </w:numPr>
         <w:rPr>
-          <w:shd w:val="clear" w:color="auto" w:fill="FFE599"/>
-        </w:rPr>
-      </w:pPr>
-      <w:r>
-        <w:rPr>
-          <w:shd w:val="clear" w:color="auto" w:fill="FFE599"/>
+          <w:highlight w:val="yellow"/>
+        </w:rPr>
+      </w:pPr>
+      <w:r>
+        <w:rPr>
+          <w:highlight w:val="yellow"/>
         </w:rPr>
         <w:t>BORRARCATING</w:t>
       </w:r>
       <w:r>
         <w:rPr>
-          <w:shd w:val="clear" w:color="auto" w:fill="FFE599"/>
-        </w:rPr>
-        <w:br/>
-        <w:t>&lt;</w:t>
-      </w:r>
-      <w:proofErr w:type="spellStart"/>
-      <w:r>
-        <w:rPr>
-          <w:shd w:val="clear" w:color="auto" w:fill="FFE599"/>
+          <w:highlight w:val="yellow"/>
+        </w:rPr>
+        <w:br/>
+        <w:t>&lt;</w:t>
+      </w:r>
+      <w:proofErr w:type="spellStart"/>
+      <w:r>
+        <w:rPr>
+          <w:highlight w:val="yellow"/>
         </w:rPr>
         <w:t>cID</w:t>
       </w:r>
       <w:proofErr w:type="spellEnd"/>
       <w:r>
         <w:rPr>
-          <w:shd w:val="clear" w:color="auto" w:fill="FFE599"/>
+          <w:highlight w:val="yellow"/>
         </w:rPr>
         <w:t>&gt; (id de la categoría de ingrediente que se quiera borrar)</w:t>
       </w:r>
       <w:r>
         <w:rPr>
-          <w:shd w:val="clear" w:color="auto" w:fill="FFE599"/>
-        </w:rPr>
-        <w:br/>
-      </w:r>
-    </w:p>
-    <w:p>
-      <w:pPr>
+          <w:highlight w:val="yellow"/>
+        </w:rPr>
+        <w:br/>
+      </w:r>
+    </w:p>
+    <w:p>
+      <w:pPr>
+        <w:pStyle w:val="Prrafodelista"/>
         <w:numPr>
           <w:ilvl w:val="0"/>
-          <w:numId w:val="2"/>
+          <w:numId w:val="10"/>
         </w:numPr>
         <w:rPr>
-          <w:shd w:val="clear" w:color="auto" w:fill="FFE599"/>
-        </w:rPr>
-      </w:pPr>
-      <w:r>
-        <w:rPr>
-          <w:shd w:val="clear" w:color="auto" w:fill="FFE599"/>
+          <w:highlight w:val="yellow"/>
+        </w:rPr>
+      </w:pPr>
+      <w:r>
+        <w:rPr>
+          <w:highlight w:val="yellow"/>
         </w:rPr>
         <w:t>BORRARCATREC</w:t>
       </w:r>
       <w:r>
         <w:rPr>
-          <w:shd w:val="clear" w:color="auto" w:fill="FFE599"/>
-        </w:rPr>
-        <w:br/>
-        <w:t>&lt;</w:t>
-      </w:r>
-      <w:proofErr w:type="spellStart"/>
-      <w:r>
-        <w:rPr>
-          <w:shd w:val="clear" w:color="auto" w:fill="FFE599"/>
+          <w:highlight w:val="yellow"/>
+        </w:rPr>
+        <w:br/>
+        <w:t>&lt;</w:t>
+      </w:r>
+      <w:proofErr w:type="spellStart"/>
+      <w:r>
+        <w:rPr>
+          <w:highlight w:val="yellow"/>
         </w:rPr>
         <w:t>cID</w:t>
       </w:r>
       <w:proofErr w:type="spellEnd"/>
       <w:r>
         <w:rPr>
-          <w:shd w:val="clear" w:color="auto" w:fill="FFE599"/>
+          <w:highlight w:val="yellow"/>
         </w:rPr>
         <w:t>&gt; (id de la categoría de receta que se quiera borrar)</w:t>
       </w:r>
     </w:p>
     <w:p>
       <w:pPr>
-        <w:ind w:left="720"/>
-        <w:rPr>
-          <w:shd w:val="clear" w:color="auto" w:fill="FFE599"/>
-        </w:rPr>
-      </w:pPr>
-    </w:p>
-    <w:p>
-      <w:pPr>
+        <w:rPr>
+          <w:highlight w:val="yellow"/>
+        </w:rPr>
+      </w:pPr>
+    </w:p>
+    <w:p>
+      <w:pPr>
+        <w:pStyle w:val="Prrafodelista"/>
         <w:numPr>
           <w:ilvl w:val="0"/>
-          <w:numId w:val="2"/>
+          <w:numId w:val="10"/>
         </w:numPr>
         <w:rPr>
-          <w:shd w:val="clear" w:color="auto" w:fill="FFE599"/>
-        </w:rPr>
-      </w:pPr>
-      <w:r>
-        <w:rPr>
-          <w:shd w:val="clear" w:color="auto" w:fill="FFE599"/>
+          <w:highlight w:val="yellow"/>
+        </w:rPr>
+      </w:pPr>
+      <w:r>
+        <w:rPr>
+          <w:highlight w:val="yellow"/>
         </w:rPr>
         <w:t>BORRARREC</w:t>
       </w:r>
       <w:r>
         <w:rPr>
-          <w:shd w:val="clear" w:color="auto" w:fill="FFE599"/>
-        </w:rPr>
-        <w:br/>
-        <w:t>&lt;</w:t>
-      </w:r>
-      <w:proofErr w:type="spellStart"/>
-      <w:r>
-        <w:rPr>
-          <w:shd w:val="clear" w:color="auto" w:fill="FFE599"/>
+          <w:highlight w:val="yellow"/>
+        </w:rPr>
+        <w:br/>
+        <w:t>&lt;</w:t>
+      </w:r>
+      <w:proofErr w:type="spellStart"/>
+      <w:r>
+        <w:rPr>
+          <w:highlight w:val="yellow"/>
         </w:rPr>
         <w:t>rID</w:t>
       </w:r>
       <w:proofErr w:type="spellEnd"/>
       <w:r>
         <w:rPr>
-          <w:shd w:val="clear" w:color="auto" w:fill="FFE599"/>
+          <w:highlight w:val="yellow"/>
         </w:rPr>
         <w:t>&gt; (id de la receta que se quiere borrar)</w:t>
       </w:r>
     </w:p>
     <w:p>
       <w:pPr>
-        <w:ind w:left="720"/>
-        <w:rPr>
-          <w:shd w:val="clear" w:color="auto" w:fill="FFE599"/>
-        </w:rPr>
-      </w:pPr>
-    </w:p>
-    <w:p>
-      <w:pPr>
+        <w:rPr>
+          <w:highlight w:val="yellow"/>
+        </w:rPr>
+      </w:pPr>
+    </w:p>
+    <w:p>
+      <w:pPr>
+        <w:pStyle w:val="Prrafodelista"/>
         <w:numPr>
           <w:ilvl w:val="0"/>
-          <w:numId w:val="2"/>
+          <w:numId w:val="10"/>
         </w:numPr>
         <w:rPr>
-          <w:shd w:val="clear" w:color="auto" w:fill="FFE599"/>
-        </w:rPr>
-      </w:pPr>
-      <w:r>
-        <w:rPr>
-          <w:shd w:val="clear" w:color="auto" w:fill="FFE599"/>
+          <w:highlight w:val="yellow"/>
+        </w:rPr>
+      </w:pPr>
+      <w:r>
+        <w:rPr>
+          <w:highlight w:val="yellow"/>
         </w:rPr>
         <w:t>BORRARUSUARIO</w:t>
       </w:r>
       <w:r>
         <w:rPr>
-          <w:shd w:val="clear" w:color="auto" w:fill="FFE599"/>
-        </w:rPr>
-        <w:br/>
-        <w:t>&lt;</w:t>
-      </w:r>
-      <w:proofErr w:type="spellStart"/>
-      <w:r>
-        <w:rPr>
-          <w:shd w:val="clear" w:color="auto" w:fill="FFE599"/>
+          <w:highlight w:val="yellow"/>
+        </w:rPr>
+        <w:br/>
+        <w:t>&lt;</w:t>
+      </w:r>
+      <w:proofErr w:type="spellStart"/>
+      <w:r>
+        <w:rPr>
+          <w:highlight w:val="yellow"/>
         </w:rPr>
         <w:t>nickname</w:t>
       </w:r>
       <w:proofErr w:type="spellEnd"/>
       <w:r>
         <w:rPr>
-          <w:shd w:val="clear" w:color="auto" w:fill="FFE599"/>
+          <w:highlight w:val="yellow"/>
         </w:rPr>
         <w:t>&gt; (</w:t>
       </w:r>
       <w:proofErr w:type="spellStart"/>
       <w:r>
         <w:rPr>
-          <w:shd w:val="clear" w:color="auto" w:fill="FFE599"/>
+          <w:highlight w:val="yellow"/>
         </w:rPr>
         <w:t>nickname</w:t>
       </w:r>
       <w:proofErr w:type="spellEnd"/>
       <w:r>
         <w:rPr>
-          <w:shd w:val="clear" w:color="auto" w:fill="FFE599"/>
+          <w:highlight w:val="yellow"/>
         </w:rPr>
         <w:t xml:space="preserve"> del usuario que se quiera borrar</w:t>
       </w:r>
     </w:p>
     <w:p>
       <w:pPr>
-        <w:ind w:left="720"/>
-        <w:rPr>
-          <w:shd w:val="clear" w:color="auto" w:fill="FFE599"/>
-        </w:rPr>
-      </w:pPr>
-    </w:p>
-    <w:p>
-      <w:pPr>
+        <w:rPr>
+          <w:highlight w:val="yellow"/>
+        </w:rPr>
+      </w:pPr>
+    </w:p>
+    <w:p>
+      <w:pPr>
+        <w:pStyle w:val="Prrafodelista"/>
         <w:numPr>
           <w:ilvl w:val="0"/>
-          <w:numId w:val="2"/>
+          <w:numId w:val="10"/>
         </w:numPr>
         <w:rPr>
-          <w:shd w:val="clear" w:color="auto" w:fill="FFE599"/>
-        </w:rPr>
-      </w:pPr>
-      <w:r>
-        <w:rPr>
-          <w:shd w:val="clear" w:color="auto" w:fill="FFE599"/>
+          <w:highlight w:val="yellow"/>
+        </w:rPr>
+      </w:pPr>
+      <w:r>
+        <w:rPr>
+          <w:highlight w:val="yellow"/>
         </w:rPr>
         <w:t>SUBIRCATING</w:t>
       </w:r>
       <w:r>
         <w:rPr>
-          <w:shd w:val="clear" w:color="auto" w:fill="FFE599"/>
-        </w:rPr>
-        <w:br/>
-        <w:t>&lt;</w:t>
-      </w:r>
-      <w:proofErr w:type="spellStart"/>
-      <w:r>
-        <w:rPr>
-          <w:shd w:val="clear" w:color="auto" w:fill="FFE599"/>
+          <w:highlight w:val="yellow"/>
+        </w:rPr>
+        <w:br/>
+        <w:t>&lt;</w:t>
+      </w:r>
+      <w:proofErr w:type="spellStart"/>
+      <w:r>
+        <w:rPr>
+          <w:highlight w:val="yellow"/>
         </w:rPr>
         <w:t>cNombre</w:t>
       </w:r>
       <w:proofErr w:type="spellEnd"/>
       <w:r>
         <w:rPr>
-          <w:shd w:val="clear" w:color="auto" w:fill="FFE599"/>
+          <w:highlight w:val="yellow"/>
         </w:rPr>
         <w:t>&gt; (nombre de la categoría)</w:t>
       </w:r>
     </w:p>
     <w:p>
       <w:pPr>
-        <w:ind w:left="720"/>
-        <w:rPr>
-          <w:shd w:val="clear" w:color="auto" w:fill="FFE599"/>
-        </w:rPr>
-      </w:pPr>
-    </w:p>
-    <w:p>
-      <w:pPr>
+        <w:rPr>
+          <w:highlight w:val="yellow"/>
+        </w:rPr>
+      </w:pPr>
+    </w:p>
+    <w:p>
+      <w:pPr>
+        <w:pStyle w:val="Prrafodelista"/>
         <w:numPr>
           <w:ilvl w:val="0"/>
-          <w:numId w:val="2"/>
+          <w:numId w:val="10"/>
         </w:numPr>
         <w:rPr>
-          <w:shd w:val="clear" w:color="auto" w:fill="FFE599"/>
-        </w:rPr>
-      </w:pPr>
-      <w:r>
-        <w:rPr>
-          <w:shd w:val="clear" w:color="auto" w:fill="FFE599"/>
+          <w:highlight w:val="yellow"/>
+        </w:rPr>
+      </w:pPr>
+      <w:r>
+        <w:rPr>
+          <w:highlight w:val="yellow"/>
         </w:rPr>
         <w:t>SUBIRCATREC</w:t>
       </w:r>
       <w:r>
         <w:rPr>
-          <w:shd w:val="clear" w:color="auto" w:fill="FFE599"/>
-        </w:rPr>
-        <w:br/>
-        <w:t>&lt;</w:t>
-      </w:r>
-      <w:proofErr w:type="spellStart"/>
-      <w:r>
-        <w:rPr>
-          <w:shd w:val="clear" w:color="auto" w:fill="FFE599"/>
+          <w:highlight w:val="yellow"/>
+        </w:rPr>
+        <w:br/>
+        <w:t>&lt;</w:t>
+      </w:r>
+      <w:proofErr w:type="spellStart"/>
+      <w:r>
+        <w:rPr>
+          <w:highlight w:val="yellow"/>
         </w:rPr>
         <w:t>cNombre</w:t>
       </w:r>
       <w:proofErr w:type="spellEnd"/>
       <w:r>
         <w:rPr>
-          <w:shd w:val="clear" w:color="auto" w:fill="FFE599"/>
+          <w:highlight w:val="yellow"/>
         </w:rPr>
         <w:t>&gt; (nombre de la categoría)</w:t>
       </w:r>
@@ -1535,424 +1574,458 @@
       <w:bookmarkEnd w:id="6"/>
       <w:bookmarkEnd w:id="7"/>
       <w:r>
+        <w:lastRenderedPageBreak/>
         <w:t>De servidor a cliente</w:t>
       </w:r>
     </w:p>
     <w:p>
       <w:pPr>
+        <w:pStyle w:val="Prrafodelista"/>
         <w:numPr>
           <w:ilvl w:val="0"/>
-          <w:numId w:val="5"/>
+          <w:numId w:val="9"/>
         </w:numPr>
         <w:rPr>
-          <w:shd w:val="clear" w:color="auto" w:fill="FFE599"/>
-        </w:rPr>
-      </w:pPr>
-      <w:r>
-        <w:rPr>
-          <w:shd w:val="clear" w:color="auto" w:fill="FFE599"/>
+          <w:highlight w:val="yellow"/>
+        </w:rPr>
+      </w:pPr>
+      <w:r>
+        <w:rPr>
+          <w:highlight w:val="yellow"/>
         </w:rPr>
         <w:t>CALIFICARFAIL</w:t>
       </w:r>
       <w:r>
         <w:rPr>
-          <w:shd w:val="clear" w:color="auto" w:fill="FFE599"/>
-        </w:rPr>
-        <w:br/>
-        <w:t>&lt;</w:t>
-      </w:r>
-      <w:proofErr w:type="spellStart"/>
-      <w:r>
-        <w:rPr>
-          <w:shd w:val="clear" w:color="auto" w:fill="FFE599"/>
+          <w:highlight w:val="yellow"/>
+        </w:rPr>
+        <w:br/>
+        <w:t>&lt;</w:t>
+      </w:r>
+      <w:proofErr w:type="spellStart"/>
+      <w:r>
+        <w:rPr>
+          <w:highlight w:val="yellow"/>
         </w:rPr>
         <w:t>mensajeError</w:t>
       </w:r>
       <w:proofErr w:type="spellEnd"/>
       <w:r>
         <w:rPr>
-          <w:shd w:val="clear" w:color="auto" w:fill="FFE599"/>
+          <w:highlight w:val="yellow"/>
         </w:rPr>
         <w:t>&gt; (el motivo por el cual no se pudo calificar)</w:t>
       </w:r>
       <w:r>
         <w:rPr>
-          <w:shd w:val="clear" w:color="auto" w:fill="FFE599"/>
-        </w:rPr>
-        <w:br/>
-      </w:r>
-    </w:p>
-    <w:p>
-      <w:pPr>
+          <w:highlight w:val="yellow"/>
+        </w:rPr>
+        <w:br/>
+      </w:r>
+    </w:p>
+    <w:p>
+      <w:pPr>
+        <w:pStyle w:val="Prrafodelista"/>
         <w:numPr>
           <w:ilvl w:val="0"/>
-          <w:numId w:val="5"/>
+          <w:numId w:val="9"/>
         </w:numPr>
         <w:rPr>
-          <w:shd w:val="clear" w:color="auto" w:fill="FFE599"/>
-        </w:rPr>
-      </w:pPr>
-      <w:r>
-        <w:rPr>
-          <w:shd w:val="clear" w:color="auto" w:fill="FFE599"/>
-        </w:rPr>
-        <w:lastRenderedPageBreak/>
+          <w:highlight w:val="yellow"/>
+        </w:rPr>
+      </w:pPr>
+      <w:r>
+        <w:rPr>
+          <w:highlight w:val="yellow"/>
+        </w:rPr>
         <w:t>CALIFICAROK</w:t>
       </w:r>
       <w:r>
         <w:rPr>
-          <w:shd w:val="clear" w:color="auto" w:fill="FFE599"/>
-        </w:rPr>
-        <w:br/>
-      </w:r>
-    </w:p>
-    <w:p>
-      <w:pPr>
+          <w:highlight w:val="yellow"/>
+        </w:rPr>
+        <w:br/>
+      </w:r>
+    </w:p>
+    <w:p>
+      <w:pPr>
+        <w:pStyle w:val="Prrafodelista"/>
         <w:numPr>
           <w:ilvl w:val="0"/>
-          <w:numId w:val="5"/>
+          <w:numId w:val="9"/>
         </w:numPr>
         <w:rPr>
-          <w:shd w:val="clear" w:color="auto" w:fill="FFE599"/>
-        </w:rPr>
-      </w:pPr>
-      <w:r>
-        <w:rPr>
-          <w:shd w:val="clear" w:color="auto" w:fill="FFE599"/>
+          <w:highlight w:val="yellow"/>
+        </w:rPr>
+      </w:pPr>
+      <w:r>
+        <w:rPr>
+          <w:highlight w:val="yellow"/>
         </w:rPr>
         <w:t xml:space="preserve">DATOSRECETAFAIL </w:t>
       </w:r>
       <w:r>
         <w:rPr>
-          <w:shd w:val="clear" w:color="auto" w:fill="FFE599"/>
-        </w:rPr>
-        <w:br/>
-        <w:t>&lt;</w:t>
-      </w:r>
-      <w:proofErr w:type="spellStart"/>
-      <w:r>
-        <w:rPr>
-          <w:shd w:val="clear" w:color="auto" w:fill="FFE599"/>
+          <w:highlight w:val="yellow"/>
+        </w:rPr>
+        <w:br/>
+        <w:t>&lt;</w:t>
+      </w:r>
+      <w:proofErr w:type="spellStart"/>
+      <w:r>
+        <w:rPr>
+          <w:highlight w:val="yellow"/>
         </w:rPr>
         <w:t>mensajeError</w:t>
       </w:r>
       <w:proofErr w:type="spellEnd"/>
       <w:r>
         <w:rPr>
-          <w:shd w:val="clear" w:color="auto" w:fill="FFE599"/>
+          <w:highlight w:val="yellow"/>
         </w:rPr>
         <w:t>&gt; (motivo que indica porque no se pudo concretar la consulta)</w:t>
       </w:r>
       <w:r>
         <w:rPr>
-          <w:shd w:val="clear" w:color="auto" w:fill="FFE599"/>
-        </w:rPr>
-        <w:br/>
-      </w:r>
-    </w:p>
-    <w:p>
-      <w:pPr>
+          <w:highlight w:val="yellow"/>
+        </w:rPr>
+        <w:br/>
+      </w:r>
+    </w:p>
+    <w:p>
+      <w:pPr>
+        <w:pStyle w:val="Prrafodelista"/>
         <w:numPr>
           <w:ilvl w:val="0"/>
-          <w:numId w:val="5"/>
+          <w:numId w:val="9"/>
         </w:numPr>
         <w:rPr>
-          <w:shd w:val="clear" w:color="auto" w:fill="FFE599"/>
-        </w:rPr>
-      </w:pPr>
-      <w:r>
-        <w:rPr>
-          <w:shd w:val="clear" w:color="auto" w:fill="FFE599"/>
+          <w:highlight w:val="yellow"/>
+        </w:rPr>
+      </w:pPr>
+      <w:r>
+        <w:rPr>
+          <w:highlight w:val="yellow"/>
         </w:rPr>
         <w:t>DATOSRECETAOK</w:t>
       </w:r>
       <w:r>
         <w:rPr>
-          <w:shd w:val="clear" w:color="auto" w:fill="FFE599"/>
-        </w:rPr>
-        <w:br/>
-        <w:t>&lt;</w:t>
-      </w:r>
-      <w:proofErr w:type="spellStart"/>
-      <w:r>
-        <w:rPr>
-          <w:shd w:val="clear" w:color="auto" w:fill="FFE599"/>
+          <w:highlight w:val="yellow"/>
+        </w:rPr>
+        <w:br/>
+        <w:t>&lt;</w:t>
+      </w:r>
+      <w:proofErr w:type="spellStart"/>
+      <w:r>
+        <w:rPr>
+          <w:highlight w:val="yellow"/>
         </w:rPr>
         <w:t>rDescripcion</w:t>
       </w:r>
       <w:proofErr w:type="spellEnd"/>
       <w:r>
         <w:rPr>
-          <w:shd w:val="clear" w:color="auto" w:fill="FFE599"/>
+          <w:highlight w:val="yellow"/>
         </w:rPr>
         <w:t>&gt; (descripción de la receta)</w:t>
       </w:r>
-      <w:r>
-        <w:rPr>
-          <w:shd w:val="clear" w:color="auto" w:fill="FFE599"/>
-        </w:rPr>
-        <w:br/>
-        <w:t>&lt;</w:t>
-      </w:r>
-      <w:proofErr w:type="spellStart"/>
-      <w:r>
-        <w:rPr>
-          <w:shd w:val="clear" w:color="auto" w:fill="FFE599"/>
+    </w:p>
+    <w:p>
+      <w:pPr>
+        <w:pStyle w:val="Prrafodelista"/>
+        <w:rPr>
+          <w:highlight w:val="yellow"/>
+        </w:rPr>
+      </w:pPr>
+      <w:r>
+        <w:rPr>
+          <w:highlight w:val="yellow"/>
+        </w:rPr>
+        <w:t>&lt;</w:t>
+      </w:r>
+      <w:proofErr w:type="spellStart"/>
+      <w:r>
+        <w:rPr>
+          <w:highlight w:val="yellow"/>
+        </w:rPr>
+        <w:t>promedioCalificación</w:t>
+      </w:r>
+      <w:proofErr w:type="spellEnd"/>
+      <w:r>
+        <w:rPr>
+          <w:highlight w:val="yellow"/>
+        </w:rPr>
+        <w:t>&gt;</w:t>
+      </w:r>
+      <w:r>
+        <w:rPr>
+          <w:highlight w:val="yellow"/>
+        </w:rPr>
+        <w:br/>
+        <w:t>&lt;</w:t>
+      </w:r>
+      <w:proofErr w:type="spellStart"/>
+      <w:r>
+        <w:rPr>
+          <w:highlight w:val="yellow"/>
         </w:rPr>
         <w:t>iNombre</w:t>
       </w:r>
       <w:proofErr w:type="spellEnd"/>
       <w:r>
         <w:rPr>
-          <w:shd w:val="clear" w:color="auto" w:fill="FFE599"/>
+          <w:highlight w:val="yellow"/>
         </w:rPr>
         <w:t>&gt; (nombre del ingrediente)</w:t>
       </w:r>
       <w:r>
         <w:rPr>
-          <w:shd w:val="clear" w:color="auto" w:fill="FFE599"/>
+          <w:highlight w:val="yellow"/>
         </w:rPr>
         <w:br/>
         <w:t>&lt;cantidad&gt;</w:t>
       </w:r>
       <w:r>
         <w:rPr>
-          <w:shd w:val="clear" w:color="auto" w:fill="FFE599"/>
+          <w:highlight w:val="yellow"/>
         </w:rPr>
         <w:br/>
         <w:t>&lt;unidad&gt;</w:t>
       </w:r>
       <w:r>
         <w:rPr>
-          <w:shd w:val="clear" w:color="auto" w:fill="FFE599"/>
+          <w:highlight w:val="yellow"/>
         </w:rPr>
         <w:br/>
         <w:t>…</w:t>
       </w:r>
       <w:r>
         <w:rPr>
-          <w:shd w:val="clear" w:color="auto" w:fill="FFE599"/>
-        </w:rPr>
-        <w:br/>
-        <w:t>&lt;</w:t>
-      </w:r>
-      <w:proofErr w:type="spellStart"/>
-      <w:r>
-        <w:rPr>
-          <w:shd w:val="clear" w:color="auto" w:fill="FFE599"/>
+          <w:highlight w:val="yellow"/>
+        </w:rPr>
+        <w:br/>
+        <w:t>&lt;</w:t>
+      </w:r>
+      <w:proofErr w:type="spellStart"/>
+      <w:r>
+        <w:rPr>
+          <w:highlight w:val="yellow"/>
         </w:rPr>
         <w:t>iNombre</w:t>
       </w:r>
       <w:proofErr w:type="spellEnd"/>
       <w:r>
         <w:rPr>
-          <w:shd w:val="clear" w:color="auto" w:fill="FFE599"/>
+          <w:highlight w:val="yellow"/>
         </w:rPr>
         <w:t>&gt; (nombre del ingrediente)</w:t>
       </w:r>
       <w:r>
         <w:rPr>
-          <w:shd w:val="clear" w:color="auto" w:fill="FFE599"/>
+          <w:highlight w:val="yellow"/>
         </w:rPr>
         <w:br/>
         <w:t>&lt;cantidad&gt;</w:t>
       </w:r>
       <w:r>
         <w:rPr>
-          <w:shd w:val="clear" w:color="auto" w:fill="FFE599"/>
+          <w:highlight w:val="yellow"/>
         </w:rPr>
         <w:br/>
         <w:t>&lt;unidad&gt;</w:t>
       </w:r>
       <w:r>
         <w:rPr>
-          <w:shd w:val="clear" w:color="auto" w:fill="FFE599"/>
-        </w:rPr>
-        <w:br/>
-      </w:r>
-    </w:p>
-    <w:p>
-      <w:pPr>
+          <w:highlight w:val="yellow"/>
+        </w:rPr>
+        <w:br/>
+      </w:r>
+    </w:p>
+    <w:p>
+      <w:pPr>
+        <w:pStyle w:val="Prrafodelista"/>
         <w:numPr>
           <w:ilvl w:val="0"/>
-          <w:numId w:val="5"/>
+          <w:numId w:val="9"/>
         </w:numPr>
         <w:rPr>
-          <w:shd w:val="clear" w:color="auto" w:fill="FFE599"/>
-        </w:rPr>
-      </w:pPr>
-      <w:r>
-        <w:rPr>
-          <w:shd w:val="clear" w:color="auto" w:fill="FFE599"/>
+          <w:highlight w:val="yellow"/>
+        </w:rPr>
+      </w:pPr>
+      <w:r>
+        <w:rPr>
+          <w:highlight w:val="yellow"/>
         </w:rPr>
         <w:t>LISTCATING</w:t>
       </w:r>
       <w:r>
         <w:rPr>
-          <w:shd w:val="clear" w:color="auto" w:fill="FFE599"/>
-        </w:rPr>
-        <w:br/>
-        <w:t>&lt;</w:t>
-      </w:r>
-      <w:proofErr w:type="spellStart"/>
-      <w:r>
-        <w:rPr>
-          <w:shd w:val="clear" w:color="auto" w:fill="FFE599"/>
+          <w:highlight w:val="yellow"/>
+        </w:rPr>
+        <w:br/>
+        <w:t>&lt;</w:t>
+      </w:r>
+      <w:proofErr w:type="spellStart"/>
+      <w:r>
+        <w:rPr>
+          <w:highlight w:val="yellow"/>
         </w:rPr>
         <w:t>cID</w:t>
       </w:r>
       <w:proofErr w:type="spellEnd"/>
       <w:r>
         <w:rPr>
-          <w:shd w:val="clear" w:color="auto" w:fill="FFE599"/>
+          <w:highlight w:val="yellow"/>
         </w:rPr>
         <w:t>&gt; (id de la categoría)</w:t>
       </w:r>
       <w:r>
         <w:rPr>
-          <w:shd w:val="clear" w:color="auto" w:fill="FFE599"/>
+          <w:highlight w:val="yellow"/>
         </w:rPr>
         <w:br/>
         <w:t>&lt;nombre&gt; (nombre de la categoría)</w:t>
       </w:r>
       <w:r>
         <w:rPr>
-          <w:shd w:val="clear" w:color="auto" w:fill="FFE599"/>
+          <w:highlight w:val="yellow"/>
         </w:rPr>
         <w:br/>
         <w:t>….</w:t>
       </w:r>
       <w:r>
         <w:rPr>
-          <w:shd w:val="clear" w:color="auto" w:fill="FFE599"/>
-        </w:rPr>
-        <w:br/>
-        <w:t>&lt;</w:t>
-      </w:r>
-      <w:proofErr w:type="spellStart"/>
-      <w:r>
-        <w:rPr>
-          <w:shd w:val="clear" w:color="auto" w:fill="FFE599"/>
+          <w:highlight w:val="yellow"/>
+        </w:rPr>
+        <w:br/>
+        <w:t>&lt;</w:t>
+      </w:r>
+      <w:proofErr w:type="spellStart"/>
+      <w:r>
+        <w:rPr>
+          <w:highlight w:val="yellow"/>
         </w:rPr>
         <w:t>cID</w:t>
       </w:r>
       <w:proofErr w:type="spellEnd"/>
       <w:r>
         <w:rPr>
-          <w:shd w:val="clear" w:color="auto" w:fill="FFE599"/>
+          <w:highlight w:val="yellow"/>
         </w:rPr>
         <w:t>&gt;</w:t>
       </w:r>
     </w:p>
     <w:p>
       <w:pPr>
-        <w:ind w:left="720"/>
-        <w:rPr>
-          <w:shd w:val="clear" w:color="auto" w:fill="FFE599"/>
-        </w:rPr>
-      </w:pPr>
-      <w:r>
-        <w:rPr>
-          <w:shd w:val="clear" w:color="auto" w:fill="FFE599"/>
+        <w:pStyle w:val="Prrafodelista"/>
+        <w:rPr>
+          <w:highlight w:val="yellow"/>
+        </w:rPr>
+      </w:pPr>
+      <w:r>
+        <w:rPr>
+          <w:highlight w:val="yellow"/>
         </w:rPr>
         <w:t>&lt;nombre&gt;</w:t>
       </w:r>
       <w:r>
         <w:rPr>
-          <w:shd w:val="clear" w:color="auto" w:fill="FFE599"/>
-        </w:rPr>
-        <w:br/>
-      </w:r>
-    </w:p>
-    <w:p>
-      <w:pPr>
+          <w:highlight w:val="yellow"/>
+        </w:rPr>
+        <w:br/>
+      </w:r>
+    </w:p>
+    <w:p>
+      <w:pPr>
+        <w:pStyle w:val="Prrafodelista"/>
         <w:numPr>
           <w:ilvl w:val="0"/>
-          <w:numId w:val="5"/>
+          <w:numId w:val="9"/>
         </w:numPr>
         <w:rPr>
-          <w:shd w:val="clear" w:color="auto" w:fill="FFE599"/>
-        </w:rPr>
-      </w:pPr>
-      <w:r>
-        <w:rPr>
-          <w:shd w:val="clear" w:color="auto" w:fill="FFE599"/>
+          <w:highlight w:val="yellow"/>
+        </w:rPr>
+      </w:pPr>
+      <w:r>
+        <w:rPr>
+          <w:highlight w:val="yellow"/>
         </w:rPr>
         <w:t>LISTCATREC</w:t>
       </w:r>
       <w:r>
         <w:rPr>
-          <w:shd w:val="clear" w:color="auto" w:fill="FFE599"/>
-        </w:rPr>
-        <w:br/>
-        <w:t>&lt;</w:t>
-      </w:r>
-      <w:proofErr w:type="spellStart"/>
-      <w:r>
-        <w:rPr>
-          <w:shd w:val="clear" w:color="auto" w:fill="FFE599"/>
+          <w:highlight w:val="yellow"/>
+        </w:rPr>
+        <w:br/>
+        <w:t>&lt;</w:t>
+      </w:r>
+      <w:proofErr w:type="spellStart"/>
+      <w:r>
+        <w:rPr>
+          <w:highlight w:val="yellow"/>
         </w:rPr>
         <w:t>cID</w:t>
       </w:r>
       <w:proofErr w:type="spellEnd"/>
       <w:r>
         <w:rPr>
-          <w:shd w:val="clear" w:color="auto" w:fill="FFE599"/>
+          <w:highlight w:val="yellow"/>
         </w:rPr>
         <w:t>&gt; (id de la categoría)</w:t>
       </w:r>
       <w:r>
         <w:rPr>
-          <w:shd w:val="clear" w:color="auto" w:fill="FFE599"/>
+          <w:highlight w:val="yellow"/>
         </w:rPr>
         <w:br/>
         <w:t>&lt;nombre&gt; (nombre de la categoría)</w:t>
       </w:r>
       <w:r>
         <w:rPr>
-          <w:shd w:val="clear" w:color="auto" w:fill="FFE599"/>
+          <w:highlight w:val="yellow"/>
         </w:rPr>
         <w:br/>
         <w:t>….</w:t>
       </w:r>
       <w:r>
         <w:rPr>
-          <w:shd w:val="clear" w:color="auto" w:fill="FFE599"/>
-        </w:rPr>
-        <w:br/>
-        <w:t>&lt;</w:t>
-      </w:r>
-      <w:proofErr w:type="spellStart"/>
-      <w:r>
-        <w:rPr>
-          <w:shd w:val="clear" w:color="auto" w:fill="FFE599"/>
+          <w:highlight w:val="yellow"/>
+        </w:rPr>
+        <w:br/>
+        <w:t>&lt;</w:t>
+      </w:r>
+      <w:proofErr w:type="spellStart"/>
+      <w:r>
+        <w:rPr>
+          <w:highlight w:val="yellow"/>
         </w:rPr>
         <w:t>cID</w:t>
       </w:r>
       <w:proofErr w:type="spellEnd"/>
       <w:r>
         <w:rPr>
-          <w:shd w:val="clear" w:color="auto" w:fill="FFE599"/>
+          <w:highlight w:val="yellow"/>
         </w:rPr>
         <w:t>&gt;</w:t>
       </w:r>
     </w:p>
     <w:p>
       <w:pPr>
-        <w:ind w:left="720"/>
-        <w:rPr>
-          <w:shd w:val="clear" w:color="auto" w:fill="FFE599"/>
-        </w:rPr>
-      </w:pPr>
-      <w:r>
-        <w:rPr>
-          <w:shd w:val="clear" w:color="auto" w:fill="FFE599"/>
+        <w:pStyle w:val="Prrafodelista"/>
+        <w:rPr>
+          <w:highlight w:val="yellow"/>
+        </w:rPr>
+      </w:pPr>
+      <w:r>
+        <w:rPr>
+          <w:highlight w:val="yellow"/>
         </w:rPr>
         <w:t>&lt;nombre&gt;</w:t>
       </w:r>
       <w:r>
         <w:rPr>
-          <w:shd w:val="clear" w:color="auto" w:fill="FFE599"/>
+          <w:highlight w:val="yellow"/>
         </w:rPr>
         <w:br/>
       </w:r>
@@ -1962,433 +2035,373 @@
         <w:pStyle w:val="Prrafodelista"/>
         <w:numPr>
           <w:ilvl w:val="0"/>
-          <w:numId w:val="7"/>
+          <w:numId w:val="9"/>
         </w:numPr>
         <w:rPr>
-          <w:shd w:val="clear" w:color="auto" w:fill="FFE599"/>
-        </w:rPr>
-      </w:pPr>
-      <w:r>
-        <w:rPr>
-          <w:shd w:val="clear" w:color="auto" w:fill="FFE599"/>
+          <w:highlight w:val="yellow"/>
+        </w:rPr>
+      </w:pPr>
+      <w:r>
+        <w:rPr>
+          <w:highlight w:val="yellow"/>
         </w:rPr>
         <w:t>LISTPREGUNTASEG</w:t>
       </w:r>
       <w:r>
         <w:rPr>
-          <w:shd w:val="clear" w:color="auto" w:fill="FFE599"/>
+          <w:highlight w:val="yellow"/>
         </w:rPr>
         <w:br/>
         <w:t>&lt;pregunta&gt;</w:t>
       </w:r>
       <w:r>
         <w:rPr>
-          <w:shd w:val="clear" w:color="auto" w:fill="FFE599"/>
+          <w:highlight w:val="yellow"/>
         </w:rPr>
         <w:br/>
         <w:t>…</w:t>
       </w:r>
       <w:r>
         <w:rPr>
-          <w:shd w:val="clear" w:color="auto" w:fill="FFE599"/>
+          <w:highlight w:val="yellow"/>
         </w:rPr>
         <w:br/>
         <w:t>&lt;pregunta&gt;</w:t>
       </w:r>
       <w:r>
         <w:rPr>
-          <w:shd w:val="clear" w:color="auto" w:fill="FFE599"/>
-        </w:rPr>
-        <w:br/>
-      </w:r>
-    </w:p>
-    <w:p>
-      <w:pPr>
+          <w:highlight w:val="yellow"/>
+        </w:rPr>
+        <w:br/>
+      </w:r>
+    </w:p>
+    <w:p>
+      <w:pPr>
+        <w:pStyle w:val="Prrafodelista"/>
         <w:numPr>
           <w:ilvl w:val="0"/>
-          <w:numId w:val="5"/>
+          <w:numId w:val="9"/>
         </w:numPr>
-        <w:rPr>
-          <w:shd w:val="clear" w:color="auto" w:fill="FFE599"/>
-        </w:rPr>
-      </w:pPr>
-      <w:r>
-        <w:rPr>
-          <w:shd w:val="clear" w:color="auto" w:fill="FFE599"/>
-        </w:rPr>
+      </w:pPr>
+      <w:r>
         <w:t>LOGINFAIL</w:t>
       </w:r>
       <w:r>
-        <w:rPr>
-          <w:shd w:val="clear" w:color="auto" w:fill="FFE599"/>
-        </w:rPr>
-        <w:br/>
-        <w:t>&lt;</w:t>
-      </w:r>
-      <w:proofErr w:type="spellStart"/>
-      <w:r>
-        <w:rPr>
-          <w:shd w:val="clear" w:color="auto" w:fill="FFE599"/>
-        </w:rPr>
+        <w:br/>
+        <w:t>&lt;</w:t>
+      </w:r>
+      <w:proofErr w:type="spellStart"/>
+      <w:r>
         <w:t>mensajeError</w:t>
       </w:r>
       <w:proofErr w:type="spellEnd"/>
       <w:r>
-        <w:rPr>
-          <w:shd w:val="clear" w:color="auto" w:fill="FFE599"/>
-        </w:rPr>
         <w:t xml:space="preserve">&gt; (el motivo por el cual no se pudo </w:t>
       </w:r>
       <w:proofErr w:type="spellStart"/>
       <w:r>
-        <w:rPr>
-          <w:shd w:val="clear" w:color="auto" w:fill="FFE599"/>
-        </w:rPr>
         <w:t>loguear</w:t>
       </w:r>
       <w:proofErr w:type="spellEnd"/>
       <w:r>
-        <w:rPr>
-          <w:shd w:val="clear" w:color="auto" w:fill="FFE599"/>
-        </w:rPr>
         <w:t>)</w:t>
       </w:r>
       <w:r>
-        <w:rPr>
-          <w:shd w:val="clear" w:color="auto" w:fill="FFE599"/>
-        </w:rPr>
-        <w:br/>
-      </w:r>
-    </w:p>
-    <w:p>
-      <w:pPr>
+        <w:br/>
+      </w:r>
+    </w:p>
+    <w:p>
+      <w:pPr>
+        <w:pStyle w:val="Prrafodelista"/>
         <w:numPr>
           <w:ilvl w:val="0"/>
-          <w:numId w:val="5"/>
+          <w:numId w:val="9"/>
         </w:numPr>
-        <w:rPr>
-          <w:shd w:val="clear" w:color="auto" w:fill="FFE599"/>
-        </w:rPr>
-      </w:pPr>
-      <w:r>
-        <w:rPr>
-          <w:shd w:val="clear" w:color="auto" w:fill="FFE599"/>
-        </w:rPr>
+      </w:pPr>
+      <w:r>
         <w:t>LOGINOK</w:t>
       </w:r>
       <w:r>
-        <w:rPr>
-          <w:shd w:val="clear" w:color="auto" w:fill="FFE599"/>
-        </w:rPr>
-        <w:br/>
-      </w:r>
-    </w:p>
-    <w:p>
-      <w:pPr>
+        <w:br/>
+      </w:r>
+    </w:p>
+    <w:p>
+      <w:pPr>
+        <w:pStyle w:val="Prrafodelista"/>
         <w:numPr>
           <w:ilvl w:val="0"/>
-          <w:numId w:val="5"/>
+          <w:numId w:val="9"/>
         </w:numPr>
-        <w:rPr>
-          <w:shd w:val="clear" w:color="auto" w:fill="FFE599"/>
-        </w:rPr>
-      </w:pPr>
-      <w:r>
-        <w:rPr>
-          <w:shd w:val="clear" w:color="auto" w:fill="FFE599"/>
-        </w:rPr>
+      </w:pPr>
+      <w:r>
+        <w:lastRenderedPageBreak/>
         <w:t>MESSAGEERROR (se envía cuando el mensaje recibido del cliente no corresponde con ninguna acción)</w:t>
       </w:r>
       <w:r>
         <w:rPr>
-          <w:shd w:val="clear" w:color="auto" w:fill="FFE599"/>
-        </w:rPr>
-        <w:br/>
-      </w:r>
-    </w:p>
-    <w:p>
-      <w:pPr>
+          <w:highlight w:val="yellow"/>
+        </w:rPr>
+        <w:br/>
+      </w:r>
+    </w:p>
+    <w:p>
+      <w:pPr>
+        <w:pStyle w:val="Prrafodelista"/>
         <w:numPr>
           <w:ilvl w:val="0"/>
-          <w:numId w:val="5"/>
+          <w:numId w:val="9"/>
         </w:numPr>
-        <w:rPr>
-          <w:shd w:val="clear" w:color="auto" w:fill="FFE599"/>
-        </w:rPr>
-      </w:pPr>
-      <w:r>
-        <w:rPr>
-          <w:shd w:val="clear" w:color="auto" w:fill="FFE599"/>
-        </w:rPr>
+      </w:pPr>
+      <w:r>
         <w:t>REGISTERFAIL</w:t>
       </w:r>
       <w:r>
-        <w:rPr>
-          <w:shd w:val="clear" w:color="auto" w:fill="FFE599"/>
-        </w:rPr>
-        <w:br/>
-        <w:t>&lt;</w:t>
-      </w:r>
-      <w:proofErr w:type="spellStart"/>
-      <w:r>
-        <w:rPr>
-          <w:shd w:val="clear" w:color="auto" w:fill="FFE599"/>
-        </w:rPr>
+        <w:br/>
+        <w:t>&lt;</w:t>
+      </w:r>
+      <w:proofErr w:type="spellStart"/>
+      <w:r>
         <w:t>mensajeError</w:t>
       </w:r>
       <w:proofErr w:type="spellEnd"/>
       <w:r>
-        <w:rPr>
-          <w:shd w:val="clear" w:color="auto" w:fill="FFE599"/>
-        </w:rPr>
         <w:t>&gt; (el motivo por el cual no se pudo registrar)</w:t>
       </w:r>
       <w:r>
-        <w:rPr>
-          <w:shd w:val="clear" w:color="auto" w:fill="FFE599"/>
-        </w:rPr>
-        <w:br/>
-      </w:r>
-    </w:p>
-    <w:p>
-      <w:pPr>
+        <w:br/>
+      </w:r>
+    </w:p>
+    <w:p>
+      <w:pPr>
+        <w:pStyle w:val="Prrafodelista"/>
         <w:numPr>
           <w:ilvl w:val="0"/>
-          <w:numId w:val="5"/>
+          <w:numId w:val="9"/>
         </w:numPr>
-        <w:rPr>
-          <w:shd w:val="clear" w:color="auto" w:fill="FFE599"/>
-        </w:rPr>
-      </w:pPr>
-      <w:r>
-        <w:rPr>
-          <w:shd w:val="clear" w:color="auto" w:fill="FFE599"/>
-        </w:rPr>
+      </w:pPr>
+      <w:r>
         <w:t>REGISTEROK</w:t>
       </w:r>
       <w:r>
-        <w:rPr>
-          <w:shd w:val="clear" w:color="auto" w:fill="FFE599"/>
-        </w:rPr>
-        <w:br/>
-      </w:r>
-    </w:p>
-    <w:p>
-      <w:pPr>
+        <w:br/>
+      </w:r>
+    </w:p>
+    <w:p>
+      <w:pPr>
+        <w:pStyle w:val="Prrafodelista"/>
         <w:numPr>
           <w:ilvl w:val="0"/>
-          <w:numId w:val="5"/>
+          <w:numId w:val="9"/>
         </w:numPr>
         <w:rPr>
-          <w:shd w:val="clear" w:color="auto" w:fill="FFE599"/>
-        </w:rPr>
-      </w:pPr>
-      <w:r>
-        <w:rPr>
-          <w:shd w:val="clear" w:color="auto" w:fill="FFE599"/>
-        </w:rPr>
-        <w:lastRenderedPageBreak/>
+          <w:highlight w:val="yellow"/>
+        </w:rPr>
+      </w:pPr>
+      <w:r>
+        <w:rPr>
+          <w:highlight w:val="yellow"/>
+        </w:rPr>
         <w:t xml:space="preserve">RESPCONSULTA </w:t>
       </w:r>
       <w:r>
         <w:rPr>
-          <w:shd w:val="clear" w:color="auto" w:fill="FFE599"/>
-        </w:rPr>
-        <w:br/>
-        <w:t>&lt;</w:t>
-      </w:r>
-      <w:proofErr w:type="spellStart"/>
-      <w:r>
-        <w:rPr>
-          <w:shd w:val="clear" w:color="auto" w:fill="FFE599"/>
+          <w:highlight w:val="yellow"/>
+        </w:rPr>
+        <w:br/>
+        <w:t>&lt;</w:t>
+      </w:r>
+      <w:proofErr w:type="spellStart"/>
+      <w:r>
+        <w:rPr>
+          <w:highlight w:val="yellow"/>
         </w:rPr>
         <w:t>rID</w:t>
       </w:r>
       <w:proofErr w:type="spellEnd"/>
       <w:r>
         <w:rPr>
-          <w:shd w:val="clear" w:color="auto" w:fill="FFE599"/>
+          <w:highlight w:val="yellow"/>
         </w:rPr>
         <w:t>&gt; (id de receta)</w:t>
       </w:r>
       <w:r>
         <w:rPr>
-          <w:shd w:val="clear" w:color="auto" w:fill="FFE599"/>
-        </w:rPr>
-        <w:br/>
-        <w:t>&lt;</w:t>
-      </w:r>
-      <w:proofErr w:type="spellStart"/>
-      <w:r>
-        <w:rPr>
-          <w:shd w:val="clear" w:color="auto" w:fill="FFE599"/>
+          <w:highlight w:val="yellow"/>
+        </w:rPr>
+        <w:br/>
+        <w:t>&lt;</w:t>
+      </w:r>
+      <w:proofErr w:type="spellStart"/>
+      <w:r>
+        <w:rPr>
+          <w:highlight w:val="yellow"/>
         </w:rPr>
         <w:t>rNombre</w:t>
       </w:r>
       <w:proofErr w:type="spellEnd"/>
       <w:r>
         <w:rPr>
-          <w:shd w:val="clear" w:color="auto" w:fill="FFE599"/>
+          <w:highlight w:val="yellow"/>
         </w:rPr>
         <w:t>&gt; (nombre de la receta)</w:t>
       </w:r>
       <w:r>
         <w:rPr>
-          <w:shd w:val="clear" w:color="auto" w:fill="FFE599"/>
+          <w:highlight w:val="yellow"/>
         </w:rPr>
         <w:br/>
         <w:t>…</w:t>
       </w:r>
       <w:r>
         <w:rPr>
-          <w:shd w:val="clear" w:color="auto" w:fill="FFE599"/>
-        </w:rPr>
-        <w:br/>
-        <w:t>&lt;</w:t>
-      </w:r>
-      <w:proofErr w:type="spellStart"/>
-      <w:r>
-        <w:rPr>
-          <w:shd w:val="clear" w:color="auto" w:fill="FFE599"/>
+          <w:highlight w:val="yellow"/>
+        </w:rPr>
+        <w:br/>
+        <w:t>&lt;</w:t>
+      </w:r>
+      <w:proofErr w:type="spellStart"/>
+      <w:r>
+        <w:rPr>
+          <w:highlight w:val="yellow"/>
         </w:rPr>
         <w:t>rID</w:t>
       </w:r>
       <w:proofErr w:type="spellEnd"/>
       <w:r>
         <w:rPr>
-          <w:shd w:val="clear" w:color="auto" w:fill="FFE599"/>
+          <w:highlight w:val="yellow"/>
         </w:rPr>
         <w:t>&gt; (id de receta)</w:t>
       </w:r>
       <w:r>
         <w:rPr>
-          <w:shd w:val="clear" w:color="auto" w:fill="FFE599"/>
-        </w:rPr>
-        <w:br/>
-        <w:t>&lt;</w:t>
-      </w:r>
-      <w:proofErr w:type="spellStart"/>
-      <w:r>
-        <w:rPr>
-          <w:shd w:val="clear" w:color="auto" w:fill="FFE599"/>
+          <w:highlight w:val="yellow"/>
+        </w:rPr>
+        <w:br/>
+        <w:t>&lt;</w:t>
+      </w:r>
+      <w:proofErr w:type="spellStart"/>
+      <w:r>
+        <w:rPr>
+          <w:highlight w:val="yellow"/>
         </w:rPr>
         <w:t>rNombre</w:t>
       </w:r>
       <w:proofErr w:type="spellEnd"/>
       <w:r>
         <w:rPr>
-          <w:shd w:val="clear" w:color="auto" w:fill="FFE599"/>
+          <w:highlight w:val="yellow"/>
         </w:rPr>
         <w:t>&gt; (nombre de la receta)</w:t>
       </w:r>
       <w:r>
         <w:rPr>
-          <w:shd w:val="clear" w:color="auto" w:fill="FFE599"/>
-        </w:rPr>
-        <w:br/>
-      </w:r>
-    </w:p>
-    <w:p>
-      <w:pPr>
+          <w:highlight w:val="yellow"/>
+        </w:rPr>
+        <w:br/>
+      </w:r>
+    </w:p>
+    <w:p>
+      <w:pPr>
+        <w:pStyle w:val="Prrafodelista"/>
         <w:numPr>
           <w:ilvl w:val="0"/>
-          <w:numId w:val="5"/>
+          <w:numId w:val="9"/>
         </w:numPr>
         <w:rPr>
-          <w:shd w:val="clear" w:color="auto" w:fill="FFE599"/>
-        </w:rPr>
-      </w:pPr>
-      <w:r>
-        <w:rPr>
-          <w:shd w:val="clear" w:color="auto" w:fill="FFE599"/>
+          <w:highlight w:val="yellow"/>
+        </w:rPr>
+      </w:pPr>
+      <w:r>
+        <w:rPr>
+          <w:highlight w:val="yellow"/>
         </w:rPr>
         <w:t xml:space="preserve">RESPOCONSULTAFAIL  </w:t>
       </w:r>
       <w:r>
         <w:rPr>
-          <w:shd w:val="clear" w:color="auto" w:fill="FFE599"/>
-        </w:rPr>
-        <w:br/>
-        <w:t>&lt;</w:t>
-      </w:r>
-      <w:proofErr w:type="spellStart"/>
-      <w:r>
-        <w:rPr>
-          <w:shd w:val="clear" w:color="auto" w:fill="FFE599"/>
+          <w:highlight w:val="yellow"/>
+        </w:rPr>
+        <w:br/>
+        <w:t>&lt;</w:t>
+      </w:r>
+      <w:proofErr w:type="spellStart"/>
+      <w:r>
+        <w:rPr>
+          <w:highlight w:val="yellow"/>
         </w:rPr>
         <w:t>mensajeError</w:t>
       </w:r>
       <w:proofErr w:type="spellEnd"/>
       <w:r>
         <w:rPr>
-          <w:shd w:val="clear" w:color="auto" w:fill="FFE599"/>
+          <w:highlight w:val="yellow"/>
         </w:rPr>
         <w:t>&gt; (motivo que indica porque no se pudo concretar la consulta)</w:t>
       </w:r>
       <w:r>
         <w:rPr>
-          <w:shd w:val="clear" w:color="auto" w:fill="FFE599"/>
-        </w:rPr>
-        <w:br/>
-      </w:r>
-    </w:p>
-    <w:p>
-      <w:pPr>
+          <w:highlight w:val="yellow"/>
+        </w:rPr>
+        <w:br/>
+      </w:r>
+    </w:p>
+    <w:p>
+      <w:pPr>
+        <w:pStyle w:val="Prrafodelista"/>
         <w:numPr>
           <w:ilvl w:val="0"/>
-          <w:numId w:val="5"/>
+          <w:numId w:val="9"/>
         </w:numPr>
         <w:rPr>
-          <w:shd w:val="clear" w:color="auto" w:fill="FFE599"/>
-        </w:rPr>
-      </w:pPr>
-      <w:r>
-        <w:rPr>
-          <w:shd w:val="clear" w:color="auto" w:fill="FFE599"/>
+          <w:highlight w:val="yellow"/>
+        </w:rPr>
+      </w:pPr>
+      <w:r>
+        <w:rPr>
+          <w:highlight w:val="yellow"/>
         </w:rPr>
         <w:t>SUBIRRECETAFAIL</w:t>
       </w:r>
       <w:r>
         <w:rPr>
-          <w:shd w:val="clear" w:color="auto" w:fill="FFE599"/>
-        </w:rPr>
-        <w:br/>
-        <w:t>&lt;</w:t>
-      </w:r>
-      <w:proofErr w:type="spellStart"/>
-      <w:r>
-        <w:rPr>
-          <w:shd w:val="clear" w:color="auto" w:fill="FFE599"/>
+          <w:highlight w:val="yellow"/>
+        </w:rPr>
+        <w:br/>
+        <w:t>&lt;</w:t>
+      </w:r>
+      <w:proofErr w:type="spellStart"/>
+      <w:r>
+        <w:rPr>
+          <w:highlight w:val="yellow"/>
         </w:rPr>
         <w:t>mensajeError</w:t>
       </w:r>
       <w:proofErr w:type="spellEnd"/>
       <w:r>
         <w:rPr>
-          <w:shd w:val="clear" w:color="auto" w:fill="FFE599"/>
+          <w:highlight w:val="yellow"/>
         </w:rPr>
         <w:t>&gt; (el motivo por el cual no se pudo subir la receta)</w:t>
       </w:r>
       <w:r>
         <w:rPr>
-          <w:shd w:val="clear" w:color="auto" w:fill="FFE599"/>
-        </w:rPr>
-        <w:br/>
-      </w:r>
-    </w:p>
-    <w:p>
-      <w:pPr>
+          <w:highlight w:val="yellow"/>
+        </w:rPr>
+        <w:br/>
+      </w:r>
+    </w:p>
+    <w:p>
+      <w:pPr>
+        <w:pStyle w:val="Prrafodelista"/>
         <w:numPr>
           <w:ilvl w:val="0"/>
-          <w:numId w:val="5"/>
+          <w:numId w:val="9"/>
         </w:numPr>
-        <w:rPr>
-          <w:shd w:val="clear" w:color="auto" w:fill="FFE599"/>
-        </w:rPr>
-      </w:pPr>
-      <w:r>
-        <w:rPr>
-          <w:shd w:val="clear" w:color="auto" w:fill="FFE599"/>
+      </w:pPr>
+      <w:r>
+        <w:rPr>
+          <w:highlight w:val="yellow"/>
         </w:rPr>
         <w:t>SUBIRRECETAOK</w:t>
       </w:r>
@@ -2419,470 +2432,429 @@
     </w:p>
     <w:p>
       <w:pPr>
+        <w:pStyle w:val="Prrafodelista"/>
         <w:numPr>
           <w:ilvl w:val="0"/>
-          <w:numId w:val="3"/>
+          <w:numId w:val="8"/>
         </w:numPr>
         <w:rPr>
-          <w:shd w:val="clear" w:color="auto" w:fill="FFE599"/>
-        </w:rPr>
-      </w:pPr>
-      <w:r>
-        <w:rPr>
-          <w:shd w:val="clear" w:color="auto" w:fill="FFE599"/>
+          <w:highlight w:val="yellow"/>
+        </w:rPr>
+      </w:pPr>
+      <w:r>
+        <w:rPr>
+          <w:highlight w:val="yellow"/>
         </w:rPr>
         <w:t>BORRARCATINGFAIL</w:t>
       </w:r>
     </w:p>
     <w:p>
       <w:pPr>
-        <w:ind w:left="720"/>
-        <w:rPr>
-          <w:shd w:val="clear" w:color="auto" w:fill="FFE599"/>
-        </w:rPr>
-      </w:pPr>
-      <w:r>
-        <w:rPr>
-          <w:shd w:val="clear" w:color="auto" w:fill="FFE599"/>
-        </w:rPr>
-        <w:t>&lt;</w:t>
-      </w:r>
-      <w:proofErr w:type="spellStart"/>
-      <w:r>
-        <w:rPr>
-          <w:shd w:val="clear" w:color="auto" w:fill="FFE599"/>
+        <w:pStyle w:val="Prrafodelista"/>
+        <w:rPr>
+          <w:highlight w:val="yellow"/>
+        </w:rPr>
+      </w:pPr>
+      <w:r>
+        <w:rPr>
+          <w:highlight w:val="yellow"/>
+        </w:rPr>
+        <w:t>&lt;</w:t>
+      </w:r>
+      <w:proofErr w:type="spellStart"/>
+      <w:r>
+        <w:rPr>
+          <w:highlight w:val="yellow"/>
         </w:rPr>
         <w:t>mensajeError</w:t>
       </w:r>
       <w:proofErr w:type="spellEnd"/>
       <w:r>
         <w:rPr>
-          <w:shd w:val="clear" w:color="auto" w:fill="FFE599"/>
+          <w:highlight w:val="yellow"/>
         </w:rPr>
         <w:t>&gt; (el motivo del error)</w:t>
       </w:r>
       <w:r>
         <w:rPr>
-          <w:shd w:val="clear" w:color="auto" w:fill="FFE599"/>
-        </w:rPr>
-        <w:br/>
-      </w:r>
-    </w:p>
-    <w:p>
-      <w:pPr>
+          <w:highlight w:val="yellow"/>
+        </w:rPr>
+        <w:br/>
+      </w:r>
+    </w:p>
+    <w:p>
+      <w:pPr>
+        <w:pStyle w:val="Prrafodelista"/>
         <w:numPr>
           <w:ilvl w:val="0"/>
-          <w:numId w:val="3"/>
+          <w:numId w:val="8"/>
         </w:numPr>
         <w:rPr>
-          <w:shd w:val="clear" w:color="auto" w:fill="FFE599"/>
-        </w:rPr>
-      </w:pPr>
-      <w:r>
-        <w:rPr>
-          <w:shd w:val="clear" w:color="auto" w:fill="FFE599"/>
+          <w:highlight w:val="yellow"/>
+        </w:rPr>
+      </w:pPr>
+      <w:r>
+        <w:rPr>
+          <w:highlight w:val="yellow"/>
         </w:rPr>
         <w:t>BORRARCATINGOK</w:t>
       </w:r>
       <w:r>
         <w:rPr>
-          <w:shd w:val="clear" w:color="auto" w:fill="FFE599"/>
-        </w:rPr>
-        <w:br/>
-      </w:r>
-    </w:p>
-    <w:p>
-      <w:pPr>
+          <w:highlight w:val="yellow"/>
+        </w:rPr>
+        <w:br/>
+      </w:r>
+    </w:p>
+    <w:p>
+      <w:pPr>
+        <w:pStyle w:val="Prrafodelista"/>
         <w:numPr>
           <w:ilvl w:val="0"/>
-          <w:numId w:val="3"/>
+          <w:numId w:val="8"/>
         </w:numPr>
         <w:rPr>
-          <w:shd w:val="clear" w:color="auto" w:fill="FFE599"/>
-        </w:rPr>
-      </w:pPr>
-      <w:r>
-        <w:rPr>
-          <w:shd w:val="clear" w:color="auto" w:fill="FFE599"/>
+          <w:highlight w:val="yellow"/>
+        </w:rPr>
+      </w:pPr>
+      <w:r>
+        <w:rPr>
+          <w:highlight w:val="yellow"/>
         </w:rPr>
         <w:t>BORRARCATRECFAIL</w:t>
       </w:r>
     </w:p>
     <w:p>
       <w:pPr>
-        <w:ind w:left="720"/>
-        <w:rPr>
-          <w:shd w:val="clear" w:color="auto" w:fill="FFE599"/>
-        </w:rPr>
-      </w:pPr>
-      <w:r>
-        <w:rPr>
-          <w:shd w:val="clear" w:color="auto" w:fill="FFE599"/>
-        </w:rPr>
-        <w:t>&lt;</w:t>
-      </w:r>
-      <w:proofErr w:type="spellStart"/>
-      <w:r>
-        <w:rPr>
-          <w:shd w:val="clear" w:color="auto" w:fill="FFE599"/>
+        <w:pStyle w:val="Prrafodelista"/>
+        <w:rPr>
+          <w:highlight w:val="yellow"/>
+        </w:rPr>
+      </w:pPr>
+      <w:r>
+        <w:rPr>
+          <w:highlight w:val="yellow"/>
+        </w:rPr>
+        <w:t>&lt;</w:t>
+      </w:r>
+      <w:proofErr w:type="spellStart"/>
+      <w:r>
+        <w:rPr>
+          <w:highlight w:val="yellow"/>
         </w:rPr>
         <w:t>mensajeError</w:t>
       </w:r>
       <w:proofErr w:type="spellEnd"/>
       <w:r>
         <w:rPr>
-          <w:shd w:val="clear" w:color="auto" w:fill="FFE599"/>
+          <w:highlight w:val="yellow"/>
         </w:rPr>
         <w:t>&gt; (el motivo del error)</w:t>
       </w:r>
       <w:r>
         <w:rPr>
-          <w:shd w:val="clear" w:color="auto" w:fill="FFE599"/>
-        </w:rPr>
-        <w:br/>
-      </w:r>
-    </w:p>
-    <w:p>
-      <w:pPr>
+          <w:highlight w:val="yellow"/>
+        </w:rPr>
+        <w:br/>
+      </w:r>
+    </w:p>
+    <w:p>
+      <w:pPr>
+        <w:pStyle w:val="Prrafodelista"/>
         <w:numPr>
           <w:ilvl w:val="0"/>
-          <w:numId w:val="3"/>
+          <w:numId w:val="8"/>
         </w:numPr>
         <w:rPr>
-          <w:shd w:val="clear" w:color="auto" w:fill="FFE599"/>
-        </w:rPr>
-      </w:pPr>
-      <w:r>
-        <w:rPr>
-          <w:shd w:val="clear" w:color="auto" w:fill="FFE599"/>
+          <w:highlight w:val="yellow"/>
+        </w:rPr>
+      </w:pPr>
+      <w:r>
+        <w:rPr>
+          <w:highlight w:val="yellow"/>
         </w:rPr>
         <w:t>BORRARCATRECOK</w:t>
       </w:r>
       <w:r>
         <w:rPr>
-          <w:shd w:val="clear" w:color="auto" w:fill="FFE599"/>
-        </w:rPr>
-        <w:br/>
-      </w:r>
-    </w:p>
-    <w:p>
-      <w:pPr>
+          <w:highlight w:val="yellow"/>
+        </w:rPr>
+        <w:br/>
+      </w:r>
+    </w:p>
+    <w:p>
+      <w:pPr>
+        <w:pStyle w:val="Prrafodelista"/>
         <w:numPr>
           <w:ilvl w:val="0"/>
-          <w:numId w:val="3"/>
+          <w:numId w:val="8"/>
         </w:numPr>
         <w:rPr>
-          <w:shd w:val="clear" w:color="auto" w:fill="FFE599"/>
-        </w:rPr>
-      </w:pPr>
-      <w:r>
-        <w:rPr>
-          <w:shd w:val="clear" w:color="auto" w:fill="FFE599"/>
+          <w:highlight w:val="yellow"/>
+        </w:rPr>
+      </w:pPr>
+      <w:r>
+        <w:rPr>
+          <w:highlight w:val="yellow"/>
         </w:rPr>
         <w:t>BORRARRECFAIL</w:t>
       </w:r>
     </w:p>
     <w:p>
       <w:pPr>
-        <w:ind w:left="720"/>
-        <w:rPr>
-          <w:shd w:val="clear" w:color="auto" w:fill="FFE599"/>
-        </w:rPr>
-      </w:pPr>
-      <w:r>
-        <w:rPr>
-          <w:shd w:val="clear" w:color="auto" w:fill="FFE599"/>
-        </w:rPr>
-        <w:t>&lt;</w:t>
-      </w:r>
-      <w:proofErr w:type="spellStart"/>
-      <w:r>
-        <w:rPr>
-          <w:shd w:val="clear" w:color="auto" w:fill="FFE599"/>
+        <w:pStyle w:val="Prrafodelista"/>
+        <w:rPr>
+          <w:highlight w:val="yellow"/>
+        </w:rPr>
+      </w:pPr>
+      <w:r>
+        <w:rPr>
+          <w:highlight w:val="yellow"/>
+        </w:rPr>
+        <w:t>&lt;</w:t>
+      </w:r>
+      <w:proofErr w:type="spellStart"/>
+      <w:r>
+        <w:rPr>
+          <w:highlight w:val="yellow"/>
         </w:rPr>
         <w:t>mensajeError</w:t>
       </w:r>
       <w:proofErr w:type="spellEnd"/>
       <w:r>
         <w:rPr>
-          <w:shd w:val="clear" w:color="auto" w:fill="FFE599"/>
+          <w:highlight w:val="yellow"/>
         </w:rPr>
         <w:t>&gt; (el motivo del error)</w:t>
       </w:r>
       <w:r>
         <w:rPr>
-          <w:shd w:val="clear" w:color="auto" w:fill="FFE599"/>
-        </w:rPr>
-        <w:br/>
-      </w:r>
-    </w:p>
-    <w:p>
-      <w:pPr>
+          <w:highlight w:val="yellow"/>
+        </w:rPr>
+        <w:br/>
+      </w:r>
+    </w:p>
+    <w:p>
+      <w:pPr>
+        <w:pStyle w:val="Prrafodelista"/>
         <w:numPr>
           <w:ilvl w:val="0"/>
-          <w:numId w:val="3"/>
+          <w:numId w:val="8"/>
         </w:numPr>
         <w:rPr>
-          <w:shd w:val="clear" w:color="auto" w:fill="FFE599"/>
-        </w:rPr>
-      </w:pPr>
-      <w:r>
-        <w:rPr>
-          <w:shd w:val="clear" w:color="auto" w:fill="FFE599"/>
+          <w:highlight w:val="yellow"/>
+        </w:rPr>
+      </w:pPr>
+      <w:r>
+        <w:rPr>
+          <w:highlight w:val="yellow"/>
         </w:rPr>
         <w:t>BORRARRECOK</w:t>
       </w:r>
       <w:r>
         <w:rPr>
-          <w:shd w:val="clear" w:color="auto" w:fill="FFE599"/>
-        </w:rPr>
-        <w:br/>
-      </w:r>
-    </w:p>
-    <w:p>
-      <w:pPr>
+          <w:highlight w:val="yellow"/>
+        </w:rPr>
+        <w:br/>
+      </w:r>
+    </w:p>
+    <w:p>
+      <w:pPr>
+        <w:pStyle w:val="Prrafodelista"/>
         <w:numPr>
           <w:ilvl w:val="0"/>
-          <w:numId w:val="3"/>
+          <w:numId w:val="8"/>
         </w:numPr>
         <w:rPr>
-          <w:shd w:val="clear" w:color="auto" w:fill="FFE599"/>
-        </w:rPr>
-      </w:pPr>
-      <w:r>
-        <w:rPr>
-          <w:shd w:val="clear" w:color="auto" w:fill="FFE599"/>
+          <w:highlight w:val="yellow"/>
+        </w:rPr>
+      </w:pPr>
+      <w:r>
+        <w:rPr>
+          <w:highlight w:val="yellow"/>
         </w:rPr>
         <w:t>BORRARUSUFAIL</w:t>
       </w:r>
     </w:p>
     <w:p>
       <w:pPr>
-        <w:ind w:left="720"/>
-        <w:rPr>
-          <w:shd w:val="clear" w:color="auto" w:fill="FFE599"/>
-        </w:rPr>
-      </w:pPr>
-      <w:r>
-        <w:rPr>
-          <w:shd w:val="clear" w:color="auto" w:fill="FFE599"/>
-        </w:rPr>
-        <w:t>&lt;</w:t>
-      </w:r>
-      <w:proofErr w:type="spellStart"/>
-      <w:r>
-        <w:rPr>
-          <w:shd w:val="clear" w:color="auto" w:fill="FFE599"/>
+        <w:pStyle w:val="Prrafodelista"/>
+        <w:rPr>
+          <w:highlight w:val="yellow"/>
+        </w:rPr>
+      </w:pPr>
+      <w:r>
+        <w:rPr>
+          <w:highlight w:val="yellow"/>
+        </w:rPr>
+        <w:t>&lt;</w:t>
+      </w:r>
+      <w:proofErr w:type="spellStart"/>
+      <w:r>
+        <w:rPr>
+          <w:highlight w:val="yellow"/>
         </w:rPr>
         <w:t>mensajeError</w:t>
       </w:r>
       <w:proofErr w:type="spellEnd"/>
       <w:r>
         <w:rPr>
-          <w:shd w:val="clear" w:color="auto" w:fill="FFE599"/>
+          <w:highlight w:val="yellow"/>
         </w:rPr>
         <w:t>&gt; (el motivo del error)</w:t>
       </w:r>
       <w:r>
         <w:rPr>
-          <w:shd w:val="clear" w:color="auto" w:fill="FFE599"/>
-        </w:rPr>
-        <w:br/>
-      </w:r>
-    </w:p>
-    <w:p>
-      <w:pPr>
+          <w:highlight w:val="yellow"/>
+        </w:rPr>
+        <w:br/>
+      </w:r>
+    </w:p>
+    <w:p>
+      <w:pPr>
+        <w:pStyle w:val="Prrafodelista"/>
         <w:numPr>
           <w:ilvl w:val="0"/>
-          <w:numId w:val="3"/>
+          <w:numId w:val="8"/>
         </w:numPr>
         <w:rPr>
-          <w:shd w:val="clear" w:color="auto" w:fill="FFE599"/>
-        </w:rPr>
-      </w:pPr>
-      <w:r>
-        <w:rPr>
-          <w:shd w:val="clear" w:color="auto" w:fill="FFE599"/>
+          <w:highlight w:val="yellow"/>
+        </w:rPr>
+      </w:pPr>
+      <w:r>
+        <w:rPr>
+          <w:highlight w:val="yellow"/>
         </w:rPr>
         <w:t>BORRARUSUOK</w:t>
       </w:r>
       <w:r>
         <w:rPr>
-          <w:shd w:val="clear" w:color="auto" w:fill="FFE599"/>
-        </w:rPr>
-        <w:br/>
-      </w:r>
-    </w:p>
-    <w:p>
-      <w:pPr>
+          <w:highlight w:val="yellow"/>
+        </w:rPr>
+        <w:br/>
+      </w:r>
+    </w:p>
+    <w:p>
+      <w:pPr>
+        <w:pStyle w:val="Prrafodelista"/>
         <w:numPr>
           <w:ilvl w:val="0"/>
-          <w:numId w:val="3"/>
+          <w:numId w:val="8"/>
         </w:numPr>
         <w:rPr>
-          <w:shd w:val="clear" w:color="auto" w:fill="FFE599"/>
-        </w:rPr>
-      </w:pPr>
-      <w:r>
-        <w:rPr>
-          <w:shd w:val="clear" w:color="auto" w:fill="FFE599"/>
-        </w:rPr>
+          <w:highlight w:val="yellow"/>
+        </w:rPr>
+      </w:pPr>
+      <w:r>
+        <w:rPr>
+          <w:highlight w:val="yellow"/>
+        </w:rPr>
+        <w:lastRenderedPageBreak/>
         <w:t xml:space="preserve">MESSAGEERROR (se envía cuando el mensaje recibido del </w:t>
       </w:r>
       <w:proofErr w:type="spellStart"/>
       <w:r>
         <w:rPr>
-          <w:shd w:val="clear" w:color="auto" w:fill="FFE599"/>
+          <w:highlight w:val="yellow"/>
         </w:rPr>
         <w:t>admin</w:t>
       </w:r>
       <w:proofErr w:type="spellEnd"/>
       <w:r>
         <w:rPr>
-          <w:shd w:val="clear" w:color="auto" w:fill="FFE599"/>
+          <w:highlight w:val="yellow"/>
         </w:rPr>
         <w:t xml:space="preserve"> no corresponde con ninguna acción)</w:t>
       </w:r>
       <w:r>
         <w:rPr>
-          <w:shd w:val="clear" w:color="auto" w:fill="FFE599"/>
-        </w:rPr>
-        <w:br/>
-      </w:r>
-    </w:p>
-    <w:p>
-      <w:pPr>
+          <w:highlight w:val="yellow"/>
+        </w:rPr>
+        <w:br/>
+      </w:r>
+    </w:p>
+    <w:p>
+      <w:pPr>
+        <w:pStyle w:val="Prrafodelista"/>
         <w:numPr>
           <w:ilvl w:val="0"/>
-          <w:numId w:val="3"/>
+          <w:numId w:val="8"/>
         </w:numPr>
-        <w:rPr>
-          <w:shd w:val="clear" w:color="auto" w:fill="FFE599"/>
-        </w:rPr>
-      </w:pPr>
-      <w:r>
-        <w:rPr>
-          <w:shd w:val="clear" w:color="auto" w:fill="FFE599"/>
-        </w:rPr>
+      </w:pPr>
+      <w:r>
         <w:t>SUBIRCATINGFAIL</w:t>
       </w:r>
     </w:p>
     <w:p>
       <w:pPr>
-        <w:ind w:left="720"/>
-        <w:rPr>
-          <w:shd w:val="clear" w:color="auto" w:fill="FFE599"/>
-        </w:rPr>
-      </w:pPr>
-      <w:r>
-        <w:rPr>
-          <w:shd w:val="clear" w:color="auto" w:fill="FFE599"/>
-        </w:rPr>
-        <w:t>&lt;</w:t>
-      </w:r>
-      <w:proofErr w:type="spellStart"/>
-      <w:r>
-        <w:rPr>
-          <w:shd w:val="clear" w:color="auto" w:fill="FFE599"/>
-        </w:rPr>
+        <w:pStyle w:val="Prrafodelista"/>
+      </w:pPr>
+      <w:r>
+        <w:t>&lt;</w:t>
+      </w:r>
+      <w:proofErr w:type="spellStart"/>
+      <w:r>
         <w:t>mensajeError</w:t>
       </w:r>
       <w:proofErr w:type="spellEnd"/>
       <w:r>
-        <w:rPr>
-          <w:shd w:val="clear" w:color="auto" w:fill="FFE599"/>
-        </w:rPr>
         <w:t>&gt; (el motivo del error)</w:t>
       </w:r>
       <w:r>
-        <w:rPr>
-          <w:shd w:val="clear" w:color="auto" w:fill="FFE599"/>
-        </w:rPr>
-        <w:br/>
-      </w:r>
-    </w:p>
-    <w:p>
-      <w:pPr>
+        <w:br/>
+      </w:r>
+    </w:p>
+    <w:p>
+      <w:pPr>
+        <w:pStyle w:val="Prrafodelista"/>
         <w:numPr>
           <w:ilvl w:val="0"/>
-          <w:numId w:val="3"/>
+          <w:numId w:val="8"/>
         </w:numPr>
-        <w:rPr>
-          <w:shd w:val="clear" w:color="auto" w:fill="FFE599"/>
-        </w:rPr>
-      </w:pPr>
-      <w:r>
-        <w:rPr>
-          <w:shd w:val="clear" w:color="auto" w:fill="FFE599"/>
-        </w:rPr>
+      </w:pPr>
+      <w:r>
         <w:t>SUBIRCATINGOK</w:t>
       </w:r>
       <w:r>
-        <w:rPr>
-          <w:shd w:val="clear" w:color="auto" w:fill="FFE599"/>
-        </w:rPr>
-        <w:br/>
-      </w:r>
-    </w:p>
-    <w:p>
-      <w:pPr>
+        <w:br/>
+      </w:r>
+    </w:p>
+    <w:p>
+      <w:pPr>
+        <w:pStyle w:val="Prrafodelista"/>
         <w:numPr>
           <w:ilvl w:val="0"/>
-          <w:numId w:val="3"/>
+          <w:numId w:val="8"/>
         </w:numPr>
-        <w:rPr>
-          <w:shd w:val="clear" w:color="auto" w:fill="FFE599"/>
-        </w:rPr>
-      </w:pPr>
-      <w:r>
-        <w:rPr>
-          <w:shd w:val="clear" w:color="auto" w:fill="FFE599"/>
-        </w:rPr>
-        <w:lastRenderedPageBreak/>
+      </w:pPr>
+      <w:r>
         <w:t>SUBIRCATRECFAIL</w:t>
       </w:r>
       <w:r>
-        <w:rPr>
-          <w:shd w:val="clear" w:color="auto" w:fill="FFE599"/>
-        </w:rPr>
-        <w:br/>
-        <w:t>&lt;</w:t>
-      </w:r>
-      <w:proofErr w:type="spellStart"/>
-      <w:r>
-        <w:rPr>
-          <w:shd w:val="clear" w:color="auto" w:fill="FFE599"/>
-        </w:rPr>
+        <w:br/>
+        <w:t>&lt;</w:t>
+      </w:r>
+      <w:proofErr w:type="spellStart"/>
+      <w:r>
         <w:t>mensajeError</w:t>
       </w:r>
       <w:proofErr w:type="spellEnd"/>
       <w:r>
-        <w:rPr>
-          <w:shd w:val="clear" w:color="auto" w:fill="FFE599"/>
-        </w:rPr>
         <w:t>&gt; (el motivo del error)</w:t>
       </w:r>
       <w:r>
-        <w:rPr>
-          <w:shd w:val="clear" w:color="auto" w:fill="FFE599"/>
-        </w:rPr>
-        <w:br/>
-      </w:r>
-    </w:p>
-    <w:p>
-      <w:pPr>
+        <w:br/>
+      </w:r>
+    </w:p>
+    <w:p>
+      <w:pPr>
+        <w:pStyle w:val="Prrafodelista"/>
         <w:numPr>
           <w:ilvl w:val="0"/>
-          <w:numId w:val="3"/>
+          <w:numId w:val="8"/>
         </w:numPr>
-        <w:rPr>
-          <w:shd w:val="clear" w:color="auto" w:fill="FFE599"/>
-        </w:rPr>
-      </w:pPr>
-      <w:r>
-        <w:rPr>
-          <w:shd w:val="clear" w:color="auto" w:fill="FFE599"/>
-        </w:rPr>
+      </w:pPr>
+      <w:r>
         <w:t>SUBIRCATRECOK</w:t>
       </w:r>
     </w:p>
@@ -2899,6 +2871,119 @@
 <file path=word/numbering.xml><?xml version="1.0" encoding="utf-8"?>
 <w:numbering xmlns:wpc="http://schemas.microsoft.com/office/word/2010/wordprocessingCanvas" xmlns:cx="http://schemas.microsoft.com/office/drawing/2014/chartex" xmlns:cx1="http://schemas.microsoft.com/office/drawing/2015/9/8/chartex" xmlns:cx2="http://schemas.microsoft.com/office/drawing/2015/10/21/chartex" xmlns:cx3="http://schemas.microsoft.com/office/drawing/2016/5/9/chartex" xmlns:cx4="http://schemas.microsoft.com/office/drawing/2016/5/10/chartex" xmlns:cx5="http://schemas.microsoft.com/office/drawing/2016/5/11/chartex" xmlns:cx6="http://schemas.microsoft.com/office/drawing/2016/5/12/chartex" xmlns:cx7="http://schemas.microsoft.com/office/drawing/2016/5/13/chartex" xmlns:cx8="http://schemas.microsoft.com/office/drawing/2016/5/14/chartex" xmlns:mc="http://schemas.openxmlformats.org/markup-compatibility/2006" xmlns:aink="http://schemas.microsoft.com/office/drawing/2016/ink" xmlns:am3d="http://schemas.microsoft.com/office/drawing/2017/model3d" xmlns:o="urn:schemas-microsoft-com:office:office" xmlns:r="http://schemas.openxmlformats.org/officeDocument/2006/relationships" xmlns:m="http://schemas.openxmlformats.org/officeDocument/2006/math" xmlns:v="urn:schemas-microsoft-com:vml" xmlns:wp14="http://schemas.microsoft.com/office/word/2010/wordprocessingDrawing" xmlns:wp="http://schemas.openxmlformats.org/drawingml/2006/wordprocessingDrawing" xmlns:w10="urn:schemas-microsoft-com:office:word" xmlns:w="http://schemas.openxmlformats.org/wordprocessingml/2006/main" xmlns:w14="http://schemas.microsoft.com/office/word/2010/wordml" xmlns:w15="http://schemas.microsoft.com/office/word/2012/wordml" xmlns:w16cex="http://schemas.microsoft.com/office/word/2018/wordml/cex" xmlns:w16cid="http://schemas.microsoft.com/office/word/2016/wordml/cid" xmlns:w16="http://schemas.microsoft.com/office/word/2018/wordml" xmlns:w16se="http://schemas.microsoft.com/office/word/2015/wordml/symex" xmlns:wpg="http://schemas.microsoft.com/office/word/2010/wordprocessingGroup" xmlns:wpi="http://schemas.microsoft.com/office/word/2010/wordprocessingInk" xmlns:wne="http://schemas.microsoft.com/office/word/2006/wordml" xmlns:wps="http://schemas.microsoft.com/office/word/2010/wordprocessingShape" mc:Ignorable="w14 w15 w16se w16cid w16 w16cex wp14">
   <w:abstractNum w:abstractNumId="0" w15:restartNumberingAfterBreak="0">
+    <w:nsid w:val="047D5424"/>
+    <w:multiLevelType w:val="hybridMultilevel"/>
+    <w:tmpl w:val="8390A084"/>
+    <w:lvl w:ilvl="0" w:tplc="2C0A0001">
+      <w:start w:val="1"/>
+      <w:numFmt w:val="bullet"/>
+      <w:lvlText w:val=""/>
+      <w:lvlJc w:val="left"/>
+      <w:pPr>
+        <w:ind w:left="720" w:hanging="360"/>
+      </w:pPr>
+      <w:rPr>
+        <w:rFonts w:ascii="Symbol" w:hAnsi="Symbol" w:hint="default"/>
+      </w:rPr>
+    </w:lvl>
+    <w:lvl w:ilvl="1" w:tplc="2C0A0003" w:tentative="1">
+      <w:start w:val="1"/>
+      <w:numFmt w:val="bullet"/>
+      <w:lvlText w:val="o"/>
+      <w:lvlJc w:val="left"/>
+      <w:pPr>
+        <w:ind w:left="1440" w:hanging="360"/>
+      </w:pPr>
+      <w:rPr>
+        <w:rFonts w:ascii="Courier New" w:hAnsi="Courier New" w:cs="Courier New" w:hint="default"/>
+      </w:rPr>
+    </w:lvl>
+    <w:lvl w:ilvl="2" w:tplc="2C0A0005" w:tentative="1">
+      <w:start w:val="1"/>
+      <w:numFmt w:val="bullet"/>
+      <w:lvlText w:val=""/>
+      <w:lvlJc w:val="left"/>
+      <w:pPr>
+        <w:ind w:left="2160" w:hanging="360"/>
+      </w:pPr>
+      <w:rPr>
+        <w:rFonts w:ascii="Wingdings" w:hAnsi="Wingdings" w:hint="default"/>
+      </w:rPr>
+    </w:lvl>
+    <w:lvl w:ilvl="3" w:tplc="2C0A0001" w:tentative="1">
+      <w:start w:val="1"/>
+      <w:numFmt w:val="bullet"/>
+      <w:lvlText w:val=""/>
+      <w:lvlJc w:val="left"/>
+      <w:pPr>
+        <w:ind w:left="2880" w:hanging="360"/>
+      </w:pPr>
+      <w:rPr>
+        <w:rFonts w:ascii="Symbol" w:hAnsi="Symbol" w:hint="default"/>
+      </w:rPr>
+    </w:lvl>
+    <w:lvl w:ilvl="4" w:tplc="2C0A0003" w:tentative="1">
+      <w:start w:val="1"/>
+      <w:numFmt w:val="bullet"/>
+      <w:lvlText w:val="o"/>
+      <w:lvlJc w:val="left"/>
+      <w:pPr>
+        <w:ind w:left="3600" w:hanging="360"/>
+      </w:pPr>
+      <w:rPr>
+        <w:rFonts w:ascii="Courier New" w:hAnsi="Courier New" w:cs="Courier New" w:hint="default"/>
+      </w:rPr>
+    </w:lvl>
+    <w:lvl w:ilvl="5" w:tplc="2C0A0005" w:tentative="1">
+      <w:start w:val="1"/>
+      <w:numFmt w:val="bullet"/>
+      <w:lvlText w:val=""/>
+      <w:lvlJc w:val="left"/>
+      <w:pPr>
+        <w:ind w:left="4320" w:hanging="360"/>
+      </w:pPr>
+      <w:rPr>
+        <w:rFonts w:ascii="Wingdings" w:hAnsi="Wingdings" w:hint="default"/>
+      </w:rPr>
+    </w:lvl>
+    <w:lvl w:ilvl="6" w:tplc="2C0A0001" w:tentative="1">
+      <w:start w:val="1"/>
+      <w:numFmt w:val="bullet"/>
+      <w:lvlText w:val=""/>
+      <w:lvlJc w:val="left"/>
+      <w:pPr>
+        <w:ind w:left="5040" w:hanging="360"/>
+      </w:pPr>
+      <w:rPr>
+        <w:rFonts w:ascii="Symbol" w:hAnsi="Symbol" w:hint="default"/>
+      </w:rPr>
+    </w:lvl>
+    <w:lvl w:ilvl="7" w:tplc="2C0A0003" w:tentative="1">
+      <w:start w:val="1"/>
+      <w:numFmt w:val="bullet"/>
+      <w:lvlText w:val="o"/>
+      <w:lvlJc w:val="left"/>
+      <w:pPr>
+        <w:ind w:left="5760" w:hanging="360"/>
+      </w:pPr>
+      <w:rPr>
+        <w:rFonts w:ascii="Courier New" w:hAnsi="Courier New" w:cs="Courier New" w:hint="default"/>
+      </w:rPr>
+    </w:lvl>
+    <w:lvl w:ilvl="8" w:tplc="2C0A0005" w:tentative="1">
+      <w:start w:val="1"/>
+      <w:numFmt w:val="bullet"/>
+      <w:lvlText w:val=""/>
+      <w:lvlJc w:val="left"/>
+      <w:pPr>
+        <w:ind w:left="6480" w:hanging="360"/>
+      </w:pPr>
+      <w:rPr>
+        <w:rFonts w:ascii="Wingdings" w:hAnsi="Wingdings" w:hint="default"/>
+      </w:rPr>
+    </w:lvl>
+  </w:abstractNum>
+  <w:abstractNum w:abstractNumId="1" w15:restartNumberingAfterBreak="0">
     <w:nsid w:val="05067683"/>
     <w:multiLevelType w:val="multilevel"/>
     <w:tmpl w:val="A7364F70"/>
@@ -3011,7 +3096,120 @@
       </w:rPr>
     </w:lvl>
   </w:abstractNum>
-  <w:abstractNum w:abstractNumId="1" w15:restartNumberingAfterBreak="0">
+  <w:abstractNum w:abstractNumId="2" w15:restartNumberingAfterBreak="0">
+    <w:nsid w:val="30AE401D"/>
+    <w:multiLevelType w:val="hybridMultilevel"/>
+    <w:tmpl w:val="B23C56A2"/>
+    <w:lvl w:ilvl="0" w:tplc="2C0A0001">
+      <w:start w:val="1"/>
+      <w:numFmt w:val="bullet"/>
+      <w:lvlText w:val=""/>
+      <w:lvlJc w:val="left"/>
+      <w:pPr>
+        <w:ind w:left="720" w:hanging="360"/>
+      </w:pPr>
+      <w:rPr>
+        <w:rFonts w:ascii="Symbol" w:hAnsi="Symbol" w:hint="default"/>
+      </w:rPr>
+    </w:lvl>
+    <w:lvl w:ilvl="1" w:tplc="2C0A0003" w:tentative="1">
+      <w:start w:val="1"/>
+      <w:numFmt w:val="bullet"/>
+      <w:lvlText w:val="o"/>
+      <w:lvlJc w:val="left"/>
+      <w:pPr>
+        <w:ind w:left="1440" w:hanging="360"/>
+      </w:pPr>
+      <w:rPr>
+        <w:rFonts w:ascii="Courier New" w:hAnsi="Courier New" w:cs="Courier New" w:hint="default"/>
+      </w:rPr>
+    </w:lvl>
+    <w:lvl w:ilvl="2" w:tplc="2C0A0005" w:tentative="1">
+      <w:start w:val="1"/>
+      <w:numFmt w:val="bullet"/>
+      <w:lvlText w:val=""/>
+      <w:lvlJc w:val="left"/>
+      <w:pPr>
+        <w:ind w:left="2160" w:hanging="360"/>
+      </w:pPr>
+      <w:rPr>
+        <w:rFonts w:ascii="Wingdings" w:hAnsi="Wingdings" w:hint="default"/>
+      </w:rPr>
+    </w:lvl>
+    <w:lvl w:ilvl="3" w:tplc="2C0A0001" w:tentative="1">
+      <w:start w:val="1"/>
+      <w:numFmt w:val="bullet"/>
+      <w:lvlText w:val=""/>
+      <w:lvlJc w:val="left"/>
+      <w:pPr>
+        <w:ind w:left="2880" w:hanging="360"/>
+      </w:pPr>
+      <w:rPr>
+        <w:rFonts w:ascii="Symbol" w:hAnsi="Symbol" w:hint="default"/>
+      </w:rPr>
+    </w:lvl>
+    <w:lvl w:ilvl="4" w:tplc="2C0A0003" w:tentative="1">
+      <w:start w:val="1"/>
+      <w:numFmt w:val="bullet"/>
+      <w:lvlText w:val="o"/>
+      <w:lvlJc w:val="left"/>
+      <w:pPr>
+        <w:ind w:left="3600" w:hanging="360"/>
+      </w:pPr>
+      <w:rPr>
+        <w:rFonts w:ascii="Courier New" w:hAnsi="Courier New" w:cs="Courier New" w:hint="default"/>
+      </w:rPr>
+    </w:lvl>
+    <w:lvl w:ilvl="5" w:tplc="2C0A0005" w:tentative="1">
+      <w:start w:val="1"/>
+      <w:numFmt w:val="bullet"/>
+      <w:lvlText w:val=""/>
+      <w:lvlJc w:val="left"/>
+      <w:pPr>
+        <w:ind w:left="4320" w:hanging="360"/>
+      </w:pPr>
+      <w:rPr>
+        <w:rFonts w:ascii="Wingdings" w:hAnsi="Wingdings" w:hint="default"/>
+      </w:rPr>
+    </w:lvl>
+    <w:lvl w:ilvl="6" w:tplc="2C0A0001" w:tentative="1">
+      <w:start w:val="1"/>
+      <w:numFmt w:val="bullet"/>
+      <w:lvlText w:val=""/>
+      <w:lvlJc w:val="left"/>
+      <w:pPr>
+        <w:ind w:left="5040" w:hanging="360"/>
+      </w:pPr>
+      <w:rPr>
+        <w:rFonts w:ascii="Symbol" w:hAnsi="Symbol" w:hint="default"/>
+      </w:rPr>
+    </w:lvl>
+    <w:lvl w:ilvl="7" w:tplc="2C0A0003" w:tentative="1">
+      <w:start w:val="1"/>
+      <w:numFmt w:val="bullet"/>
+      <w:lvlText w:val="o"/>
+      <w:lvlJc w:val="left"/>
+      <w:pPr>
+        <w:ind w:left="5760" w:hanging="360"/>
+      </w:pPr>
+      <w:rPr>
+        <w:rFonts w:ascii="Courier New" w:hAnsi="Courier New" w:cs="Courier New" w:hint="default"/>
+      </w:rPr>
+    </w:lvl>
+    <w:lvl w:ilvl="8" w:tplc="2C0A0005" w:tentative="1">
+      <w:start w:val="1"/>
+      <w:numFmt w:val="bullet"/>
+      <w:lvlText w:val=""/>
+      <w:lvlJc w:val="left"/>
+      <w:pPr>
+        <w:ind w:left="6480" w:hanging="360"/>
+      </w:pPr>
+      <w:rPr>
+        <w:rFonts w:ascii="Wingdings" w:hAnsi="Wingdings" w:hint="default"/>
+      </w:rPr>
+    </w:lvl>
+  </w:abstractNum>
+  <w:abstractNum w:abstractNumId="3" w15:restartNumberingAfterBreak="0">
     <w:nsid w:val="32250585"/>
     <w:multiLevelType w:val="hybridMultilevel"/>
     <w:tmpl w:val="89CCCBB6"/>
@@ -3123,7 +3321,7 @@
       </w:rPr>
     </w:lvl>
   </w:abstractNum>
-  <w:abstractNum w:abstractNumId="2" w15:restartNumberingAfterBreak="0">
+  <w:abstractNum w:abstractNumId="4" w15:restartNumberingAfterBreak="0">
     <w:nsid w:val="3EDE1AEA"/>
     <w:multiLevelType w:val="hybridMultilevel"/>
     <w:tmpl w:val="6DBAD364"/>
@@ -3235,7 +3433,7 @@
       </w:rPr>
     </w:lvl>
   </w:abstractNum>
-  <w:abstractNum w:abstractNumId="3" w15:restartNumberingAfterBreak="0">
+  <w:abstractNum w:abstractNumId="5" w15:restartNumberingAfterBreak="0">
     <w:nsid w:val="467E2473"/>
     <w:multiLevelType w:val="multilevel"/>
     <w:tmpl w:val="0ACC73C0"/>
@@ -3348,7 +3546,7 @@
       </w:rPr>
     </w:lvl>
   </w:abstractNum>
-  <w:abstractNum w:abstractNumId="4" w15:restartNumberingAfterBreak="0">
+  <w:abstractNum w:abstractNumId="6" w15:restartNumberingAfterBreak="0">
     <w:nsid w:val="66F64784"/>
     <w:multiLevelType w:val="multilevel"/>
     <w:tmpl w:val="AB346C46"/>
@@ -3461,7 +3659,7 @@
       </w:rPr>
     </w:lvl>
   </w:abstractNum>
-  <w:abstractNum w:abstractNumId="5" w15:restartNumberingAfterBreak="0">
+  <w:abstractNum w:abstractNumId="7" w15:restartNumberingAfterBreak="0">
     <w:nsid w:val="6B9B61EB"/>
     <w:multiLevelType w:val="multilevel"/>
     <w:tmpl w:val="75BE69A2"/>
@@ -3574,7 +3772,120 @@
       </w:rPr>
     </w:lvl>
   </w:abstractNum>
-  <w:abstractNum w:abstractNumId="6" w15:restartNumberingAfterBreak="0">
+  <w:abstractNum w:abstractNumId="8" w15:restartNumberingAfterBreak="0">
+    <w:nsid w:val="6CEC568A"/>
+    <w:multiLevelType w:val="hybridMultilevel"/>
+    <w:tmpl w:val="6E4023B4"/>
+    <w:lvl w:ilvl="0" w:tplc="2C0A0001">
+      <w:start w:val="1"/>
+      <w:numFmt w:val="bullet"/>
+      <w:lvlText w:val=""/>
+      <w:lvlJc w:val="left"/>
+      <w:pPr>
+        <w:ind w:left="720" w:hanging="360"/>
+      </w:pPr>
+      <w:rPr>
+        <w:rFonts w:ascii="Symbol" w:hAnsi="Symbol" w:hint="default"/>
+      </w:rPr>
+    </w:lvl>
+    <w:lvl w:ilvl="1" w:tplc="2C0A0003" w:tentative="1">
+      <w:start w:val="1"/>
+      <w:numFmt w:val="bullet"/>
+      <w:lvlText w:val="o"/>
+      <w:lvlJc w:val="left"/>
+      <w:pPr>
+        <w:ind w:left="1440" w:hanging="360"/>
+      </w:pPr>
+      <w:rPr>
+        <w:rFonts w:ascii="Courier New" w:hAnsi="Courier New" w:cs="Courier New" w:hint="default"/>
+      </w:rPr>
+    </w:lvl>
+    <w:lvl w:ilvl="2" w:tplc="2C0A0005" w:tentative="1">
+      <w:start w:val="1"/>
+      <w:numFmt w:val="bullet"/>
+      <w:lvlText w:val=""/>
+      <w:lvlJc w:val="left"/>
+      <w:pPr>
+        <w:ind w:left="2160" w:hanging="360"/>
+      </w:pPr>
+      <w:rPr>
+        <w:rFonts w:ascii="Wingdings" w:hAnsi="Wingdings" w:hint="default"/>
+      </w:rPr>
+    </w:lvl>
+    <w:lvl w:ilvl="3" w:tplc="2C0A0001" w:tentative="1">
+      <w:start w:val="1"/>
+      <w:numFmt w:val="bullet"/>
+      <w:lvlText w:val=""/>
+      <w:lvlJc w:val="left"/>
+      <w:pPr>
+        <w:ind w:left="2880" w:hanging="360"/>
+      </w:pPr>
+      <w:rPr>
+        <w:rFonts w:ascii="Symbol" w:hAnsi="Symbol" w:hint="default"/>
+      </w:rPr>
+    </w:lvl>
+    <w:lvl w:ilvl="4" w:tplc="2C0A0003" w:tentative="1">
+      <w:start w:val="1"/>
+      <w:numFmt w:val="bullet"/>
+      <w:lvlText w:val="o"/>
+      <w:lvlJc w:val="left"/>
+      <w:pPr>
+        <w:ind w:left="3600" w:hanging="360"/>
+      </w:pPr>
+      <w:rPr>
+        <w:rFonts w:ascii="Courier New" w:hAnsi="Courier New" w:cs="Courier New" w:hint="default"/>
+      </w:rPr>
+    </w:lvl>
+    <w:lvl w:ilvl="5" w:tplc="2C0A0005" w:tentative="1">
+      <w:start w:val="1"/>
+      <w:numFmt w:val="bullet"/>
+      <w:lvlText w:val=""/>
+      <w:lvlJc w:val="left"/>
+      <w:pPr>
+        <w:ind w:left="4320" w:hanging="360"/>
+      </w:pPr>
+      <w:rPr>
+        <w:rFonts w:ascii="Wingdings" w:hAnsi="Wingdings" w:hint="default"/>
+      </w:rPr>
+    </w:lvl>
+    <w:lvl w:ilvl="6" w:tplc="2C0A0001" w:tentative="1">
+      <w:start w:val="1"/>
+      <w:numFmt w:val="bullet"/>
+      <w:lvlText w:val=""/>
+      <w:lvlJc w:val="left"/>
+      <w:pPr>
+        <w:ind w:left="5040" w:hanging="360"/>
+      </w:pPr>
+      <w:rPr>
+        <w:rFonts w:ascii="Symbol" w:hAnsi="Symbol" w:hint="default"/>
+      </w:rPr>
+    </w:lvl>
+    <w:lvl w:ilvl="7" w:tplc="2C0A0003" w:tentative="1">
+      <w:start w:val="1"/>
+      <w:numFmt w:val="bullet"/>
+      <w:lvlText w:val="o"/>
+      <w:lvlJc w:val="left"/>
+      <w:pPr>
+        <w:ind w:left="5760" w:hanging="360"/>
+      </w:pPr>
+      <w:rPr>
+        <w:rFonts w:ascii="Courier New" w:hAnsi="Courier New" w:cs="Courier New" w:hint="default"/>
+      </w:rPr>
+    </w:lvl>
+    <w:lvl w:ilvl="8" w:tplc="2C0A0005" w:tentative="1">
+      <w:start w:val="1"/>
+      <w:numFmt w:val="bullet"/>
+      <w:lvlText w:val=""/>
+      <w:lvlJc w:val="left"/>
+      <w:pPr>
+        <w:ind w:left="6480" w:hanging="360"/>
+      </w:pPr>
+      <w:rPr>
+        <w:rFonts w:ascii="Wingdings" w:hAnsi="Wingdings" w:hint="default"/>
+      </w:rPr>
+    </w:lvl>
+  </w:abstractNum>
+  <w:abstractNum w:abstractNumId="9" w15:restartNumberingAfterBreak="0">
     <w:nsid w:val="749C5BDC"/>
     <w:multiLevelType w:val="multilevel"/>
     <w:tmpl w:val="AB28A782"/>
@@ -3687,26 +3998,151 @@
       </w:rPr>
     </w:lvl>
   </w:abstractNum>
+  <w:abstractNum w:abstractNumId="10" w15:restartNumberingAfterBreak="0">
+    <w:nsid w:val="7FB47454"/>
+    <w:multiLevelType w:val="hybridMultilevel"/>
+    <w:tmpl w:val="F2601662"/>
+    <w:lvl w:ilvl="0" w:tplc="2C0A0001">
+      <w:start w:val="1"/>
+      <w:numFmt w:val="bullet"/>
+      <w:lvlText w:val=""/>
+      <w:lvlJc w:val="left"/>
+      <w:pPr>
+        <w:ind w:left="720" w:hanging="360"/>
+      </w:pPr>
+      <w:rPr>
+        <w:rFonts w:ascii="Symbol" w:hAnsi="Symbol" w:hint="default"/>
+      </w:rPr>
+    </w:lvl>
+    <w:lvl w:ilvl="1" w:tplc="2C0A0003" w:tentative="1">
+      <w:start w:val="1"/>
+      <w:numFmt w:val="bullet"/>
+      <w:lvlText w:val="o"/>
+      <w:lvlJc w:val="left"/>
+      <w:pPr>
+        <w:ind w:left="1440" w:hanging="360"/>
+      </w:pPr>
+      <w:rPr>
+        <w:rFonts w:ascii="Courier New" w:hAnsi="Courier New" w:cs="Courier New" w:hint="default"/>
+      </w:rPr>
+    </w:lvl>
+    <w:lvl w:ilvl="2" w:tplc="2C0A0005" w:tentative="1">
+      <w:start w:val="1"/>
+      <w:numFmt w:val="bullet"/>
+      <w:lvlText w:val=""/>
+      <w:lvlJc w:val="left"/>
+      <w:pPr>
+        <w:ind w:left="2160" w:hanging="360"/>
+      </w:pPr>
+      <w:rPr>
+        <w:rFonts w:ascii="Wingdings" w:hAnsi="Wingdings" w:hint="default"/>
+      </w:rPr>
+    </w:lvl>
+    <w:lvl w:ilvl="3" w:tplc="2C0A0001" w:tentative="1">
+      <w:start w:val="1"/>
+      <w:numFmt w:val="bullet"/>
+      <w:lvlText w:val=""/>
+      <w:lvlJc w:val="left"/>
+      <w:pPr>
+        <w:ind w:left="2880" w:hanging="360"/>
+      </w:pPr>
+      <w:rPr>
+        <w:rFonts w:ascii="Symbol" w:hAnsi="Symbol" w:hint="default"/>
+      </w:rPr>
+    </w:lvl>
+    <w:lvl w:ilvl="4" w:tplc="2C0A0003" w:tentative="1">
+      <w:start w:val="1"/>
+      <w:numFmt w:val="bullet"/>
+      <w:lvlText w:val="o"/>
+      <w:lvlJc w:val="left"/>
+      <w:pPr>
+        <w:ind w:left="3600" w:hanging="360"/>
+      </w:pPr>
+      <w:rPr>
+        <w:rFonts w:ascii="Courier New" w:hAnsi="Courier New" w:cs="Courier New" w:hint="default"/>
+      </w:rPr>
+    </w:lvl>
+    <w:lvl w:ilvl="5" w:tplc="2C0A0005" w:tentative="1">
+      <w:start w:val="1"/>
+      <w:numFmt w:val="bullet"/>
+      <w:lvlText w:val=""/>
+      <w:lvlJc w:val="left"/>
+      <w:pPr>
+        <w:ind w:left="4320" w:hanging="360"/>
+      </w:pPr>
+      <w:rPr>
+        <w:rFonts w:ascii="Wingdings" w:hAnsi="Wingdings" w:hint="default"/>
+      </w:rPr>
+    </w:lvl>
+    <w:lvl w:ilvl="6" w:tplc="2C0A0001" w:tentative="1">
+      <w:start w:val="1"/>
+      <w:numFmt w:val="bullet"/>
+      <w:lvlText w:val=""/>
+      <w:lvlJc w:val="left"/>
+      <w:pPr>
+        <w:ind w:left="5040" w:hanging="360"/>
+      </w:pPr>
+      <w:rPr>
+        <w:rFonts w:ascii="Symbol" w:hAnsi="Symbol" w:hint="default"/>
+      </w:rPr>
+    </w:lvl>
+    <w:lvl w:ilvl="7" w:tplc="2C0A0003" w:tentative="1">
+      <w:start w:val="1"/>
+      <w:numFmt w:val="bullet"/>
+      <w:lvlText w:val="o"/>
+      <w:lvlJc w:val="left"/>
+      <w:pPr>
+        <w:ind w:left="5760" w:hanging="360"/>
+      </w:pPr>
+      <w:rPr>
+        <w:rFonts w:ascii="Courier New" w:hAnsi="Courier New" w:cs="Courier New" w:hint="default"/>
+      </w:rPr>
+    </w:lvl>
+    <w:lvl w:ilvl="8" w:tplc="2C0A0005" w:tentative="1">
+      <w:start w:val="1"/>
+      <w:numFmt w:val="bullet"/>
+      <w:lvlText w:val=""/>
+      <w:lvlJc w:val="left"/>
+      <w:pPr>
+        <w:ind w:left="6480" w:hanging="360"/>
+      </w:pPr>
+      <w:rPr>
+        <w:rFonts w:ascii="Wingdings" w:hAnsi="Wingdings" w:hint="default"/>
+      </w:rPr>
+    </w:lvl>
+  </w:abstractNum>
   <w:num w:numId="1">
+    <w:abstractNumId w:val="5"/>
+  </w:num>
+  <w:num w:numId="2">
+    <w:abstractNumId w:val="1"/>
+  </w:num>
+  <w:num w:numId="3">
+    <w:abstractNumId w:val="9"/>
+  </w:num>
+  <w:num w:numId="4">
+    <w:abstractNumId w:val="7"/>
+  </w:num>
+  <w:num w:numId="5">
+    <w:abstractNumId w:val="6"/>
+  </w:num>
+  <w:num w:numId="6">
     <w:abstractNumId w:val="3"/>
   </w:num>
-  <w:num w:numId="2">
+  <w:num w:numId="7">
+    <w:abstractNumId w:val="4"/>
+  </w:num>
+  <w:num w:numId="8">
+    <w:abstractNumId w:val="2"/>
+  </w:num>
+  <w:num w:numId="9">
+    <w:abstractNumId w:val="8"/>
+  </w:num>
+  <w:num w:numId="10">
     <w:abstractNumId w:val="0"/>
   </w:num>
-  <w:num w:numId="3">
-    <w:abstractNumId w:val="6"/>
-  </w:num>
-  <w:num w:numId="4">
-    <w:abstractNumId w:val="5"/>
-  </w:num>
-  <w:num w:numId="5">
-    <w:abstractNumId w:val="4"/>
-  </w:num>
-  <w:num w:numId="6">
-    <w:abstractNumId w:val="1"/>
-  </w:num>
-  <w:num w:numId="7">
-    <w:abstractNumId w:val="2"/>
+  <w:num w:numId="11">
+    <w:abstractNumId w:val="10"/>
   </w:num>
 </w:numbering>
 </file>

</xml_diff>

<commit_message>
Avance en el servidor
</commit_message>
<xml_diff>
--- a/Documentacion/Documentación/Mensajes Cliente-servidor.docx
+++ b/Documentacion/Documentación/Mensajes Cliente-servidor.docx
@@ -10,6 +10,15 @@
       <w:bookmarkStart w:id="0" w:name="_lap9rua7s4mb" w:colFirst="0" w:colLast="0"/>
       <w:bookmarkEnd w:id="0"/>
       <w:r>
+        <w:rPr>
+          <w:highlight w:val="red"/>
+        </w:rPr>
+        <w:t>(NO UTILIZAR)</w:t>
+      </w:r>
+      <w:r>
+        <w:t xml:space="preserve"> </w:t>
+      </w:r>
+      <w:r>
         <w:t xml:space="preserve">Protocolo cliente-servidor y </w:t>
       </w:r>
       <w:proofErr w:type="spellStart"/>
@@ -29,6 +38,39 @@
       <w:bookmarkStart w:id="1" w:name="_f9kw9rox2es5" w:colFirst="0" w:colLast="0"/>
       <w:bookmarkEnd w:id="1"/>
     </w:p>
+    <w:p>
+      <w:r>
+        <w:rPr>
+          <w:highlight w:val="red"/>
+        </w:rPr>
+        <w:t>Se pasó todo a GitHub y a partir del 13/10/2020 todos los mensajes nuevos y modificaciones no se van a documentar más acá.</w:t>
+      </w:r>
+      <w:r>
+        <w:t xml:space="preserve"> (GitHub &gt; </w:t>
+      </w:r>
+      <w:proofErr w:type="spellStart"/>
+      <w:r>
+        <w:t>projects</w:t>
+      </w:r>
+      <w:proofErr w:type="spellEnd"/>
+      <w:r>
+        <w:t xml:space="preserve"> &gt; </w:t>
+      </w:r>
+    </w:p>
+    <w:p>
+      <w:r>
+        <w:t xml:space="preserve">Back </w:t>
+      </w:r>
+      <w:proofErr w:type="spellStart"/>
+      <w:r>
+        <w:t>end</w:t>
+      </w:r>
+      <w:proofErr w:type="spellEnd"/>
+      <w:r>
+        <w:t>)</w:t>
+      </w:r>
+    </w:p>
+    <w:p/>
     <w:p>
       <w:r>
         <w:t>En este documento se detallan como van a ser los mensajes que se van a transmitir los sistemas cliente, servidor y administrador del proyecto Recetas Divertidas.</w:t>
@@ -1357,6 +1399,7 @@
     </w:p>
     <w:p>
       <w:pPr>
+        <w:pStyle w:val="Prrafodelista"/>
         <w:rPr>
           <w:highlight w:val="yellow"/>
         </w:rPr>
@@ -1377,28 +1420,28 @@
         <w:rPr>
           <w:highlight w:val="yellow"/>
         </w:rPr>
-        <w:t>BORRARREC</w:t>
-      </w:r>
-      <w:r>
-        <w:rPr>
-          <w:highlight w:val="yellow"/>
-        </w:rPr>
-        <w:br/>
-        <w:t>&lt;</w:t>
-      </w:r>
-      <w:proofErr w:type="spellStart"/>
-      <w:r>
-        <w:rPr>
-          <w:highlight w:val="yellow"/>
-        </w:rPr>
-        <w:t>rID</w:t>
-      </w:r>
-      <w:proofErr w:type="spellEnd"/>
-      <w:r>
-        <w:rPr>
-          <w:highlight w:val="yellow"/>
-        </w:rPr>
-        <w:t>&gt; (id de la receta que se quiere borrar)</w:t>
+        <w:t>BORRARING</w:t>
+      </w:r>
+      <w:r>
+        <w:rPr>
+          <w:highlight w:val="yellow"/>
+        </w:rPr>
+        <w:br/>
+        <w:t>&lt;</w:t>
+      </w:r>
+      <w:proofErr w:type="spellStart"/>
+      <w:r>
+        <w:rPr>
+          <w:highlight w:val="yellow"/>
+        </w:rPr>
+        <w:t>iID</w:t>
+      </w:r>
+      <w:proofErr w:type="spellEnd"/>
+      <w:r>
+        <w:rPr>
+          <w:highlight w:val="yellow"/>
+        </w:rPr>
+        <w:t>&gt; (id del ingrediente)</w:t>
       </w:r>
     </w:p>
     <w:p>
@@ -1423,42 +1466,28 @@
         <w:rPr>
           <w:highlight w:val="yellow"/>
         </w:rPr>
-        <w:t>BORRARUSUARIO</w:t>
-      </w:r>
-      <w:r>
-        <w:rPr>
-          <w:highlight w:val="yellow"/>
-        </w:rPr>
-        <w:br/>
-        <w:t>&lt;</w:t>
-      </w:r>
-      <w:proofErr w:type="spellStart"/>
-      <w:r>
-        <w:rPr>
-          <w:highlight w:val="yellow"/>
-        </w:rPr>
-        <w:t>nickname</w:t>
-      </w:r>
-      <w:proofErr w:type="spellEnd"/>
-      <w:r>
-        <w:rPr>
-          <w:highlight w:val="yellow"/>
-        </w:rPr>
-        <w:t>&gt; (</w:t>
-      </w:r>
-      <w:proofErr w:type="spellStart"/>
-      <w:r>
-        <w:rPr>
-          <w:highlight w:val="yellow"/>
-        </w:rPr>
-        <w:t>nickname</w:t>
-      </w:r>
-      <w:proofErr w:type="spellEnd"/>
-      <w:r>
-        <w:rPr>
-          <w:highlight w:val="yellow"/>
-        </w:rPr>
-        <w:t xml:space="preserve"> del usuario que se quiera borrar</w:t>
+        <w:t>BORRARREC</w:t>
+      </w:r>
+      <w:r>
+        <w:rPr>
+          <w:highlight w:val="yellow"/>
+        </w:rPr>
+        <w:br/>
+        <w:t>&lt;</w:t>
+      </w:r>
+      <w:proofErr w:type="spellStart"/>
+      <w:r>
+        <w:rPr>
+          <w:highlight w:val="yellow"/>
+        </w:rPr>
+        <w:t>rID</w:t>
+      </w:r>
+      <w:proofErr w:type="spellEnd"/>
+      <w:r>
+        <w:rPr>
+          <w:highlight w:val="yellow"/>
+        </w:rPr>
+        <w:t>&gt; (id de la receta que se quiere borrar)</w:t>
       </w:r>
     </w:p>
     <w:p>
@@ -1483,28 +1512,42 @@
         <w:rPr>
           <w:highlight w:val="yellow"/>
         </w:rPr>
-        <w:t>SUBIRCATING</w:t>
-      </w:r>
-      <w:r>
-        <w:rPr>
-          <w:highlight w:val="yellow"/>
-        </w:rPr>
-        <w:br/>
-        <w:t>&lt;</w:t>
-      </w:r>
-      <w:proofErr w:type="spellStart"/>
-      <w:r>
-        <w:rPr>
-          <w:highlight w:val="yellow"/>
-        </w:rPr>
-        <w:t>cNombre</w:t>
-      </w:r>
-      <w:proofErr w:type="spellEnd"/>
-      <w:r>
-        <w:rPr>
-          <w:highlight w:val="yellow"/>
-        </w:rPr>
-        <w:t>&gt; (nombre de la categoría)</w:t>
+        <w:t>BORRARUSUARIO</w:t>
+      </w:r>
+      <w:r>
+        <w:rPr>
+          <w:highlight w:val="yellow"/>
+        </w:rPr>
+        <w:br/>
+        <w:t>&lt;</w:t>
+      </w:r>
+      <w:proofErr w:type="spellStart"/>
+      <w:r>
+        <w:rPr>
+          <w:highlight w:val="yellow"/>
+        </w:rPr>
+        <w:t>nickname</w:t>
+      </w:r>
+      <w:proofErr w:type="spellEnd"/>
+      <w:r>
+        <w:rPr>
+          <w:highlight w:val="yellow"/>
+        </w:rPr>
+        <w:t>&gt; (</w:t>
+      </w:r>
+      <w:proofErr w:type="spellStart"/>
+      <w:r>
+        <w:rPr>
+          <w:highlight w:val="yellow"/>
+        </w:rPr>
+        <w:t>nickname</w:t>
+      </w:r>
+      <w:proofErr w:type="spellEnd"/>
+      <w:r>
+        <w:rPr>
+          <w:highlight w:val="yellow"/>
+        </w:rPr>
+        <w:t xml:space="preserve"> del usuario que se quiera borrar</w:t>
       </w:r>
     </w:p>
     <w:p>
@@ -1529,6 +1572,52 @@
         <w:rPr>
           <w:highlight w:val="yellow"/>
         </w:rPr>
+        <w:t>SUBIRCATING</w:t>
+      </w:r>
+      <w:r>
+        <w:rPr>
+          <w:highlight w:val="yellow"/>
+        </w:rPr>
+        <w:br/>
+        <w:t>&lt;</w:t>
+      </w:r>
+      <w:proofErr w:type="spellStart"/>
+      <w:r>
+        <w:rPr>
+          <w:highlight w:val="yellow"/>
+        </w:rPr>
+        <w:t>cNombre</w:t>
+      </w:r>
+      <w:proofErr w:type="spellEnd"/>
+      <w:r>
+        <w:rPr>
+          <w:highlight w:val="yellow"/>
+        </w:rPr>
+        <w:t>&gt; (nombre de la categoría)</w:t>
+      </w:r>
+    </w:p>
+    <w:p>
+      <w:pPr>
+        <w:rPr>
+          <w:highlight w:val="yellow"/>
+        </w:rPr>
+      </w:pPr>
+    </w:p>
+    <w:p>
+      <w:pPr>
+        <w:pStyle w:val="Prrafodelista"/>
+        <w:numPr>
+          <w:ilvl w:val="0"/>
+          <w:numId w:val="10"/>
+        </w:numPr>
+        <w:rPr>
+          <w:highlight w:val="yellow"/>
+        </w:rPr>
+      </w:pPr>
+      <w:r>
+        <w:rPr>
+          <w:highlight w:val="yellow"/>
+        </w:rPr>
         <w:t>SUBIRCATREC</w:t>
       </w:r>
       <w:r>
@@ -1551,6 +1640,108 @@
           <w:highlight w:val="yellow"/>
         </w:rPr>
         <w:t>&gt; (nombre de la categoría)</w:t>
+      </w:r>
+    </w:p>
+    <w:p>
+      <w:pPr>
+        <w:pStyle w:val="Prrafodelista"/>
+        <w:rPr>
+          <w:highlight w:val="yellow"/>
+        </w:rPr>
+      </w:pPr>
+    </w:p>
+    <w:p>
+      <w:pPr>
+        <w:pStyle w:val="Prrafodelista"/>
+        <w:numPr>
+          <w:ilvl w:val="0"/>
+          <w:numId w:val="10"/>
+        </w:numPr>
+        <w:rPr>
+          <w:highlight w:val="yellow"/>
+        </w:rPr>
+      </w:pPr>
+      <w:r>
+        <w:rPr>
+          <w:highlight w:val="yellow"/>
+        </w:rPr>
+        <w:t>SUBIRING</w:t>
+      </w:r>
+      <w:r>
+        <w:rPr>
+          <w:highlight w:val="yellow"/>
+        </w:rPr>
+        <w:br/>
+        <w:t>&lt;</w:t>
+      </w:r>
+      <w:proofErr w:type="spellStart"/>
+      <w:r>
+        <w:rPr>
+          <w:highlight w:val="yellow"/>
+        </w:rPr>
+        <w:t>INombre</w:t>
+      </w:r>
+      <w:proofErr w:type="spellEnd"/>
+      <w:r>
+        <w:rPr>
+          <w:highlight w:val="yellow"/>
+        </w:rPr>
+        <w:t>&gt;</w:t>
+      </w:r>
+      <w:r>
+        <w:rPr>
+          <w:highlight w:val="yellow"/>
+        </w:rPr>
+        <w:br/>
+        <w:t>&lt;</w:t>
+      </w:r>
+      <w:proofErr w:type="spellStart"/>
+      <w:r>
+        <w:rPr>
+          <w:highlight w:val="yellow"/>
+        </w:rPr>
+        <w:t>cID</w:t>
+      </w:r>
+      <w:proofErr w:type="spellEnd"/>
+      <w:r>
+        <w:rPr>
+          <w:highlight w:val="yellow"/>
+        </w:rPr>
+        <w:t>&gt; (categoría al que pertenece)</w:t>
+      </w:r>
+      <w:r>
+        <w:rPr>
+          <w:highlight w:val="yellow"/>
+        </w:rPr>
+        <w:br/>
+      </w:r>
+      <w:r>
+        <w:rPr>
+          <w:highlight w:val="yellow"/>
+        </w:rPr>
+        <w:lastRenderedPageBreak/>
+        <w:t>…</w:t>
+      </w:r>
+      <w:r>
+        <w:rPr>
+          <w:highlight w:val="yellow"/>
+        </w:rPr>
+        <w:br/>
+        <w:t>&lt;</w:t>
+      </w:r>
+      <w:proofErr w:type="spellStart"/>
+      <w:r>
+        <w:rPr>
+          <w:highlight w:val="yellow"/>
+        </w:rPr>
+        <w:t>cID</w:t>
+      </w:r>
+      <w:proofErr w:type="spellEnd"/>
+      <w:r>
+        <w:rPr>
+          <w:highlight w:val="yellow"/>
+        </w:rPr>
+        <w:t>&gt; (categoría al que pertenece)</w:t>
       </w:r>
     </w:p>
     <w:p>
@@ -1574,7 +1765,6 @@
       <w:bookmarkEnd w:id="6"/>
       <w:bookmarkEnd w:id="7"/>
       <w:r>
-        <w:lastRenderedPageBreak/>
         <w:t>De servidor a cliente</w:t>
       </w:r>
     </w:p>
@@ -2119,6 +2309,7 @@
         </w:numPr>
       </w:pPr>
       <w:r>
+        <w:lastRenderedPageBreak/>
         <w:t>LOGINOK</w:t>
       </w:r>
       <w:r>
@@ -2134,7 +2325,6 @@
         </w:numPr>
       </w:pPr>
       <w:r>
-        <w:lastRenderedPageBreak/>
         <w:t>MESSAGEERROR (se envía cuando el mensaje recibido del cliente no corresponde con ninguna acción)</w:t>
       </w:r>
       <w:r>
@@ -2725,6 +2915,7 @@
         <w:rPr>
           <w:highlight w:val="yellow"/>
         </w:rPr>
+        <w:lastRenderedPageBreak/>
         <w:t>BORRARUSUOK</w:t>
       </w:r>
       <w:r>
@@ -2749,7 +2940,6 @@
         <w:rPr>
           <w:highlight w:val="yellow"/>
         </w:rPr>
-        <w:lastRenderedPageBreak/>
         <w:t xml:space="preserve">MESSAGEERROR (se envía cuando el mensaje recibido del </w:t>
       </w:r>
       <w:proofErr w:type="spellStart"/>

</xml_diff>